<commit_message>
CA2 - Q1 - Completed
</commit_message>
<xml_diff>
--- a/CA2-AI Concepts.docx
+++ b/CA2-AI Concepts.docx
@@ -1041,7 +1041,7 @@
           <w:r>
             <w:fldChar w:fldCharType="separate"/>
           </w:r>
-          <w:hyperlink w:anchor="_Toc186921879" w:history="1">
+          <w:hyperlink w:anchor="_Toc186994654" w:history="1">
             <w:r>
               <w:rPr>
                 <w:rStyle w:val="Hyperlink"/>
@@ -1083,7 +1083,7 @@
                 <w:noProof/>
                 <w:webHidden/>
               </w:rPr>
-              <w:instrText xml:space="preserve"> PAGEREF _Toc186921879 \h </w:instrText>
+              <w:instrText xml:space="preserve"> PAGEREF _Toc186994654 \h </w:instrText>
             </w:r>
             <w:r>
               <w:rPr>
@@ -1127,7 +1127,7 @@
               <w:lang w:eastAsia="en-IE"/>
             </w:rPr>
           </w:pPr>
-          <w:hyperlink w:anchor="_Toc186921880" w:history="1">
+          <w:hyperlink w:anchor="_Toc186994655" w:history="1">
             <w:r>
               <w:rPr>
                 <w:rStyle w:val="Hyperlink"/>
@@ -1148,7 +1148,7 @@
                 <w:rStyle w:val="Hyperlink"/>
                 <w:noProof/>
               </w:rPr>
-              <w:t>Task1:  Determine Min-Max Value</w:t>
+              <w:t>Task1a:  Determine Min-Max Value</w:t>
             </w:r>
             <w:r>
               <w:rPr>
@@ -1169,7 +1169,7 @@
                 <w:noProof/>
                 <w:webHidden/>
               </w:rPr>
-              <w:instrText xml:space="preserve"> PAGEREF _Toc186921880 \h </w:instrText>
+              <w:instrText xml:space="preserve"> PAGEREF _Toc186994655 \h </w:instrText>
             </w:r>
             <w:r>
               <w:rPr>
@@ -1213,7 +1213,7 @@
               <w:lang w:eastAsia="en-IE"/>
             </w:rPr>
           </w:pPr>
-          <w:hyperlink w:anchor="_Toc186921881" w:history="1">
+          <w:hyperlink w:anchor="_Toc186994656" w:history="1">
             <w:r>
               <w:rPr>
                 <w:rStyle w:val="Hyperlink"/>
@@ -1238,7 +1238,7 @@
                 <w:rStyle w:val="Hyperlink"/>
                 <w:noProof/>
               </w:rPr>
-              <w:t>Task2: Determine Pruned Nodes using Alpha Beta Pruning Technique</w:t>
+              <w:t>Task1b: Determine Pruned Nodes using Alpha Beta Pruning Technique</w:t>
             </w:r>
             <w:r>
               <w:rPr>
@@ -1259,7 +1259,7 @@
                 <w:noProof/>
                 <w:webHidden/>
               </w:rPr>
-              <w:instrText xml:space="preserve"> PAGEREF _Toc186921881 \h </w:instrText>
+              <w:instrText xml:space="preserve"> PAGEREF _Toc186994656 \h </w:instrText>
             </w:r>
             <w:r>
               <w:rPr>
@@ -1303,7 +1303,7 @@
               <w:lang w:eastAsia="en-IE"/>
             </w:rPr>
           </w:pPr>
-          <w:hyperlink w:anchor="_Toc186921882" w:history="1">
+          <w:hyperlink w:anchor="_Toc186994657" w:history="1">
             <w:r>
               <w:rPr>
                 <w:rStyle w:val="Hyperlink"/>
@@ -1324,6 +1324,178 @@
                 <w:rStyle w:val="Hyperlink"/>
                 <w:noProof/>
               </w:rPr>
+              <w:t>Task1c: Determine Alpha Beta value</w:t>
+            </w:r>
+            <w:r>
+              <w:rPr>
+                <w:noProof/>
+                <w:webHidden/>
+              </w:rPr>
+              <w:tab/>
+            </w:r>
+            <w:r>
+              <w:rPr>
+                <w:noProof/>
+                <w:webHidden/>
+              </w:rPr>
+              <w:fldChar w:fldCharType="begin"/>
+            </w:r>
+            <w:r>
+              <w:rPr>
+                <w:noProof/>
+                <w:webHidden/>
+              </w:rPr>
+              <w:instrText xml:space="preserve"> PAGEREF _Toc186994657 \h </w:instrText>
+            </w:r>
+            <w:r>
+              <w:rPr>
+                <w:noProof/>
+                <w:webHidden/>
+              </w:rPr>
+            </w:r>
+            <w:r>
+              <w:rPr>
+                <w:noProof/>
+                <w:webHidden/>
+              </w:rPr>
+              <w:fldChar w:fldCharType="separate"/>
+            </w:r>
+            <w:r>
+              <w:rPr>
+                <w:noProof/>
+                <w:webHidden/>
+              </w:rPr>
+              <w:t>4</w:t>
+            </w:r>
+            <w:r>
+              <w:rPr>
+                <w:noProof/>
+                <w:webHidden/>
+              </w:rPr>
+              <w:fldChar w:fldCharType="end"/>
+            </w:r>
+          </w:hyperlink>
+        </w:p>
+        <w:p>
+          <w:pPr>
+            <w:pStyle w:val="TOC2"/>
+            <w:tabs>
+              <w:tab w:val="left" w:pos="880"/>
+              <w:tab w:val="right" w:leader="dot" w:pos="9016"/>
+            </w:tabs>
+            <w:rPr>
+              <w:rFonts w:asciiTheme="minorHAnsi" w:eastAsiaTheme="minorEastAsia" w:hAnsiTheme="minorHAnsi"/>
+              <w:noProof/>
+              <w:lang w:eastAsia="en-IE"/>
+            </w:rPr>
+          </w:pPr>
+          <w:hyperlink w:anchor="_Toc186994658" w:history="1">
+            <w:r>
+              <w:rPr>
+                <w:rStyle w:val="Hyperlink"/>
+                <w:noProof/>
+              </w:rPr>
+              <w:t>1.4</w:t>
+            </w:r>
+            <w:r>
+              <w:rPr>
+                <w:rFonts w:asciiTheme="minorHAnsi" w:eastAsiaTheme="minorEastAsia" w:hAnsiTheme="minorHAnsi"/>
+                <w:noProof/>
+                <w:lang w:eastAsia="en-IE"/>
+              </w:rPr>
+              <w:tab/>
+            </w:r>
+            <w:r>
+              <w:rPr>
+                <w:rStyle w:val="Hyperlink"/>
+                <w:noProof/>
+              </w:rPr>
+              <w:t>Task1d: Python program</w:t>
+            </w:r>
+            <w:r>
+              <w:rPr>
+                <w:noProof/>
+                <w:webHidden/>
+              </w:rPr>
+              <w:tab/>
+            </w:r>
+            <w:r>
+              <w:rPr>
+                <w:noProof/>
+                <w:webHidden/>
+              </w:rPr>
+              <w:fldChar w:fldCharType="begin"/>
+            </w:r>
+            <w:r>
+              <w:rPr>
+                <w:noProof/>
+                <w:webHidden/>
+              </w:rPr>
+              <w:instrText xml:space="preserve"> PAGEREF _Toc186994658 \h </w:instrText>
+            </w:r>
+            <w:r>
+              <w:rPr>
+                <w:noProof/>
+                <w:webHidden/>
+              </w:rPr>
+            </w:r>
+            <w:r>
+              <w:rPr>
+                <w:noProof/>
+                <w:webHidden/>
+              </w:rPr>
+              <w:fldChar w:fldCharType="separate"/>
+            </w:r>
+            <w:r>
+              <w:rPr>
+                <w:noProof/>
+                <w:webHidden/>
+              </w:rPr>
+              <w:t>4</w:t>
+            </w:r>
+            <w:r>
+              <w:rPr>
+                <w:noProof/>
+                <w:webHidden/>
+              </w:rPr>
+              <w:fldChar w:fldCharType="end"/>
+            </w:r>
+          </w:hyperlink>
+        </w:p>
+        <w:p>
+          <w:pPr>
+            <w:pStyle w:val="TOC2"/>
+            <w:tabs>
+              <w:tab w:val="left" w:pos="880"/>
+              <w:tab w:val="right" w:leader="dot" w:pos="9016"/>
+            </w:tabs>
+            <w:rPr>
+              <w:rFonts w:asciiTheme="minorHAnsi" w:eastAsiaTheme="minorEastAsia" w:hAnsiTheme="minorHAnsi"/>
+              <w:noProof/>
+              <w:lang w:eastAsia="en-IE"/>
+            </w:rPr>
+          </w:pPr>
+          <w:hyperlink w:anchor="_Toc186994659" w:history="1">
+            <w:r>
+              <w:rPr>
+                <w:rStyle w:val="Hyperlink"/>
+                <w:noProof/>
+              </w:rPr>
+              <w:t>1.5</w:t>
+            </w:r>
+            <w:r>
+              <w:rPr>
+                <w:rFonts w:asciiTheme="minorHAnsi" w:eastAsiaTheme="minorEastAsia" w:hAnsiTheme="minorHAnsi"/>
+                <w:noProof/>
+                <w:lang w:eastAsia="en-IE"/>
+              </w:rPr>
+              <w:tab/>
+            </w:r>
+            <w:r>
+              <w:rPr>
+                <w:rStyle w:val="Hyperlink"/>
+                <w:noProof/>
+              </w:rPr>
               <w:t>Min-Max Searching</w:t>
             </w:r>
             <w:r>
@@ -1345,7 +1517,7 @@
                 <w:noProof/>
                 <w:webHidden/>
               </w:rPr>
-              <w:instrText xml:space="preserve"> PAGEREF _Toc186921882 \h </w:instrText>
+              <w:instrText xml:space="preserve"> PAGEREF _Toc186994659 \h </w:instrText>
             </w:r>
             <w:r>
               <w:rPr>
@@ -1365,7 +1537,93 @@
                 <w:noProof/>
                 <w:webHidden/>
               </w:rPr>
-              <w:t>4</w:t>
+              <w:t>5</w:t>
+            </w:r>
+            <w:r>
+              <w:rPr>
+                <w:noProof/>
+                <w:webHidden/>
+              </w:rPr>
+              <w:fldChar w:fldCharType="end"/>
+            </w:r>
+          </w:hyperlink>
+        </w:p>
+        <w:p>
+          <w:pPr>
+            <w:pStyle w:val="TOC2"/>
+            <w:tabs>
+              <w:tab w:val="left" w:pos="880"/>
+              <w:tab w:val="right" w:leader="dot" w:pos="9016"/>
+            </w:tabs>
+            <w:rPr>
+              <w:rFonts w:asciiTheme="minorHAnsi" w:eastAsiaTheme="minorEastAsia" w:hAnsiTheme="minorHAnsi"/>
+              <w:noProof/>
+              <w:lang w:eastAsia="en-IE"/>
+            </w:rPr>
+          </w:pPr>
+          <w:hyperlink w:anchor="_Toc186994660" w:history="1">
+            <w:r>
+              <w:rPr>
+                <w:rStyle w:val="Hyperlink"/>
+                <w:noProof/>
+              </w:rPr>
+              <w:t>1.6</w:t>
+            </w:r>
+            <w:r>
+              <w:rPr>
+                <w:rFonts w:asciiTheme="minorHAnsi" w:eastAsiaTheme="minorEastAsia" w:hAnsiTheme="minorHAnsi"/>
+                <w:noProof/>
+                <w:lang w:eastAsia="en-IE"/>
+              </w:rPr>
+              <w:tab/>
+            </w:r>
+            <w:r>
+              <w:rPr>
+                <w:rStyle w:val="Hyperlink"/>
+                <w:noProof/>
+              </w:rPr>
+              <w:t>Alpha-Beta Pruning</w:t>
+            </w:r>
+            <w:r>
+              <w:rPr>
+                <w:noProof/>
+                <w:webHidden/>
+              </w:rPr>
+              <w:tab/>
+            </w:r>
+            <w:r>
+              <w:rPr>
+                <w:noProof/>
+                <w:webHidden/>
+              </w:rPr>
+              <w:fldChar w:fldCharType="begin"/>
+            </w:r>
+            <w:r>
+              <w:rPr>
+                <w:noProof/>
+                <w:webHidden/>
+              </w:rPr>
+              <w:instrText xml:space="preserve"> PAGEREF _Toc186994660 \h </w:instrText>
+            </w:r>
+            <w:r>
+              <w:rPr>
+                <w:noProof/>
+                <w:webHidden/>
+              </w:rPr>
+            </w:r>
+            <w:r>
+              <w:rPr>
+                <w:noProof/>
+                <w:webHidden/>
+              </w:rPr>
+              <w:fldChar w:fldCharType="separate"/>
+            </w:r>
+            <w:r>
+              <w:rPr>
+                <w:noProof/>
+                <w:webHidden/>
+              </w:rPr>
+              <w:t>5</w:t>
             </w:r>
             <w:r>
               <w:rPr>
@@ -1389,13 +1647,13 @@
               <w:lang w:eastAsia="en-IE"/>
             </w:rPr>
           </w:pPr>
-          <w:hyperlink w:anchor="_Toc186921883" w:history="1">
+          <w:hyperlink w:anchor="_Toc186994661" w:history="1">
             <w:r>
               <w:rPr>
                 <w:rStyle w:val="Hyperlink"/>
                 <w:noProof/>
               </w:rPr>
-              <w:t>1.3.1</w:t>
+              <w:t>1.6.1</w:t>
             </w:r>
             <w:r>
               <w:rPr>
@@ -1431,7 +1689,7 @@
                 <w:noProof/>
                 <w:webHidden/>
               </w:rPr>
-              <w:instrText xml:space="preserve"> PAGEREF _Toc186921883 \h </w:instrText>
+              <w:instrText xml:space="preserve"> PAGEREF _Toc186994661 \h </w:instrText>
             </w:r>
             <w:r>
               <w:rPr>
@@ -1451,7 +1709,7 @@
                 <w:noProof/>
                 <w:webHidden/>
               </w:rPr>
-              <w:t>4</w:t>
+              <w:t>6</w:t>
             </w:r>
             <w:r>
               <w:rPr>
@@ -1475,13 +1733,13 @@
               <w:lang w:eastAsia="en-IE"/>
             </w:rPr>
           </w:pPr>
-          <w:hyperlink w:anchor="_Toc186921884" w:history="1">
+          <w:hyperlink w:anchor="_Toc186994662" w:history="1">
             <w:r>
               <w:rPr>
                 <w:rStyle w:val="Hyperlink"/>
                 <w:noProof/>
               </w:rPr>
-              <w:t>1.3.2</w:t>
+              <w:t>1.6.2</w:t>
             </w:r>
             <w:r>
               <w:rPr>
@@ -1496,7 +1754,7 @@
                 <w:rStyle w:val="Hyperlink"/>
                 <w:noProof/>
               </w:rPr>
-              <w:t>Steps</w:t>
+              <w:t>Key Steps</w:t>
             </w:r>
             <w:r>
               <w:rPr>
@@ -1517,7 +1775,7 @@
                 <w:noProof/>
                 <w:webHidden/>
               </w:rPr>
-              <w:instrText xml:space="preserve"> PAGEREF _Toc186921884 \h </w:instrText>
+              <w:instrText xml:space="preserve"> PAGEREF _Toc186994662 \h </w:instrText>
             </w:r>
             <w:r>
               <w:rPr>
@@ -1537,7 +1795,7 @@
                 <w:noProof/>
                 <w:webHidden/>
               </w:rPr>
-              <w:t>4</w:t>
+              <w:t>6</w:t>
             </w:r>
             <w:r>
               <w:rPr>
@@ -1561,13 +1819,13 @@
               <w:lang w:eastAsia="en-IE"/>
             </w:rPr>
           </w:pPr>
-          <w:hyperlink w:anchor="_Toc186921885" w:history="1">
+          <w:hyperlink w:anchor="_Toc186994663" w:history="1">
             <w:r>
               <w:rPr>
                 <w:rStyle w:val="Hyperlink"/>
                 <w:noProof/>
               </w:rPr>
-              <w:t>1.3.3</w:t>
+              <w:t>1.6.3</w:t>
             </w:r>
             <w:r>
               <w:rPr>
@@ -1582,7 +1840,7 @@
                 <w:rStyle w:val="Hyperlink"/>
                 <w:noProof/>
               </w:rPr>
-              <w:t>Example</w:t>
+              <w:t>Condition for Pruning</w:t>
             </w:r>
             <w:r>
               <w:rPr>
@@ -1603,523 +1861,7 @@
                 <w:noProof/>
                 <w:webHidden/>
               </w:rPr>
-              <w:instrText xml:space="preserve"> PAGEREF _Toc186921885 \h </w:instrText>
-            </w:r>
-            <w:r>
-              <w:rPr>
-                <w:noProof/>
-                <w:webHidden/>
-              </w:rPr>
-            </w:r>
-            <w:r>
-              <w:rPr>
-                <w:noProof/>
-                <w:webHidden/>
-              </w:rPr>
-              <w:fldChar w:fldCharType="separate"/>
-            </w:r>
-            <w:r>
-              <w:rPr>
-                <w:noProof/>
-                <w:webHidden/>
-              </w:rPr>
-              <w:t>5</w:t>
-            </w:r>
-            <w:r>
-              <w:rPr>
-                <w:noProof/>
-                <w:webHidden/>
-              </w:rPr>
-              <w:fldChar w:fldCharType="end"/>
-            </w:r>
-          </w:hyperlink>
-        </w:p>
-        <w:p>
-          <w:pPr>
-            <w:pStyle w:val="TOC3"/>
-            <w:tabs>
-              <w:tab w:val="left" w:pos="1320"/>
-              <w:tab w:val="right" w:leader="dot" w:pos="9016"/>
-            </w:tabs>
-            <w:rPr>
-              <w:rFonts w:asciiTheme="minorHAnsi" w:eastAsiaTheme="minorEastAsia" w:hAnsiTheme="minorHAnsi"/>
-              <w:noProof/>
-              <w:lang w:eastAsia="en-IE"/>
-            </w:rPr>
-          </w:pPr>
-          <w:hyperlink w:anchor="_Toc186921886" w:history="1">
-            <w:r>
-              <w:rPr>
-                <w:rStyle w:val="Hyperlink"/>
-                <w:noProof/>
-              </w:rPr>
-              <w:t>1.3.4</w:t>
-            </w:r>
-            <w:r>
-              <w:rPr>
-                <w:rFonts w:asciiTheme="minorHAnsi" w:eastAsiaTheme="minorEastAsia" w:hAnsiTheme="minorHAnsi"/>
-                <w:noProof/>
-                <w:lang w:eastAsia="en-IE"/>
-              </w:rPr>
-              <w:tab/>
-            </w:r>
-            <w:r>
-              <w:rPr>
-                <w:rStyle w:val="Hyperlink"/>
-                <w:noProof/>
-              </w:rPr>
-              <w:t>Key Properties of Min-Max Algorithm</w:t>
-            </w:r>
-            <w:r>
-              <w:rPr>
-                <w:noProof/>
-                <w:webHidden/>
-              </w:rPr>
-              <w:tab/>
-            </w:r>
-            <w:r>
-              <w:rPr>
-                <w:noProof/>
-                <w:webHidden/>
-              </w:rPr>
-              <w:fldChar w:fldCharType="begin"/>
-            </w:r>
-            <w:r>
-              <w:rPr>
-                <w:noProof/>
-                <w:webHidden/>
-              </w:rPr>
-              <w:instrText xml:space="preserve"> PAGEREF _Toc186921886 \h </w:instrText>
-            </w:r>
-            <w:r>
-              <w:rPr>
-                <w:noProof/>
-                <w:webHidden/>
-              </w:rPr>
-            </w:r>
-            <w:r>
-              <w:rPr>
-                <w:noProof/>
-                <w:webHidden/>
-              </w:rPr>
-              <w:fldChar w:fldCharType="separate"/>
-            </w:r>
-            <w:r>
-              <w:rPr>
-                <w:noProof/>
-                <w:webHidden/>
-              </w:rPr>
-              <w:t>5</w:t>
-            </w:r>
-            <w:r>
-              <w:rPr>
-                <w:noProof/>
-                <w:webHidden/>
-              </w:rPr>
-              <w:fldChar w:fldCharType="end"/>
-            </w:r>
-          </w:hyperlink>
-        </w:p>
-        <w:p>
-          <w:pPr>
-            <w:pStyle w:val="TOC2"/>
-            <w:tabs>
-              <w:tab w:val="left" w:pos="880"/>
-              <w:tab w:val="right" w:leader="dot" w:pos="9016"/>
-            </w:tabs>
-            <w:rPr>
-              <w:rFonts w:asciiTheme="minorHAnsi" w:eastAsiaTheme="minorEastAsia" w:hAnsiTheme="minorHAnsi"/>
-              <w:noProof/>
-              <w:lang w:eastAsia="en-IE"/>
-            </w:rPr>
-          </w:pPr>
-          <w:hyperlink w:anchor="_Toc186921887" w:history="1">
-            <w:r>
-              <w:rPr>
-                <w:rStyle w:val="Hyperlink"/>
-                <w:noProof/>
-              </w:rPr>
-              <w:t>1.4</w:t>
-            </w:r>
-            <w:r>
-              <w:rPr>
-                <w:rFonts w:asciiTheme="minorHAnsi" w:eastAsiaTheme="minorEastAsia" w:hAnsiTheme="minorHAnsi"/>
-                <w:noProof/>
-                <w:lang w:eastAsia="en-IE"/>
-              </w:rPr>
-              <w:tab/>
-            </w:r>
-            <w:r>
-              <w:rPr>
-                <w:rStyle w:val="Hyperlink"/>
-                <w:noProof/>
-              </w:rPr>
-              <w:t>Alpha-Beta Pruning</w:t>
-            </w:r>
-            <w:r>
-              <w:rPr>
-                <w:noProof/>
-                <w:webHidden/>
-              </w:rPr>
-              <w:tab/>
-            </w:r>
-            <w:r>
-              <w:rPr>
-                <w:noProof/>
-                <w:webHidden/>
-              </w:rPr>
-              <w:fldChar w:fldCharType="begin"/>
-            </w:r>
-            <w:r>
-              <w:rPr>
-                <w:noProof/>
-                <w:webHidden/>
-              </w:rPr>
-              <w:instrText xml:space="preserve"> PAGEREF _Toc186921887 \h </w:instrText>
-            </w:r>
-            <w:r>
-              <w:rPr>
-                <w:noProof/>
-                <w:webHidden/>
-              </w:rPr>
-            </w:r>
-            <w:r>
-              <w:rPr>
-                <w:noProof/>
-                <w:webHidden/>
-              </w:rPr>
-              <w:fldChar w:fldCharType="separate"/>
-            </w:r>
-            <w:r>
-              <w:rPr>
-                <w:noProof/>
-                <w:webHidden/>
-              </w:rPr>
-              <w:t>5</w:t>
-            </w:r>
-            <w:r>
-              <w:rPr>
-                <w:noProof/>
-                <w:webHidden/>
-              </w:rPr>
-              <w:fldChar w:fldCharType="end"/>
-            </w:r>
-          </w:hyperlink>
-        </w:p>
-        <w:p>
-          <w:pPr>
-            <w:pStyle w:val="TOC3"/>
-            <w:tabs>
-              <w:tab w:val="left" w:pos="1320"/>
-              <w:tab w:val="right" w:leader="dot" w:pos="9016"/>
-            </w:tabs>
-            <w:rPr>
-              <w:rFonts w:asciiTheme="minorHAnsi" w:eastAsiaTheme="minorEastAsia" w:hAnsiTheme="minorHAnsi"/>
-              <w:noProof/>
-              <w:lang w:eastAsia="en-IE"/>
-            </w:rPr>
-          </w:pPr>
-          <w:hyperlink w:anchor="_Toc186921888" w:history="1">
-            <w:r>
-              <w:rPr>
-                <w:rStyle w:val="Hyperlink"/>
-                <w:noProof/>
-              </w:rPr>
-              <w:t>1.4.1</w:t>
-            </w:r>
-            <w:r>
-              <w:rPr>
-                <w:rFonts w:asciiTheme="minorHAnsi" w:eastAsiaTheme="minorEastAsia" w:hAnsiTheme="minorHAnsi"/>
-                <w:noProof/>
-                <w:lang w:eastAsia="en-IE"/>
-              </w:rPr>
-              <w:tab/>
-            </w:r>
-            <w:r>
-              <w:rPr>
-                <w:rStyle w:val="Hyperlink"/>
-                <w:noProof/>
-              </w:rPr>
-              <w:t>Key Terminologies</w:t>
-            </w:r>
-            <w:r>
-              <w:rPr>
-                <w:noProof/>
-                <w:webHidden/>
-              </w:rPr>
-              <w:tab/>
-            </w:r>
-            <w:r>
-              <w:rPr>
-                <w:noProof/>
-                <w:webHidden/>
-              </w:rPr>
-              <w:fldChar w:fldCharType="begin"/>
-            </w:r>
-            <w:r>
-              <w:rPr>
-                <w:noProof/>
-                <w:webHidden/>
-              </w:rPr>
-              <w:instrText xml:space="preserve"> PAGEREF _Toc186921888 \h </w:instrText>
-            </w:r>
-            <w:r>
-              <w:rPr>
-                <w:noProof/>
-                <w:webHidden/>
-              </w:rPr>
-            </w:r>
-            <w:r>
-              <w:rPr>
-                <w:noProof/>
-                <w:webHidden/>
-              </w:rPr>
-              <w:fldChar w:fldCharType="separate"/>
-            </w:r>
-            <w:r>
-              <w:rPr>
-                <w:noProof/>
-                <w:webHidden/>
-              </w:rPr>
-              <w:t>6</w:t>
-            </w:r>
-            <w:r>
-              <w:rPr>
-                <w:noProof/>
-                <w:webHidden/>
-              </w:rPr>
-              <w:fldChar w:fldCharType="end"/>
-            </w:r>
-          </w:hyperlink>
-        </w:p>
-        <w:p>
-          <w:pPr>
-            <w:pStyle w:val="TOC3"/>
-            <w:tabs>
-              <w:tab w:val="left" w:pos="1320"/>
-              <w:tab w:val="right" w:leader="dot" w:pos="9016"/>
-            </w:tabs>
-            <w:rPr>
-              <w:rFonts w:asciiTheme="minorHAnsi" w:eastAsiaTheme="minorEastAsia" w:hAnsiTheme="minorHAnsi"/>
-              <w:noProof/>
-              <w:lang w:eastAsia="en-IE"/>
-            </w:rPr>
-          </w:pPr>
-          <w:hyperlink w:anchor="_Toc186921889" w:history="1">
-            <w:r>
-              <w:rPr>
-                <w:rStyle w:val="Hyperlink"/>
-                <w:noProof/>
-              </w:rPr>
-              <w:t>1.4.2</w:t>
-            </w:r>
-            <w:r>
-              <w:rPr>
-                <w:rFonts w:asciiTheme="minorHAnsi" w:eastAsiaTheme="minorEastAsia" w:hAnsiTheme="minorHAnsi"/>
-                <w:noProof/>
-                <w:lang w:eastAsia="en-IE"/>
-              </w:rPr>
-              <w:tab/>
-            </w:r>
-            <w:r>
-              <w:rPr>
-                <w:rStyle w:val="Hyperlink"/>
-                <w:noProof/>
-              </w:rPr>
-              <w:t>Key Steps</w:t>
-            </w:r>
-            <w:r>
-              <w:rPr>
-                <w:noProof/>
-                <w:webHidden/>
-              </w:rPr>
-              <w:tab/>
-            </w:r>
-            <w:r>
-              <w:rPr>
-                <w:noProof/>
-                <w:webHidden/>
-              </w:rPr>
-              <w:fldChar w:fldCharType="begin"/>
-            </w:r>
-            <w:r>
-              <w:rPr>
-                <w:noProof/>
-                <w:webHidden/>
-              </w:rPr>
-              <w:instrText xml:space="preserve"> PAGEREF _Toc186921889 \h </w:instrText>
-            </w:r>
-            <w:r>
-              <w:rPr>
-                <w:noProof/>
-                <w:webHidden/>
-              </w:rPr>
-            </w:r>
-            <w:r>
-              <w:rPr>
-                <w:noProof/>
-                <w:webHidden/>
-              </w:rPr>
-              <w:fldChar w:fldCharType="separate"/>
-            </w:r>
-            <w:r>
-              <w:rPr>
-                <w:noProof/>
-                <w:webHidden/>
-              </w:rPr>
-              <w:t>6</w:t>
-            </w:r>
-            <w:r>
-              <w:rPr>
-                <w:noProof/>
-                <w:webHidden/>
-              </w:rPr>
-              <w:fldChar w:fldCharType="end"/>
-            </w:r>
-          </w:hyperlink>
-        </w:p>
-        <w:p>
-          <w:pPr>
-            <w:pStyle w:val="TOC3"/>
-            <w:tabs>
-              <w:tab w:val="left" w:pos="1320"/>
-              <w:tab w:val="right" w:leader="dot" w:pos="9016"/>
-            </w:tabs>
-            <w:rPr>
-              <w:rFonts w:asciiTheme="minorHAnsi" w:eastAsiaTheme="minorEastAsia" w:hAnsiTheme="minorHAnsi"/>
-              <w:noProof/>
-              <w:lang w:eastAsia="en-IE"/>
-            </w:rPr>
-          </w:pPr>
-          <w:hyperlink w:anchor="_Toc186921890" w:history="1">
-            <w:r>
-              <w:rPr>
-                <w:rStyle w:val="Hyperlink"/>
-                <w:noProof/>
-              </w:rPr>
-              <w:t>1.4.3</w:t>
-            </w:r>
-            <w:r>
-              <w:rPr>
-                <w:rFonts w:asciiTheme="minorHAnsi" w:eastAsiaTheme="minorEastAsia" w:hAnsiTheme="minorHAnsi"/>
-                <w:noProof/>
-                <w:lang w:eastAsia="en-IE"/>
-              </w:rPr>
-              <w:tab/>
-            </w:r>
-            <w:r>
-              <w:rPr>
-                <w:rStyle w:val="Hyperlink"/>
-                <w:noProof/>
-              </w:rPr>
-              <w:t>Condition for Pruning</w:t>
-            </w:r>
-            <w:r>
-              <w:rPr>
-                <w:noProof/>
-                <w:webHidden/>
-              </w:rPr>
-              <w:tab/>
-            </w:r>
-            <w:r>
-              <w:rPr>
-                <w:noProof/>
-                <w:webHidden/>
-              </w:rPr>
-              <w:fldChar w:fldCharType="begin"/>
-            </w:r>
-            <w:r>
-              <w:rPr>
-                <w:noProof/>
-                <w:webHidden/>
-              </w:rPr>
-              <w:instrText xml:space="preserve"> PAGEREF _Toc186921890 \h </w:instrText>
-            </w:r>
-            <w:r>
-              <w:rPr>
-                <w:noProof/>
-                <w:webHidden/>
-              </w:rPr>
-            </w:r>
-            <w:r>
-              <w:rPr>
-                <w:noProof/>
-                <w:webHidden/>
-              </w:rPr>
-              <w:fldChar w:fldCharType="separate"/>
-            </w:r>
-            <w:r>
-              <w:rPr>
-                <w:noProof/>
-                <w:webHidden/>
-              </w:rPr>
-              <w:t>6</w:t>
-            </w:r>
-            <w:r>
-              <w:rPr>
-                <w:noProof/>
-                <w:webHidden/>
-              </w:rPr>
-              <w:fldChar w:fldCharType="end"/>
-            </w:r>
-          </w:hyperlink>
-        </w:p>
-        <w:p>
-          <w:pPr>
-            <w:pStyle w:val="TOC3"/>
-            <w:tabs>
-              <w:tab w:val="left" w:pos="1320"/>
-              <w:tab w:val="right" w:leader="dot" w:pos="9016"/>
-            </w:tabs>
-            <w:rPr>
-              <w:rFonts w:asciiTheme="minorHAnsi" w:eastAsiaTheme="minorEastAsia" w:hAnsiTheme="minorHAnsi"/>
-              <w:noProof/>
-              <w:lang w:eastAsia="en-IE"/>
-            </w:rPr>
-          </w:pPr>
-          <w:hyperlink w:anchor="_Toc186921891" w:history="1">
-            <w:r>
-              <w:rPr>
-                <w:rStyle w:val="Hyperlink"/>
-                <w:noProof/>
-              </w:rPr>
-              <w:t>1.4.4</w:t>
-            </w:r>
-            <w:r>
-              <w:rPr>
-                <w:rFonts w:asciiTheme="minorHAnsi" w:eastAsiaTheme="minorEastAsia" w:hAnsiTheme="minorHAnsi"/>
-                <w:noProof/>
-                <w:lang w:eastAsia="en-IE"/>
-              </w:rPr>
-              <w:tab/>
-            </w:r>
-            <w:r>
-              <w:rPr>
-                <w:rStyle w:val="Hyperlink"/>
-                <w:noProof/>
-              </w:rPr>
-              <w:t>Example</w:t>
-            </w:r>
-            <w:r>
-              <w:rPr>
-                <w:noProof/>
-                <w:webHidden/>
-              </w:rPr>
-              <w:tab/>
-            </w:r>
-            <w:r>
-              <w:rPr>
-                <w:noProof/>
-                <w:webHidden/>
-              </w:rPr>
-              <w:fldChar w:fldCharType="begin"/>
-            </w:r>
-            <w:r>
-              <w:rPr>
-                <w:noProof/>
-                <w:webHidden/>
-              </w:rPr>
-              <w:instrText xml:space="preserve"> PAGEREF _Toc186921891 \h </w:instrText>
+              <w:instrText xml:space="preserve"> PAGEREF _Toc186994663 \h </w:instrText>
             </w:r>
             <w:r>
               <w:rPr>
@@ -2163,7 +1905,7 @@
               <w:lang w:eastAsia="en-IE"/>
             </w:rPr>
           </w:pPr>
-          <w:hyperlink w:anchor="_Toc186921892" w:history="1">
+          <w:hyperlink w:anchor="_Toc186994664" w:history="1">
             <w:r>
               <w:rPr>
                 <w:rStyle w:val="Hyperlink"/>
@@ -2205,7 +1947,7 @@
                 <w:noProof/>
                 <w:webHidden/>
               </w:rPr>
-              <w:instrText xml:space="preserve"> PAGEREF _Toc186921892 \h </w:instrText>
+              <w:instrText xml:space="preserve"> PAGEREF _Toc186994664 \h </w:instrText>
             </w:r>
             <w:r>
               <w:rPr>
@@ -2225,7 +1967,7 @@
                 <w:noProof/>
                 <w:webHidden/>
               </w:rPr>
-              <w:t>7</w:t>
+              <w:t>6</w:t>
             </w:r>
             <w:r>
               <w:rPr>
@@ -2249,7 +1991,7 @@
               <w:lang w:eastAsia="en-IE"/>
             </w:rPr>
           </w:pPr>
-          <w:hyperlink w:anchor="_Toc186921893" w:history="1">
+          <w:hyperlink w:anchor="_Toc186994665" w:history="1">
             <w:r>
               <w:rPr>
                 <w:rStyle w:val="Hyperlink"/>
@@ -2291,7 +2033,7 @@
                 <w:noProof/>
                 <w:webHidden/>
               </w:rPr>
-              <w:instrText xml:space="preserve"> PAGEREF _Toc186921893 \h </w:instrText>
+              <w:instrText xml:space="preserve"> PAGEREF _Toc186994665 \h </w:instrText>
             </w:r>
             <w:r>
               <w:rPr>
@@ -2311,7 +2053,7 @@
                 <w:noProof/>
                 <w:webHidden/>
               </w:rPr>
-              <w:t>10</w:t>
+              <w:t>7</w:t>
             </w:r>
             <w:r>
               <w:rPr>
@@ -2348,7 +2090,7 @@
           <w:color w:val="156082" w:themeColor="accent1"/>
         </w:rPr>
       </w:pPr>
-      <w:bookmarkStart w:id="0" w:name="_Toc186921879"/>
+      <w:bookmarkStart w:id="0" w:name="_Toc186994654"/>
       <w:r>
         <w:rPr>
           <w:color w:val="156082" w:themeColor="accent1"/>
@@ -2388,12 +2130,18 @@
           <w:color w:val="156082" w:themeColor="accent1"/>
         </w:rPr>
       </w:pPr>
-      <w:bookmarkStart w:id="1" w:name="_Toc186921880"/>
+      <w:bookmarkStart w:id="1" w:name="_Toc186994655"/>
       <w:r>
         <w:rPr>
           <w:color w:val="156082" w:themeColor="accent1"/>
         </w:rPr>
         <w:t>Task1</w:t>
+      </w:r>
+      <w:r>
+        <w:rPr>
+          <w:color w:val="156082" w:themeColor="accent1"/>
+        </w:rPr>
+        <w:t>a</w:t>
       </w:r>
       <w:r>
         <w:rPr>
@@ -2917,12 +2665,18 @@
           <w14:ligatures w14:val="none"/>
         </w:rPr>
       </w:pPr>
-      <w:bookmarkStart w:id="2" w:name="_Toc186921881"/>
+      <w:bookmarkStart w:id="2" w:name="_Toc186994656"/>
       <w:r>
         <w:rPr>
           <w:color w:val="156082" w:themeColor="accent1"/>
         </w:rPr>
-        <w:t>Task2</w:t>
+        <w:t>Task</w:t>
+      </w:r>
+      <w:r>
+        <w:rPr>
+          <w:color w:val="156082" w:themeColor="accent1"/>
+        </w:rPr>
+        <w:t>1b</w:t>
       </w:r>
       <w:r>
         <w:rPr>
@@ -3185,22 +2939,763 @@
     <w:p>
       <w:pPr>
         <w:rPr>
-          <w:sz w:val="28"/>
-          <w:szCs w:val="28"/>
-        </w:rPr>
-      </w:pPr>
+          <w:color w:val="156082" w:themeColor="accent1"/>
+          <w:sz w:val="32"/>
+          <w:szCs w:val="32"/>
+        </w:rPr>
+      </w:pPr>
+      <w:r>
+        <w:rPr>
+          <w:color w:val="156082" w:themeColor="accent1"/>
+          <w:sz w:val="32"/>
+          <w:szCs w:val="32"/>
+        </w:rPr>
+        <w:t>Steps:</w:t>
+      </w:r>
     </w:p>
     <w:p>
       <w:pPr>
-        <w:rPr>
-          <w:sz w:val="28"/>
-          <w:szCs w:val="28"/>
-        </w:rPr>
-      </w:pPr>
+        <w:pStyle w:val="ListParagraph"/>
+        <w:numPr>
+          <w:ilvl w:val="0"/>
+          <w:numId w:val="57"/>
+        </w:numPr>
+        <w:rPr>
+          <w:sz w:val="28"/>
+          <w:szCs w:val="28"/>
+        </w:rPr>
+      </w:pPr>
+      <w:r>
+        <w:rPr>
+          <w:sz w:val="28"/>
+          <w:szCs w:val="28"/>
+        </w:rPr>
+        <w:t>Start from top node F where alpha is set to -</w:t>
+      </w:r>
+      <w:r>
+        <w:rPr>
+          <w:sz w:val="28"/>
+          <w:szCs w:val="28"/>
+        </w:rPr>
+        <w:t>∞</w:t>
+      </w:r>
+      <w:r>
+        <w:rPr>
+          <w:sz w:val="28"/>
+          <w:szCs w:val="28"/>
+        </w:rPr>
+        <w:t xml:space="preserve"> and beta to </w:t>
+      </w:r>
+      <w:r>
+        <w:rPr>
+          <w:sz w:val="28"/>
+          <w:szCs w:val="28"/>
+        </w:rPr>
+        <w:t>∞</w:t>
+      </w:r>
+      <w:r>
+        <w:rPr>
+          <w:sz w:val="28"/>
+          <w:szCs w:val="28"/>
+        </w:rPr>
+        <w:t>.</w:t>
+      </w:r>
     </w:p>
     <w:p>
       <w:pPr>
-        <w:jc w:val="both"/>
+        <w:pStyle w:val="ListParagraph"/>
+        <w:numPr>
+          <w:ilvl w:val="0"/>
+          <w:numId w:val="57"/>
+        </w:numPr>
+        <w:rPr>
+          <w:sz w:val="28"/>
+          <w:szCs w:val="28"/>
+        </w:rPr>
+      </w:pPr>
+      <w:r>
+        <w:rPr>
+          <w:sz w:val="28"/>
+          <w:szCs w:val="28"/>
+        </w:rPr>
+        <w:t>Check the child node of F and set value as alpha to 5.</w:t>
+      </w:r>
+    </w:p>
+    <w:p>
+      <w:pPr>
+        <w:pStyle w:val="ListParagraph"/>
+        <w:numPr>
+          <w:ilvl w:val="0"/>
+          <w:numId w:val="57"/>
+        </w:numPr>
+        <w:rPr>
+          <w:sz w:val="28"/>
+          <w:szCs w:val="28"/>
+        </w:rPr>
+      </w:pPr>
+      <w:r>
+        <w:rPr>
+          <w:sz w:val="28"/>
+          <w:szCs w:val="28"/>
+        </w:rPr>
+        <w:t>Move to node E to D and get value of 1.</w:t>
+      </w:r>
+    </w:p>
+    <w:p>
+      <w:pPr>
+        <w:pStyle w:val="ListParagraph"/>
+        <w:numPr>
+          <w:ilvl w:val="0"/>
+          <w:numId w:val="57"/>
+        </w:numPr>
+        <w:rPr>
+          <w:sz w:val="28"/>
+          <w:szCs w:val="28"/>
+        </w:rPr>
+      </w:pPr>
+      <w:r>
+        <w:rPr>
+          <w:sz w:val="28"/>
+          <w:szCs w:val="28"/>
+        </w:rPr>
+        <w:t>Move to node A and get value of value beta as 4. Since beta value of 4 is less than alpha value of 5, prune the remaining child of A.</w:t>
+      </w:r>
+    </w:p>
+    <w:p>
+      <w:pPr>
+        <w:pStyle w:val="ListParagraph"/>
+        <w:numPr>
+          <w:ilvl w:val="0"/>
+          <w:numId w:val="57"/>
+        </w:numPr>
+        <w:rPr>
+          <w:sz w:val="28"/>
+          <w:szCs w:val="28"/>
+        </w:rPr>
+      </w:pPr>
+      <w:r>
+        <w:rPr>
+          <w:sz w:val="28"/>
+          <w:szCs w:val="28"/>
+        </w:rPr>
+        <w:t>Move again to node E where pruning condition meets, therefore prune remaining child of E.</w:t>
+      </w:r>
+    </w:p>
+    <w:p>
+      <w:pPr>
+        <w:rPr>
+          <w:sz w:val="28"/>
+          <w:szCs w:val="28"/>
+        </w:rPr>
+      </w:pPr>
+      <w:r>
+        <w:rPr>
+          <w:color w:val="156082" w:themeColor="accent1"/>
+          <w:sz w:val="32"/>
+          <w:szCs w:val="32"/>
+        </w:rPr>
+        <w:t>Solution:</w:t>
+      </w:r>
+    </w:p>
+    <w:p>
+      <w:pPr>
+        <w:rPr>
+          <w:sz w:val="28"/>
+          <w:szCs w:val="28"/>
+        </w:rPr>
+      </w:pPr>
+      <w:r>
+        <w:rPr>
+          <w:sz w:val="28"/>
+          <w:szCs w:val="28"/>
+        </w:rPr>
+        <w:t>For the provided tree, following nodes are pruned,</w:t>
+      </w:r>
+    </w:p>
+    <w:p>
+      <w:pPr>
+        <w:rPr>
+          <w:sz w:val="28"/>
+          <w:szCs w:val="28"/>
+        </w:rPr>
+      </w:pPr>
+      <w:r>
+        <w:rPr>
+          <w:sz w:val="28"/>
+          <w:szCs w:val="28"/>
+        </w:rPr>
+        <w:t xml:space="preserve">Child 2 of </w:t>
+      </w:r>
+      <w:r>
+        <w:rPr>
+          <w:sz w:val="28"/>
+          <w:szCs w:val="28"/>
+        </w:rPr>
+        <w:t xml:space="preserve">node </w:t>
+      </w:r>
+      <w:r>
+        <w:rPr>
+          <w:sz w:val="28"/>
+          <w:szCs w:val="28"/>
+        </w:rPr>
+        <w:t>A</w:t>
+      </w:r>
+      <w:r>
+        <w:rPr>
+          <w:sz w:val="28"/>
+          <w:szCs w:val="28"/>
+        </w:rPr>
+        <w:br/>
+      </w:r>
+      <w:r>
+        <w:rPr>
+          <w:sz w:val="28"/>
+          <w:szCs w:val="28"/>
+        </w:rPr>
+        <w:t>Right side of node E, which is C &amp; B</w:t>
+      </w:r>
+    </w:p>
+    <w:p>
+      <w:pPr>
+        <w:rPr>
+          <w:sz w:val="28"/>
+          <w:szCs w:val="28"/>
+        </w:rPr>
+      </w:pPr>
+    </w:p>
+    <w:p>
+      <w:pPr>
+        <w:pStyle w:val="Heading2"/>
+        <w:rPr>
+          <w:color w:val="156082" w:themeColor="accent1"/>
+        </w:rPr>
+      </w:pPr>
+      <w:bookmarkStart w:id="3" w:name="_Toc186994657"/>
+      <w:r>
+        <w:rPr>
+          <w:color w:val="156082" w:themeColor="accent1"/>
+        </w:rPr>
+        <w:t>Task</w:t>
+      </w:r>
+      <w:r>
+        <w:rPr>
+          <w:color w:val="156082" w:themeColor="accent1"/>
+        </w:rPr>
+        <w:t>1c</w:t>
+      </w:r>
+      <w:r>
+        <w:rPr>
+          <w:color w:val="156082" w:themeColor="accent1"/>
+        </w:rPr>
+        <w:t>:</w:t>
+      </w:r>
+      <w:r>
+        <w:rPr>
+          <w:color w:val="156082" w:themeColor="accent1"/>
+        </w:rPr>
+        <w:t xml:space="preserve"> Determine </w:t>
+      </w:r>
+      <w:r>
+        <w:rPr>
+          <w:color w:val="156082" w:themeColor="accent1"/>
+        </w:rPr>
+        <w:t>Alpha Beta value</w:t>
+      </w:r>
+      <w:bookmarkEnd w:id="3"/>
+    </w:p>
+    <w:p/>
+    <w:p>
+      <w:pPr>
+        <w:rPr>
+          <w:sz w:val="28"/>
+          <w:szCs w:val="28"/>
+        </w:rPr>
+      </w:pPr>
+      <w:r>
+        <w:rPr>
+          <w:sz w:val="28"/>
+          <w:szCs w:val="28"/>
+        </w:rPr>
+        <w:t>Final value of Alpha and Beta at each node is as below,</w:t>
+      </w:r>
+    </w:p>
+    <w:p>
+      <w:pPr>
+        <w:pStyle w:val="ListParagraph"/>
+        <w:numPr>
+          <w:ilvl w:val="0"/>
+          <w:numId w:val="58"/>
+        </w:numPr>
+        <w:rPr>
+          <w:sz w:val="28"/>
+          <w:szCs w:val="28"/>
+        </w:rPr>
+      </w:pPr>
+      <w:r>
+        <w:rPr>
+          <w:sz w:val="28"/>
+          <w:szCs w:val="28"/>
+        </w:rPr>
+        <w:t xml:space="preserve">Node F: </w:t>
+      </w:r>
+      <w:r>
+        <w:rPr>
+          <w:sz w:val="28"/>
+          <w:szCs w:val="28"/>
+        </w:rPr>
+        <w:t>α</w:t>
+      </w:r>
+      <w:r>
+        <w:rPr>
+          <w:sz w:val="28"/>
+          <w:szCs w:val="28"/>
+        </w:rPr>
+        <w:t xml:space="preserve"> = 5 and </w:t>
+      </w:r>
+      <w:r>
+        <w:rPr>
+          <w:sz w:val="28"/>
+          <w:szCs w:val="28"/>
+        </w:rPr>
+        <w:t>β</w:t>
+      </w:r>
+      <w:r>
+        <w:rPr>
+          <w:sz w:val="28"/>
+          <w:szCs w:val="28"/>
+        </w:rPr>
+        <w:t xml:space="preserve"> = </w:t>
+      </w:r>
+      <w:r>
+        <w:rPr>
+          <w:sz w:val="28"/>
+          <w:szCs w:val="28"/>
+        </w:rPr>
+        <w:t>∞</w:t>
+      </w:r>
+      <w:r>
+        <w:rPr>
+          <w:sz w:val="28"/>
+          <w:szCs w:val="28"/>
+        </w:rPr>
+        <w:t>.</w:t>
+      </w:r>
+    </w:p>
+    <w:p>
+      <w:pPr>
+        <w:pStyle w:val="ListParagraph"/>
+        <w:numPr>
+          <w:ilvl w:val="0"/>
+          <w:numId w:val="58"/>
+        </w:numPr>
+        <w:rPr>
+          <w:sz w:val="28"/>
+          <w:szCs w:val="28"/>
+        </w:rPr>
+      </w:pPr>
+      <w:r>
+        <w:rPr>
+          <w:sz w:val="28"/>
+          <w:szCs w:val="28"/>
+        </w:rPr>
+        <w:t xml:space="preserve">Node E: </w:t>
+      </w:r>
+      <w:r>
+        <w:rPr>
+          <w:sz w:val="28"/>
+          <w:szCs w:val="28"/>
+        </w:rPr>
+        <w:t>α</w:t>
+      </w:r>
+      <w:r>
+        <w:rPr>
+          <w:sz w:val="28"/>
+          <w:szCs w:val="28"/>
+        </w:rPr>
+        <w:t xml:space="preserve"> = 5 and </w:t>
+      </w:r>
+      <w:r>
+        <w:rPr>
+          <w:sz w:val="28"/>
+          <w:szCs w:val="28"/>
+        </w:rPr>
+        <w:t>β</w:t>
+      </w:r>
+      <w:r>
+        <w:rPr>
+          <w:sz w:val="28"/>
+          <w:szCs w:val="28"/>
+        </w:rPr>
+        <w:t xml:space="preserve"> = </w:t>
+      </w:r>
+      <w:r>
+        <w:rPr>
+          <w:sz w:val="28"/>
+          <w:szCs w:val="28"/>
+        </w:rPr>
+        <w:t>4</w:t>
+      </w:r>
+      <w:r>
+        <w:rPr>
+          <w:sz w:val="28"/>
+          <w:szCs w:val="28"/>
+        </w:rPr>
+        <w:t>.</w:t>
+      </w:r>
+    </w:p>
+    <w:p>
+      <w:pPr>
+        <w:pStyle w:val="ListParagraph"/>
+        <w:numPr>
+          <w:ilvl w:val="0"/>
+          <w:numId w:val="58"/>
+        </w:numPr>
+        <w:rPr>
+          <w:sz w:val="28"/>
+          <w:szCs w:val="28"/>
+        </w:rPr>
+      </w:pPr>
+      <w:r>
+        <w:rPr>
+          <w:sz w:val="28"/>
+          <w:szCs w:val="28"/>
+        </w:rPr>
+        <w:t xml:space="preserve">Node D: </w:t>
+      </w:r>
+      <w:r>
+        <w:rPr>
+          <w:sz w:val="28"/>
+          <w:szCs w:val="28"/>
+        </w:rPr>
+        <w:t>α</w:t>
+      </w:r>
+      <w:r>
+        <w:rPr>
+          <w:sz w:val="28"/>
+          <w:szCs w:val="28"/>
+        </w:rPr>
+        <w:t xml:space="preserve"> = 5 and </w:t>
+      </w:r>
+      <w:r>
+        <w:rPr>
+          <w:sz w:val="28"/>
+          <w:szCs w:val="28"/>
+        </w:rPr>
+        <w:t>β</w:t>
+      </w:r>
+      <w:r>
+        <w:rPr>
+          <w:sz w:val="28"/>
+          <w:szCs w:val="28"/>
+        </w:rPr>
+        <w:t xml:space="preserve"> = </w:t>
+      </w:r>
+      <w:r>
+        <w:rPr>
+          <w:sz w:val="28"/>
+          <w:szCs w:val="28"/>
+        </w:rPr>
+        <w:t>∞</w:t>
+      </w:r>
+      <w:r>
+        <w:rPr>
+          <w:sz w:val="28"/>
+          <w:szCs w:val="28"/>
+        </w:rPr>
+        <w:t>.</w:t>
+      </w:r>
+    </w:p>
+    <w:p>
+      <w:pPr>
+        <w:pStyle w:val="ListParagraph"/>
+        <w:numPr>
+          <w:ilvl w:val="0"/>
+          <w:numId w:val="58"/>
+        </w:numPr>
+        <w:rPr>
+          <w:sz w:val="28"/>
+          <w:szCs w:val="28"/>
+        </w:rPr>
+      </w:pPr>
+      <w:r>
+        <w:rPr>
+          <w:sz w:val="28"/>
+          <w:szCs w:val="28"/>
+        </w:rPr>
+        <w:t>Node A:</w:t>
+      </w:r>
+      <w:r>
+        <w:rPr>
+          <w:sz w:val="28"/>
+          <w:szCs w:val="28"/>
+        </w:rPr>
+        <w:t xml:space="preserve"> </w:t>
+      </w:r>
+      <w:r>
+        <w:rPr>
+          <w:sz w:val="28"/>
+          <w:szCs w:val="28"/>
+        </w:rPr>
+        <w:t>α</w:t>
+      </w:r>
+      <w:r>
+        <w:rPr>
+          <w:sz w:val="28"/>
+          <w:szCs w:val="28"/>
+        </w:rPr>
+        <w:t xml:space="preserve"> = 5 and </w:t>
+      </w:r>
+      <w:r>
+        <w:rPr>
+          <w:sz w:val="28"/>
+          <w:szCs w:val="28"/>
+        </w:rPr>
+        <w:t>β</w:t>
+      </w:r>
+      <w:r>
+        <w:rPr>
+          <w:sz w:val="28"/>
+          <w:szCs w:val="28"/>
+        </w:rPr>
+        <w:t xml:space="preserve"> = </w:t>
+      </w:r>
+      <w:r>
+        <w:rPr>
+          <w:sz w:val="28"/>
+          <w:szCs w:val="28"/>
+        </w:rPr>
+        <w:t>4</w:t>
+      </w:r>
+      <w:r>
+        <w:rPr>
+          <w:sz w:val="28"/>
+          <w:szCs w:val="28"/>
+        </w:rPr>
+        <w:t>.</w:t>
+      </w:r>
+    </w:p>
+    <w:p>
+      <w:pPr>
+        <w:rPr>
+          <w:sz w:val="28"/>
+          <w:szCs w:val="28"/>
+        </w:rPr>
+      </w:pPr>
+    </w:p>
+    <w:p>
+      <w:pPr>
+        <w:pStyle w:val="Heading2"/>
+        <w:rPr>
+          <w:color w:val="156082" w:themeColor="accent1"/>
+        </w:rPr>
+      </w:pPr>
+      <w:bookmarkStart w:id="4" w:name="_Toc186994658"/>
+      <w:r>
+        <w:rPr>
+          <w:color w:val="156082" w:themeColor="accent1"/>
+        </w:rPr>
+        <w:t>Task1</w:t>
+      </w:r>
+      <w:r>
+        <w:rPr>
+          <w:color w:val="156082" w:themeColor="accent1"/>
+        </w:rPr>
+        <w:t>d</w:t>
+      </w:r>
+      <w:r>
+        <w:rPr>
+          <w:color w:val="156082" w:themeColor="accent1"/>
+        </w:rPr>
+        <w:t>:</w:t>
+      </w:r>
+      <w:r>
+        <w:rPr>
+          <w:color w:val="156082" w:themeColor="accent1"/>
+        </w:rPr>
+        <w:t xml:space="preserve"> </w:t>
+      </w:r>
+      <w:r>
+        <w:rPr>
+          <w:color w:val="156082" w:themeColor="accent1"/>
+        </w:rPr>
+        <w:t>Python program</w:t>
+      </w:r>
+      <w:bookmarkEnd w:id="4"/>
+    </w:p>
+    <w:p/>
+    <w:p>
+      <w:r>
+        <w:lastRenderedPageBreak/>
+        <w:drawing>
+          <wp:inline distT="0" distB="0" distL="0" distR="0" wp14:anchorId="4913E67C" wp14:editId="454ACA81">
+            <wp:extent cx="5731510" cy="1036320"/>
+            <wp:effectExtent l="0" t="0" r="2540" b="0"/>
+            <wp:docPr id="1416128851" name="Picture 1"/>
+            <wp:cNvGraphicFramePr>
+              <a:graphicFrameLocks xmlns:a="http://schemas.openxmlformats.org/drawingml/2006/main" noChangeAspect="1"/>
+            </wp:cNvGraphicFramePr>
+            <a:graphic xmlns:a="http://schemas.openxmlformats.org/drawingml/2006/main">
+              <a:graphicData uri="http://schemas.openxmlformats.org/drawingml/2006/picture">
+                <pic:pic xmlns:pic="http://schemas.openxmlformats.org/drawingml/2006/picture">
+                  <pic:nvPicPr>
+                    <pic:cNvPr id="1416128851" name=""/>
+                    <pic:cNvPicPr/>
+                  </pic:nvPicPr>
+                  <pic:blipFill>
+                    <a:blip r:embed="rId13"/>
+                    <a:stretch>
+                      <a:fillRect/>
+                    </a:stretch>
+                  </pic:blipFill>
+                  <pic:spPr>
+                    <a:xfrm>
+                      <a:off x="0" y="0"/>
+                      <a:ext cx="5731510" cy="1036320"/>
+                    </a:xfrm>
+                    <a:prstGeom prst="rect">
+                      <a:avLst/>
+                    </a:prstGeom>
+                  </pic:spPr>
+                </pic:pic>
+              </a:graphicData>
+            </a:graphic>
+          </wp:inline>
+        </w:drawing>
+      </w:r>
+    </w:p>
+    <w:p/>
+    <w:p>
+      <w:r>
+        <w:rPr>
+          <w:sz w:val="28"/>
+          <w:szCs w:val="28"/>
+        </w:rPr>
+        <w:t xml:space="preserve">The python program result below, shows the list of nodes that </w:t>
+      </w:r>
+      <w:r>
+        <w:rPr>
+          <w:sz w:val="28"/>
+          <w:szCs w:val="28"/>
+        </w:rPr>
+        <w:t>were</w:t>
+      </w:r>
+      <w:r>
+        <w:rPr>
+          <w:sz w:val="28"/>
+          <w:szCs w:val="28"/>
+        </w:rPr>
+        <w:t xml:space="preserve"> activated </w:t>
+      </w:r>
+      <w:r>
+        <w:rPr>
+          <w:sz w:val="28"/>
+          <w:szCs w:val="28"/>
+        </w:rPr>
+        <w:t>when using Alpha beta pruning. I</w:t>
+      </w:r>
+      <w:r>
+        <w:rPr>
+          <w:sz w:val="28"/>
+          <w:szCs w:val="28"/>
+        </w:rPr>
+        <w:t>t does not contain nodes that are pruned.</w:t>
+      </w:r>
+    </w:p>
+    <w:p>
+      <w:r>
+        <w:rPr>
+          <w:sz w:val="28"/>
+          <w:szCs w:val="28"/>
+        </w:rPr>
+        <w:drawing>
+          <wp:inline distT="0" distB="0" distL="0" distR="0" wp14:anchorId="2A8BEAC8" wp14:editId="25290930">
+            <wp:extent cx="5731510" cy="1706880"/>
+            <wp:effectExtent l="0" t="0" r="2540" b="7620"/>
+            <wp:docPr id="1210506977" name="Picture 1"/>
+            <wp:cNvGraphicFramePr>
+              <a:graphicFrameLocks xmlns:a="http://schemas.openxmlformats.org/drawingml/2006/main" noChangeAspect="1"/>
+            </wp:cNvGraphicFramePr>
+            <a:graphic xmlns:a="http://schemas.openxmlformats.org/drawingml/2006/main">
+              <a:graphicData uri="http://schemas.openxmlformats.org/drawingml/2006/picture">
+                <pic:pic xmlns:pic="http://schemas.openxmlformats.org/drawingml/2006/picture">
+                  <pic:nvPicPr>
+                    <pic:cNvPr id="1210506977" name=""/>
+                    <pic:cNvPicPr/>
+                  </pic:nvPicPr>
+                  <pic:blipFill>
+                    <a:blip r:embed="rId14"/>
+                    <a:stretch>
+                      <a:fillRect/>
+                    </a:stretch>
+                  </pic:blipFill>
+                  <pic:spPr>
+                    <a:xfrm>
+                      <a:off x="0" y="0"/>
+                      <a:ext cx="5731510" cy="1706880"/>
+                    </a:xfrm>
+                    <a:prstGeom prst="rect">
+                      <a:avLst/>
+                    </a:prstGeom>
+                  </pic:spPr>
+                </pic:pic>
+              </a:graphicData>
+            </a:graphic>
+          </wp:inline>
+        </w:drawing>
+      </w:r>
+    </w:p>
+    <w:p/>
+    <w:p>
+      <w:pPr>
+        <w:pStyle w:val="Heading1"/>
+        <w:rPr>
+          <w:color w:val="156082" w:themeColor="accent1"/>
+        </w:rPr>
+      </w:pPr>
+      <w:r>
+        <w:rPr>
+          <w:color w:val="156082" w:themeColor="accent1"/>
+        </w:rPr>
+        <w:t>Question2:</w:t>
+      </w:r>
+    </w:p>
+    <w:p>
+      <w:pPr>
+        <w:rPr>
+          <w:sz w:val="28"/>
+          <w:szCs w:val="28"/>
+        </w:rPr>
+      </w:pPr>
+    </w:p>
+    <w:p>
+      <w:pPr>
+        <w:pStyle w:val="Heading1"/>
+        <w:rPr>
+          <w:color w:val="156082" w:themeColor="accent1"/>
+        </w:rPr>
+      </w:pPr>
+      <w:r>
+        <w:rPr>
+          <w:color w:val="156082" w:themeColor="accent1"/>
+        </w:rPr>
+        <w:t>Question</w:t>
+      </w:r>
+      <w:r>
+        <w:rPr>
+          <w:color w:val="156082" w:themeColor="accent1"/>
+        </w:rPr>
+        <w:t>3</w:t>
+      </w:r>
+      <w:r>
+        <w:rPr>
+          <w:color w:val="156082" w:themeColor="accent1"/>
+        </w:rPr>
+        <w:t>:</w:t>
+      </w:r>
+    </w:p>
+    <w:p>
+      <w:pPr>
+        <w:spacing w:after="0" w:line="240" w:lineRule="auto"/>
         <w:rPr>
           <w:rFonts w:ascii="Times New Roman" w:eastAsia="Times New Roman" w:hAnsi="Times New Roman" w:cs="Times New Roman"/>
           <w:kern w:val="0"/>
@@ -3213,74 +3708,24 @@
     </w:p>
     <w:p>
       <w:pPr>
-        <w:pStyle w:val="Heading2"/>
+        <w:pStyle w:val="Heading1"/>
         <w:rPr>
           <w:color w:val="156082" w:themeColor="accent1"/>
         </w:rPr>
       </w:pPr>
-      <w:bookmarkStart w:id="3" w:name="_Toc186921882"/>
+      <w:bookmarkStart w:id="5" w:name="_Toc186994664"/>
       <w:r>
         <w:rPr>
           <w:color w:val="156082" w:themeColor="accent1"/>
         </w:rPr>
-        <w:t>Min-Max Searching</w:t>
-      </w:r>
-      <w:bookmarkEnd w:id="3"/>
+        <w:t>References</w:t>
+      </w:r>
+      <w:bookmarkEnd w:id="5"/>
     </w:p>
+    <w:p/>
     <w:p>
       <w:pPr>
-        <w:jc w:val="both"/>
-        <w:rPr>
-          <w:sz w:val="28"/>
-          <w:szCs w:val="28"/>
-        </w:rPr>
-      </w:pPr>
-      <w:r>
-        <w:rPr>
-          <w:sz w:val="28"/>
-          <w:szCs w:val="28"/>
-        </w:rPr>
-        <w:t>The Mini-Max algorithm is a decision-making algorithm used particularly in game theory and computer games.</w:t>
-      </w:r>
-      <w:r>
-        <w:rPr>
-          <w:sz w:val="28"/>
-          <w:szCs w:val="28"/>
-        </w:rPr>
-        <w:t xml:space="preserve"> </w:t>
-      </w:r>
-      <w:r>
-        <w:rPr>
-          <w:sz w:val="28"/>
-          <w:szCs w:val="28"/>
-        </w:rPr>
-        <w:t>In a two-player game, one player is the maximiser, aiming to maximize their score, while the other is the minimizer, aiming to minimize the maximiser’s score. The algorithm operates by evaluating all possible moves for both players, predicting the opponent's responses, and choosing the optimal move to ensure the best possible outcome.</w:t>
-      </w:r>
-    </w:p>
-    <w:p>
-      <w:pPr>
-        <w:rPr>
-          <w:sz w:val="28"/>
-          <w:szCs w:val="28"/>
-        </w:rPr>
-      </w:pPr>
-    </w:p>
-    <w:p>
-      <w:pPr>
-        <w:pStyle w:val="Heading2"/>
-      </w:pPr>
-      <w:bookmarkStart w:id="4" w:name="_Toc186921887"/>
-      <w:r>
-        <w:rPr>
-          <w:color w:val="156082" w:themeColor="accent1"/>
-        </w:rPr>
-        <w:t>Alpha-Beta Pruning</w:t>
-      </w:r>
-      <w:bookmarkEnd w:id="4"/>
-    </w:p>
-    <w:p>
-      <w:pPr>
-        <w:jc w:val="both"/>
+        <w:spacing w:after="0" w:line="240" w:lineRule="auto"/>
         <w:rPr>
           <w:rFonts w:ascii="Times New Roman" w:eastAsia="Times New Roman" w:hAnsi="Times New Roman" w:cs="Times New Roman"/>
           <w:kern w:val="0"/>
@@ -3292,92 +3737,6 @@
       </w:pPr>
       <w:r>
         <w:rPr>
-          <w:sz w:val="28"/>
-          <w:szCs w:val="28"/>
-        </w:rPr>
-        <w:t>Alpha-beta pruning is a technique used to improve the efficiency of the minimax algorithm by reducing the number of nodes that need to be evaluated in a game tree.</w:t>
-      </w:r>
-      <w:r>
-        <w:rPr>
-          <w:sz w:val="28"/>
-          <w:szCs w:val="28"/>
-        </w:rPr>
-        <w:t xml:space="preserve"> </w:t>
-      </w:r>
-      <w:r>
-        <w:rPr>
-          <w:sz w:val="28"/>
-          <w:szCs w:val="28"/>
-        </w:rPr>
-        <w:t xml:space="preserve">In minimax, every possible move and countermove is evaluated, but many of these moves don’t affect the final decision. </w:t>
-      </w:r>
-      <w:r>
-        <w:rPr>
-          <w:sz w:val="28"/>
-          <w:szCs w:val="28"/>
-        </w:rPr>
-        <w:br/>
-      </w:r>
-      <w:r>
-        <w:rPr>
-          <w:sz w:val="28"/>
-          <w:szCs w:val="28"/>
-        </w:rPr>
-        <w:t xml:space="preserve">Alpha-beta pruning works by eliminating branches that are guaranteed to not influence the outcome. </w:t>
-      </w:r>
-      <w:r>
-        <w:rPr>
-          <w:sz w:val="28"/>
-          <w:szCs w:val="28"/>
-        </w:rPr>
-        <w:t>If the algorithm</w:t>
-      </w:r>
-      <w:r>
-        <w:rPr>
-          <w:sz w:val="28"/>
-          <w:szCs w:val="28"/>
-        </w:rPr>
-        <w:t xml:space="preserve"> finds that a particular branch can’t improve the final outcome for either player, </w:t>
-      </w:r>
-      <w:proofErr w:type="gramStart"/>
-      <w:r>
-        <w:rPr>
-          <w:sz w:val="28"/>
-          <w:szCs w:val="28"/>
-        </w:rPr>
-        <w:t>it</w:t>
-      </w:r>
-      <w:proofErr w:type="gramEnd"/>
-      <w:r>
-        <w:rPr>
-          <w:sz w:val="28"/>
-          <w:szCs w:val="28"/>
-        </w:rPr>
-        <w:t xml:space="preserve"> “prunes” that branch, meaning it stops further evaluation of that part of the tree.</w:t>
-      </w:r>
-      <w:r>
-        <w:rPr>
-          <w:sz w:val="28"/>
-          <w:szCs w:val="28"/>
-        </w:rPr>
-        <w:t xml:space="preserve"> </w:t>
-      </w:r>
-      <w:r>
-        <w:rPr>
-          <w:sz w:val="28"/>
-          <w:szCs w:val="28"/>
-        </w:rPr>
-        <w:t>By doing so, the algorithm avoids unnecessary calculations, allowing it to search deeper into the tree more quickly.</w:t>
-      </w:r>
-      <w:r>
-        <w:rPr>
-          <w:sz w:val="28"/>
-          <w:szCs w:val="28"/>
-        </w:rPr>
-        <w:t xml:space="preserve"> </w:t>
-      </w:r>
-      <w:r>
-        <w:rPr>
           <w:rFonts w:ascii="Times New Roman" w:eastAsia="Times New Roman" w:hAnsi="Times New Roman" w:cs="Times New Roman"/>
           <w:kern w:val="0"/>
           <w:sz w:val="24"/>
@@ -3385,547 +3744,7 @@
           <w:lang w:eastAsia="en-IE"/>
           <w14:ligatures w14:val="none"/>
         </w:rPr>
-        <w:t>(Saxena)</w:t>
-      </w:r>
-    </w:p>
-    <w:p>
-      <w:pPr>
-        <w:pStyle w:val="Heading3"/>
-        <w:rPr>
-          <w:color w:val="156082" w:themeColor="accent1"/>
-          <w:sz w:val="32"/>
-          <w:szCs w:val="32"/>
-        </w:rPr>
-      </w:pPr>
-      <w:bookmarkStart w:id="5" w:name="_Toc186921888"/>
-      <w:r>
-        <w:rPr>
-          <w:color w:val="156082" w:themeColor="accent1"/>
-          <w:sz w:val="32"/>
-          <w:szCs w:val="32"/>
-        </w:rPr>
-        <w:t>Key Terminologies</w:t>
-      </w:r>
-      <w:bookmarkEnd w:id="5"/>
-    </w:p>
-    <w:p>
-      <w:pPr>
-        <w:pStyle w:val="ListParagraph"/>
-        <w:numPr>
-          <w:ilvl w:val="0"/>
-          <w:numId w:val="51"/>
-        </w:numPr>
-        <w:rPr>
-          <w:sz w:val="28"/>
-          <w:szCs w:val="28"/>
-        </w:rPr>
-      </w:pPr>
-      <w:r>
-        <w:rPr>
-          <w:sz w:val="28"/>
-          <w:szCs w:val="28"/>
-        </w:rPr>
-        <w:t xml:space="preserve">Alpha: </w:t>
-      </w:r>
-      <w:r>
-        <w:rPr>
-          <w:sz w:val="28"/>
-          <w:szCs w:val="28"/>
-        </w:rPr>
-        <w:br/>
-      </w:r>
-      <w:r>
-        <w:rPr>
-          <w:sz w:val="28"/>
-          <w:szCs w:val="28"/>
-        </w:rPr>
-        <w:t>Represents the best value the maximizing player</w:t>
-      </w:r>
-      <w:r>
-        <w:rPr>
-          <w:sz w:val="28"/>
-          <w:szCs w:val="28"/>
-        </w:rPr>
-        <w:t xml:space="preserve"> </w:t>
-      </w:r>
-      <w:r>
-        <w:rPr>
-          <w:sz w:val="28"/>
-          <w:szCs w:val="28"/>
-        </w:rPr>
-        <w:t>can guarantee so far.</w:t>
-      </w:r>
-      <w:r>
-        <w:rPr>
-          <w:sz w:val="28"/>
-          <w:szCs w:val="28"/>
-        </w:rPr>
-        <w:t xml:space="preserve"> The initial value of alpha is -Infinity (</w:t>
-      </w:r>
-      <w:r>
-        <w:rPr>
-          <w:sz w:val="28"/>
-          <w:szCs w:val="28"/>
-        </w:rPr>
-        <w:t>-∞</w:t>
-      </w:r>
-      <w:r>
-        <w:rPr>
-          <w:sz w:val="28"/>
-          <w:szCs w:val="28"/>
-        </w:rPr>
-        <w:t>).</w:t>
-      </w:r>
-    </w:p>
-    <w:p>
-      <w:pPr>
-        <w:pStyle w:val="ListParagraph"/>
-        <w:numPr>
-          <w:ilvl w:val="0"/>
-          <w:numId w:val="51"/>
-        </w:numPr>
-        <w:rPr>
-          <w:sz w:val="28"/>
-          <w:szCs w:val="28"/>
-        </w:rPr>
-      </w:pPr>
-      <w:r>
-        <w:rPr>
-          <w:sz w:val="28"/>
-          <w:szCs w:val="28"/>
-        </w:rPr>
-        <w:t>Beta: Represents the best value the minimizing player can guarantee so far.</w:t>
-      </w:r>
-      <w:r>
-        <w:rPr>
-          <w:sz w:val="28"/>
-          <w:szCs w:val="28"/>
-        </w:rPr>
-        <w:t xml:space="preserve"> The initial value of Beta is +Infinity (+</w:t>
-      </w:r>
-      <w:r>
-        <w:rPr>
-          <w:sz w:val="28"/>
-          <w:szCs w:val="28"/>
-        </w:rPr>
-        <w:t>∞</w:t>
-      </w:r>
-      <w:r>
-        <w:rPr>
-          <w:sz w:val="28"/>
-          <w:szCs w:val="28"/>
-        </w:rPr>
-        <w:t>)</w:t>
-      </w:r>
-    </w:p>
-    <w:p>
-      <w:pPr>
-        <w:rPr>
-          <w:sz w:val="28"/>
-          <w:szCs w:val="28"/>
-        </w:rPr>
-      </w:pPr>
-    </w:p>
-    <w:p>
-      <w:pPr>
-        <w:pStyle w:val="Heading3"/>
-        <w:rPr>
-          <w:color w:val="156082" w:themeColor="accent1"/>
-          <w:sz w:val="32"/>
-          <w:szCs w:val="32"/>
-        </w:rPr>
-      </w:pPr>
-      <w:bookmarkStart w:id="6" w:name="_Toc186921889"/>
-      <w:r>
-        <w:rPr>
-          <w:color w:val="156082" w:themeColor="accent1"/>
-          <w:sz w:val="32"/>
-          <w:szCs w:val="32"/>
-        </w:rPr>
-        <w:t xml:space="preserve">Key </w:t>
-      </w:r>
-      <w:r>
-        <w:rPr>
-          <w:color w:val="156082" w:themeColor="accent1"/>
-          <w:sz w:val="32"/>
-          <w:szCs w:val="32"/>
-        </w:rPr>
-        <w:t>Steps</w:t>
-      </w:r>
-      <w:bookmarkEnd w:id="6"/>
-    </w:p>
-    <w:p>
-      <w:pPr>
-        <w:rPr>
-          <w:sz w:val="28"/>
-          <w:szCs w:val="28"/>
-        </w:rPr>
-      </w:pPr>
-      <w:r>
-        <w:rPr>
-          <w:sz w:val="28"/>
-          <w:szCs w:val="28"/>
-        </w:rPr>
-        <w:t xml:space="preserve">Since Alpha-Beta Pruning is an extension of Min-Max algorithm, </w:t>
-      </w:r>
-      <w:r>
-        <w:rPr>
-          <w:sz w:val="28"/>
-          <w:szCs w:val="28"/>
-        </w:rPr>
-        <w:t>following steps are in addition to the steps followed by min-max algorithm</w:t>
-      </w:r>
-      <w:r>
-        <w:rPr>
-          <w:sz w:val="28"/>
-          <w:szCs w:val="28"/>
-        </w:rPr>
-        <w:t>.</w:t>
-      </w:r>
-    </w:p>
-    <w:p>
-      <w:pPr>
-        <w:pStyle w:val="ListParagraph"/>
-        <w:numPr>
-          <w:ilvl w:val="0"/>
-          <w:numId w:val="52"/>
-        </w:numPr>
-        <w:rPr>
-          <w:sz w:val="28"/>
-          <w:szCs w:val="28"/>
-        </w:rPr>
-      </w:pPr>
-      <w:r>
-        <w:rPr>
-          <w:sz w:val="28"/>
-          <w:szCs w:val="28"/>
-        </w:rPr>
-        <w:t xml:space="preserve">For all maximizing players turn, update the Alpha </w:t>
-      </w:r>
-      <w:r>
-        <w:rPr>
-          <w:sz w:val="28"/>
-          <w:szCs w:val="28"/>
-        </w:rPr>
-        <w:t xml:space="preserve">value </w:t>
-      </w:r>
-      <w:r>
-        <w:rPr>
-          <w:sz w:val="28"/>
-          <w:szCs w:val="28"/>
-        </w:rPr>
-        <w:t>with node value.</w:t>
-      </w:r>
-    </w:p>
-    <w:p>
-      <w:pPr>
-        <w:pStyle w:val="ListParagraph"/>
-        <w:numPr>
-          <w:ilvl w:val="0"/>
-          <w:numId w:val="52"/>
-        </w:numPr>
-        <w:rPr>
-          <w:sz w:val="28"/>
-          <w:szCs w:val="28"/>
-        </w:rPr>
-      </w:pPr>
-      <w:r>
-        <w:rPr>
-          <w:sz w:val="28"/>
-          <w:szCs w:val="28"/>
-        </w:rPr>
-        <w:t xml:space="preserve">For all minimizing players turn, update the Beta </w:t>
-      </w:r>
-      <w:r>
-        <w:rPr>
-          <w:sz w:val="28"/>
-          <w:szCs w:val="28"/>
-        </w:rPr>
-        <w:t xml:space="preserve">value </w:t>
-      </w:r>
-      <w:r>
-        <w:rPr>
-          <w:sz w:val="28"/>
-          <w:szCs w:val="28"/>
-        </w:rPr>
-        <w:t>with node value.</w:t>
-      </w:r>
-    </w:p>
-    <w:p>
-      <w:pPr>
-        <w:pStyle w:val="ListParagraph"/>
-        <w:numPr>
-          <w:ilvl w:val="0"/>
-          <w:numId w:val="52"/>
-        </w:numPr>
-        <w:rPr>
-          <w:sz w:val="28"/>
-          <w:szCs w:val="28"/>
-        </w:rPr>
-      </w:pPr>
-      <w:r>
-        <w:rPr>
-          <w:sz w:val="28"/>
-          <w:szCs w:val="28"/>
-        </w:rPr>
-        <w:t xml:space="preserve">When </w:t>
-      </w:r>
-      <w:r>
-        <w:rPr>
-          <w:sz w:val="28"/>
-          <w:szCs w:val="28"/>
-        </w:rPr>
-        <w:t>backtracking</w:t>
-      </w:r>
-      <w:r>
-        <w:rPr>
-          <w:sz w:val="28"/>
-          <w:szCs w:val="28"/>
-        </w:rPr>
-        <w:t xml:space="preserve"> the tree, </w:t>
-      </w:r>
-      <w:r>
-        <w:rPr>
-          <w:sz w:val="28"/>
-          <w:szCs w:val="28"/>
-        </w:rPr>
-        <w:t xml:space="preserve">node value will be passed to </w:t>
-      </w:r>
-      <w:r>
-        <w:rPr>
-          <w:sz w:val="28"/>
-          <w:szCs w:val="28"/>
-        </w:rPr>
-        <w:t>Alpha and Beta</w:t>
-      </w:r>
-      <w:r>
-        <w:rPr>
-          <w:sz w:val="28"/>
-          <w:szCs w:val="28"/>
-        </w:rPr>
-        <w:t xml:space="preserve"> of upper node</w:t>
-      </w:r>
-      <w:r>
-        <w:rPr>
-          <w:sz w:val="28"/>
-          <w:szCs w:val="28"/>
-        </w:rPr>
-        <w:t>.</w:t>
-      </w:r>
-    </w:p>
-    <w:p>
-      <w:pPr>
-        <w:pStyle w:val="ListParagraph"/>
-        <w:numPr>
-          <w:ilvl w:val="0"/>
-          <w:numId w:val="52"/>
-        </w:numPr>
-        <w:rPr>
-          <w:sz w:val="28"/>
-          <w:szCs w:val="28"/>
-        </w:rPr>
-      </w:pPr>
-      <w:r>
-        <w:rPr>
-          <w:sz w:val="28"/>
-          <w:szCs w:val="28"/>
-        </w:rPr>
-        <w:t xml:space="preserve">When moving from top to bottom in the tree, </w:t>
-      </w:r>
-      <w:r>
-        <w:rPr>
-          <w:sz w:val="28"/>
-          <w:szCs w:val="28"/>
-        </w:rPr>
-        <w:t>pass</w:t>
-      </w:r>
-      <w:r>
-        <w:rPr>
-          <w:sz w:val="28"/>
-          <w:szCs w:val="28"/>
-        </w:rPr>
-        <w:t xml:space="preserve"> the alpha and Beta value to all </w:t>
-      </w:r>
-      <w:r>
-        <w:rPr>
-          <w:sz w:val="28"/>
-          <w:szCs w:val="28"/>
-        </w:rPr>
-        <w:t>child nodes</w:t>
-      </w:r>
-      <w:r>
-        <w:rPr>
-          <w:sz w:val="28"/>
-          <w:szCs w:val="28"/>
-        </w:rPr>
-        <w:t>.</w:t>
-      </w:r>
-    </w:p>
-    <w:p>
-      <w:pPr>
-        <w:pStyle w:val="Heading3"/>
-        <w:rPr>
-          <w:color w:val="156082" w:themeColor="accent1"/>
-          <w:sz w:val="32"/>
-          <w:szCs w:val="32"/>
-        </w:rPr>
-      </w:pPr>
-      <w:bookmarkStart w:id="7" w:name="_Toc186921890"/>
-      <w:r>
-        <w:rPr>
-          <w:color w:val="156082" w:themeColor="accent1"/>
-          <w:sz w:val="32"/>
-          <w:szCs w:val="32"/>
-        </w:rPr>
-        <w:t>Condition for Pruning</w:t>
-      </w:r>
-      <w:bookmarkEnd w:id="7"/>
-    </w:p>
-    <w:p>
-      <w:pPr>
-        <w:pStyle w:val="ListParagraph"/>
-        <w:numPr>
-          <w:ilvl w:val="0"/>
-          <w:numId w:val="53"/>
-        </w:numPr>
-        <w:rPr>
-          <w:sz w:val="28"/>
-          <w:szCs w:val="28"/>
-        </w:rPr>
-      </w:pPr>
-      <w:r>
-        <w:rPr>
-          <w:sz w:val="28"/>
-          <w:szCs w:val="28"/>
-        </w:rPr>
-        <w:t>The minimizing player finds a value that is lower than or equal to alpha (β ≤ α) then prune the branch.</w:t>
-      </w:r>
-    </w:p>
-    <w:p>
-      <w:pPr>
-        <w:pStyle w:val="ListParagraph"/>
-        <w:numPr>
-          <w:ilvl w:val="0"/>
-          <w:numId w:val="53"/>
-        </w:numPr>
-        <w:rPr>
-          <w:sz w:val="28"/>
-          <w:szCs w:val="28"/>
-        </w:rPr>
-      </w:pPr>
-      <w:r>
-        <w:rPr>
-          <w:sz w:val="28"/>
-          <w:szCs w:val="28"/>
-        </w:rPr>
-        <w:t>T</w:t>
-      </w:r>
-      <w:r>
-        <w:rPr>
-          <w:sz w:val="28"/>
-          <w:szCs w:val="28"/>
-        </w:rPr>
-        <w:t>he maximizing player can prune a branch when they find a value higher than or equal to beta (α ≥ β)</w:t>
-      </w:r>
-      <w:r>
-        <w:rPr>
-          <w:sz w:val="28"/>
-          <w:szCs w:val="28"/>
-        </w:rPr>
-        <w:t xml:space="preserve"> </w:t>
-      </w:r>
-    </w:p>
-    <w:p>
-      <w:pPr>
-        <w:rPr>
-          <w:sz w:val="28"/>
-          <w:szCs w:val="28"/>
-        </w:rPr>
-      </w:pPr>
-      <w:r>
-        <w:rPr>
-          <w:sz w:val="28"/>
-          <w:szCs w:val="28"/>
-        </w:rPr>
-        <w:br/>
-      </w:r>
-    </w:p>
-    <w:p>
-      <w:pPr>
-        <w:spacing w:after="0" w:line="240" w:lineRule="auto"/>
-        <w:rPr>
-          <w:rFonts w:ascii="Times New Roman" w:eastAsia="Times New Roman" w:hAnsi="Times New Roman" w:cs="Times New Roman"/>
-          <w:kern w:val="0"/>
-          <w:sz w:val="24"/>
-          <w:szCs w:val="24"/>
-          <w:lang w:eastAsia="en-IE"/>
-          <w14:ligatures w14:val="none"/>
-        </w:rPr>
-      </w:pPr>
-    </w:p>
-    <w:p>
-      <w:pPr>
-        <w:pStyle w:val="Heading1"/>
-        <w:rPr>
-          <w:color w:val="156082" w:themeColor="accent1"/>
-        </w:rPr>
-      </w:pPr>
-      <w:bookmarkStart w:id="8" w:name="_Toc186921892"/>
-      <w:r>
-        <w:rPr>
-          <w:color w:val="156082" w:themeColor="accent1"/>
-        </w:rPr>
-        <w:t>References</w:t>
-      </w:r>
-      <w:bookmarkEnd w:id="8"/>
-    </w:p>
-    <w:p/>
-    <w:p>
-      <w:pPr>
-        <w:spacing w:after="0" w:line="240" w:lineRule="auto"/>
-        <w:rPr>
-          <w:rFonts w:ascii="Times New Roman" w:eastAsia="Times New Roman" w:hAnsi="Times New Roman" w:cs="Times New Roman"/>
-          <w:kern w:val="0"/>
-          <w:sz w:val="24"/>
-          <w:szCs w:val="24"/>
-          <w:lang w:eastAsia="en-IE"/>
-          <w14:ligatures w14:val="none"/>
-        </w:rPr>
-      </w:pPr>
-      <w:r>
-        <w:rPr>
-          <w:rFonts w:ascii="Times New Roman" w:eastAsia="Times New Roman" w:hAnsi="Times New Roman" w:cs="Times New Roman"/>
-          <w:kern w:val="0"/>
-          <w:sz w:val="24"/>
-          <w:szCs w:val="24"/>
-          <w:lang w:eastAsia="en-IE"/>
-          <w14:ligatures w14:val="none"/>
-        </w:rPr>
-        <w:t>(</w:t>
-      </w:r>
-      <w:proofErr w:type="spellStart"/>
-      <w:r>
-        <w:rPr>
-          <w:rFonts w:ascii="Times New Roman" w:eastAsia="Times New Roman" w:hAnsi="Times New Roman" w:cs="Times New Roman"/>
-          <w:kern w:val="0"/>
-          <w:sz w:val="24"/>
-          <w:szCs w:val="24"/>
-          <w:lang w:eastAsia="en-IE"/>
-          <w14:ligatures w14:val="none"/>
-        </w:rPr>
-        <w:t>Degni</w:t>
-      </w:r>
-      <w:proofErr w:type="spellEnd"/>
-      <w:r>
-        <w:rPr>
-          <w:rFonts w:ascii="Times New Roman" w:eastAsia="Times New Roman" w:hAnsi="Times New Roman" w:cs="Times New Roman"/>
-          <w:kern w:val="0"/>
-          <w:sz w:val="24"/>
-          <w:szCs w:val="24"/>
-          <w:lang w:eastAsia="en-IE"/>
-          <w14:ligatures w14:val="none"/>
-        </w:rPr>
-        <w:t>)</w:t>
+        <w:t>(Degni)</w:t>
       </w:r>
     </w:p>
     <w:p>
@@ -3934,29 +3753,15 @@
         <w:spacing w:before="0" w:beforeAutospacing="0" w:after="0" w:afterAutospacing="0" w:line="480" w:lineRule="auto"/>
         <w:ind w:left="720" w:hanging="720"/>
       </w:pPr>
-      <w:proofErr w:type="spellStart"/>
-      <w:r>
-        <w:t>Degni</w:t>
-      </w:r>
-      <w:proofErr w:type="spellEnd"/>
-      <w:r>
-        <w:t xml:space="preserve">, Riccardo. “The Ultimate Checkmate: AI and Chess Engines.” </w:t>
-      </w:r>
-      <w:proofErr w:type="spellStart"/>
+      <w:r>
+        <w:t xml:space="preserve">Degni, Riccardo. “The Ultimate Checkmate: AI and Chess Engines.” </w:t>
+      </w:r>
       <w:r>
         <w:rPr>
           <w:i/>
           <w:iCs/>
         </w:rPr>
-        <w:t>Codemotion</w:t>
-      </w:r>
-      <w:proofErr w:type="spellEnd"/>
-      <w:r>
-        <w:rPr>
-          <w:i/>
-          <w:iCs/>
-        </w:rPr>
-        <w:t xml:space="preserve"> Magazine</w:t>
+        <w:t>Codemotion Magazine</w:t>
       </w:r>
       <w:r>
         <w:t>, 20 Feb. 2023, www.codemotion.com/magazine/ai-ml/the-ultimate-checkmate-ai-and-chess-engines/.</w:t>
@@ -3992,7 +3797,7 @@
         </w:rPr>
         <w:br/>
       </w:r>
-      <w:hyperlink r:id="rId13" w:history="1">
+      <w:hyperlink r:id="rId15" w:history="1">
         <w:r>
           <w:rPr>
             <w:rStyle w:val="Hyperlink"/>
@@ -4025,31 +3830,7 @@
           <w:lang w:eastAsia="en-IE"/>
           <w14:ligatures w14:val="none"/>
         </w:rPr>
-        <w:t>(</w:t>
-      </w:r>
-      <w:proofErr w:type="spellStart"/>
-      <w:r>
-        <w:rPr>
-          <w:rFonts w:ascii="Times New Roman" w:eastAsia="Times New Roman" w:hAnsi="Times New Roman" w:cs="Times New Roman"/>
-          <w:kern w:val="0"/>
-          <w:sz w:val="24"/>
-          <w:szCs w:val="24"/>
-          <w:lang w:eastAsia="en-IE"/>
-          <w14:ligatures w14:val="none"/>
-        </w:rPr>
-        <w:t>GeeksforGeeks</w:t>
-      </w:r>
-      <w:proofErr w:type="spellEnd"/>
-      <w:r>
-        <w:rPr>
-          <w:rFonts w:ascii="Times New Roman" w:eastAsia="Times New Roman" w:hAnsi="Times New Roman" w:cs="Times New Roman"/>
-          <w:kern w:val="0"/>
-          <w:sz w:val="24"/>
-          <w:szCs w:val="24"/>
-          <w:lang w:eastAsia="en-IE"/>
-          <w14:ligatures w14:val="none"/>
-        </w:rPr>
-        <w:t>)</w:t>
+        <w:t>(GeeksforGeeks)</w:t>
       </w:r>
     </w:p>
     <w:p>
@@ -4058,15 +3839,10 @@
         <w:spacing w:before="0" w:beforeAutospacing="0" w:after="0" w:afterAutospacing="0" w:line="480" w:lineRule="auto"/>
         <w:ind w:left="720" w:hanging="720"/>
       </w:pPr>
-      <w:proofErr w:type="spellStart"/>
-      <w:r>
-        <w:t>GeeksforGeeks</w:t>
-      </w:r>
-      <w:proofErr w:type="spellEnd"/>
-      <w:r>
-        <w:t xml:space="preserve">. “Mini-Max Algorithm in Artificial Intelligence.” </w:t>
-      </w:r>
-      <w:proofErr w:type="spellStart"/>
+      <w:r>
+        <w:lastRenderedPageBreak/>
+        <w:t xml:space="preserve">GeeksforGeeks. “Mini-Max Algorithm in Artificial Intelligence.” </w:t>
+      </w:r>
       <w:r>
         <w:rPr>
           <w:i/>
@@ -4074,17 +3850,8 @@
         </w:rPr>
         <w:t>GeeksforGeeks</w:t>
       </w:r>
-      <w:proofErr w:type="spellEnd"/>
-      <w:r>
-        <w:t xml:space="preserve">, </w:t>
-      </w:r>
-      <w:proofErr w:type="spellStart"/>
-      <w:r>
-        <w:t>GeeksforGeeks</w:t>
-      </w:r>
-      <w:proofErr w:type="spellEnd"/>
-      <w:r>
-        <w:t>, 27 June 2024, www.geeksforgeeks.org/mini-max-algorithm-in-artificial-intelligence/.</w:t>
+      <w:r>
+        <w:t>, GeeksforGeeks, 27 June 2024, www.geeksforgeeks.org/mini-max-algorithm-in-artificial-intelligence/.</w:t>
       </w:r>
     </w:p>
     <w:p>
@@ -4101,7 +3868,6 @@
           <w:sz w:val="28"/>
           <w:szCs w:val="28"/>
         </w:rPr>
-        <w:lastRenderedPageBreak/>
         <w:t>Available at:</w:t>
       </w:r>
       <w:r>
@@ -4118,7 +3884,7 @@
         </w:rPr>
         <w:br/>
       </w:r>
-      <w:hyperlink r:id="rId14" w:history="1">
+      <w:hyperlink r:id="rId16" w:history="1">
         <w:r>
           <w:rPr>
             <w:rStyle w:val="Hyperlink"/>
@@ -4212,7 +3978,7 @@
         </w:rPr>
         <w:br/>
       </w:r>
-      <w:hyperlink r:id="rId15" w:history="1">
+      <w:hyperlink r:id="rId17" w:history="1">
         <w:r>
           <w:rPr>
             <w:rStyle w:val="Hyperlink"/>
@@ -4239,14 +4005,14 @@
           <w:color w:val="156082" w:themeColor="accent1"/>
         </w:rPr>
       </w:pPr>
-      <w:bookmarkStart w:id="9" w:name="_Toc186921893"/>
+      <w:bookmarkStart w:id="6" w:name="_Toc186994665"/>
       <w:r>
         <w:rPr>
           <w:color w:val="156082" w:themeColor="accent1"/>
         </w:rPr>
         <w:t>GitHub Link</w:t>
       </w:r>
-      <w:bookmarkEnd w:id="9"/>
+      <w:bookmarkEnd w:id="6"/>
     </w:p>
     <w:p/>
     <w:p>
@@ -4256,7 +4022,7 @@
           <w:szCs w:val="28"/>
         </w:rPr>
       </w:pPr>
-      <w:hyperlink r:id="rId16" w:history="1">
+      <w:hyperlink r:id="rId18" w:history="1">
         <w:r>
           <w:rPr>
             <w:rStyle w:val="Hyperlink"/>
@@ -4269,7 +4035,7 @@
     </w:p>
     <w:p/>
     <w:sectPr>
-      <w:footerReference w:type="default" r:id="rId17"/>
+      <w:footerReference w:type="default" r:id="rId19"/>
       <w:pgSz w:w="11906" w:h="16838"/>
       <w:pgMar w:top="1440" w:right="1440" w:bottom="1440" w:left="1440" w:header="708" w:footer="708" w:gutter="0"/>
       <w:pgNumType w:start="1"/>
@@ -5259,6 +5025,95 @@
     </w:lvl>
   </w:abstractNum>
   <w:abstractNum w:abstractNumId="6" w15:restartNumberingAfterBreak="0">
+    <w:nsid w:val="121023AC"/>
+    <w:multiLevelType w:val="hybridMultilevel"/>
+    <w:tmpl w:val="EA648E8A"/>
+    <w:lvl w:ilvl="0" w:tplc="1809000F">
+      <w:start w:val="1"/>
+      <w:numFmt w:val="decimal"/>
+      <w:lvlText w:val="%1."/>
+      <w:lvlJc w:val="left"/>
+      <w:pPr>
+        <w:ind w:left="720" w:hanging="360"/>
+      </w:pPr>
+      <w:rPr>
+        <w:rFonts w:hint="default"/>
+      </w:rPr>
+    </w:lvl>
+    <w:lvl w:ilvl="1" w:tplc="18090019" w:tentative="1">
+      <w:start w:val="1"/>
+      <w:numFmt w:val="lowerLetter"/>
+      <w:lvlText w:val="%2."/>
+      <w:lvlJc w:val="left"/>
+      <w:pPr>
+        <w:ind w:left="1440" w:hanging="360"/>
+      </w:pPr>
+    </w:lvl>
+    <w:lvl w:ilvl="2" w:tplc="1809001B" w:tentative="1">
+      <w:start w:val="1"/>
+      <w:numFmt w:val="lowerRoman"/>
+      <w:lvlText w:val="%3."/>
+      <w:lvlJc w:val="right"/>
+      <w:pPr>
+        <w:ind w:left="2160" w:hanging="180"/>
+      </w:pPr>
+    </w:lvl>
+    <w:lvl w:ilvl="3" w:tplc="1809000F" w:tentative="1">
+      <w:start w:val="1"/>
+      <w:numFmt w:val="decimal"/>
+      <w:lvlText w:val="%4."/>
+      <w:lvlJc w:val="left"/>
+      <w:pPr>
+        <w:ind w:left="2880" w:hanging="360"/>
+      </w:pPr>
+    </w:lvl>
+    <w:lvl w:ilvl="4" w:tplc="18090019" w:tentative="1">
+      <w:start w:val="1"/>
+      <w:numFmt w:val="lowerLetter"/>
+      <w:lvlText w:val="%5."/>
+      <w:lvlJc w:val="left"/>
+      <w:pPr>
+        <w:ind w:left="3600" w:hanging="360"/>
+      </w:pPr>
+    </w:lvl>
+    <w:lvl w:ilvl="5" w:tplc="1809001B" w:tentative="1">
+      <w:start w:val="1"/>
+      <w:numFmt w:val="lowerRoman"/>
+      <w:lvlText w:val="%6."/>
+      <w:lvlJc w:val="right"/>
+      <w:pPr>
+        <w:ind w:left="4320" w:hanging="180"/>
+      </w:pPr>
+    </w:lvl>
+    <w:lvl w:ilvl="6" w:tplc="1809000F" w:tentative="1">
+      <w:start w:val="1"/>
+      <w:numFmt w:val="decimal"/>
+      <w:lvlText w:val="%7."/>
+      <w:lvlJc w:val="left"/>
+      <w:pPr>
+        <w:ind w:left="5040" w:hanging="360"/>
+      </w:pPr>
+    </w:lvl>
+    <w:lvl w:ilvl="7" w:tplc="18090019" w:tentative="1">
+      <w:start w:val="1"/>
+      <w:numFmt w:val="lowerLetter"/>
+      <w:lvlText w:val="%8."/>
+      <w:lvlJc w:val="left"/>
+      <w:pPr>
+        <w:ind w:left="5760" w:hanging="360"/>
+      </w:pPr>
+    </w:lvl>
+    <w:lvl w:ilvl="8" w:tplc="1809001B" w:tentative="1">
+      <w:start w:val="1"/>
+      <w:numFmt w:val="lowerRoman"/>
+      <w:lvlText w:val="%9."/>
+      <w:lvlJc w:val="right"/>
+      <w:pPr>
+        <w:ind w:left="6480" w:hanging="180"/>
+      </w:pPr>
+    </w:lvl>
+  </w:abstractNum>
+  <w:abstractNum w:abstractNumId="7" w15:restartNumberingAfterBreak="0">
     <w:nsid w:val="15243212"/>
     <w:multiLevelType w:val="hybridMultilevel"/>
     <w:tmpl w:val="42541A12"/>
@@ -5347,7 +5202,7 @@
       </w:pPr>
     </w:lvl>
   </w:abstractNum>
-  <w:abstractNum w:abstractNumId="7" w15:restartNumberingAfterBreak="0">
+  <w:abstractNum w:abstractNumId="8" w15:restartNumberingAfterBreak="0">
     <w:nsid w:val="17387EB6"/>
     <w:multiLevelType w:val="multilevel"/>
     <w:tmpl w:val="2E2CADD8"/>
@@ -5496,7 +5351,7 @@
       </w:rPr>
     </w:lvl>
   </w:abstractNum>
-  <w:abstractNum w:abstractNumId="8" w15:restartNumberingAfterBreak="0">
+  <w:abstractNum w:abstractNumId="9" w15:restartNumberingAfterBreak="0">
     <w:nsid w:val="17BD5FCC"/>
     <w:multiLevelType w:val="multilevel"/>
     <w:tmpl w:val="55EA629E"/>
@@ -5609,7 +5464,7 @@
       </w:rPr>
     </w:lvl>
   </w:abstractNum>
-  <w:abstractNum w:abstractNumId="9" w15:restartNumberingAfterBreak="0">
+  <w:abstractNum w:abstractNumId="10" w15:restartNumberingAfterBreak="0">
     <w:nsid w:val="1A9B5657"/>
     <w:multiLevelType w:val="multilevel"/>
     <w:tmpl w:val="055CEB30"/>
@@ -5730,7 +5585,7 @@
       </w:rPr>
     </w:lvl>
   </w:abstractNum>
-  <w:abstractNum w:abstractNumId="10" w15:restartNumberingAfterBreak="0">
+  <w:abstractNum w:abstractNumId="11" w15:restartNumberingAfterBreak="0">
     <w:nsid w:val="26D451DF"/>
     <w:multiLevelType w:val="multilevel"/>
     <w:tmpl w:val="61B847E0"/>
@@ -5879,7 +5734,7 @@
       </w:rPr>
     </w:lvl>
   </w:abstractNum>
-  <w:abstractNum w:abstractNumId="11" w15:restartNumberingAfterBreak="0">
+  <w:abstractNum w:abstractNumId="12" w15:restartNumberingAfterBreak="0">
     <w:nsid w:val="29D7479E"/>
     <w:multiLevelType w:val="multilevel"/>
     <w:tmpl w:val="B2E2FD3E"/>
@@ -5992,7 +5847,7 @@
       </w:rPr>
     </w:lvl>
   </w:abstractNum>
-  <w:abstractNum w:abstractNumId="12" w15:restartNumberingAfterBreak="0">
+  <w:abstractNum w:abstractNumId="13" w15:restartNumberingAfterBreak="0">
     <w:nsid w:val="2AEF58C9"/>
     <w:multiLevelType w:val="multilevel"/>
     <w:tmpl w:val="A8543FA8"/>
@@ -6114,7 +5969,7 @@
       </w:rPr>
     </w:lvl>
   </w:abstractNum>
-  <w:abstractNum w:abstractNumId="13" w15:restartNumberingAfterBreak="0">
+  <w:abstractNum w:abstractNumId="14" w15:restartNumberingAfterBreak="0">
     <w:nsid w:val="2EDE3BD5"/>
     <w:multiLevelType w:val="hybridMultilevel"/>
     <w:tmpl w:val="D1180406"/>
@@ -6203,7 +6058,7 @@
       </w:pPr>
     </w:lvl>
   </w:abstractNum>
-  <w:abstractNum w:abstractNumId="14" w15:restartNumberingAfterBreak="0">
+  <w:abstractNum w:abstractNumId="15" w15:restartNumberingAfterBreak="0">
     <w:nsid w:val="37E17D4D"/>
     <w:multiLevelType w:val="hybridMultilevel"/>
     <w:tmpl w:val="1E1460FA"/>
@@ -6295,7 +6150,7 @@
       </w:pPr>
     </w:lvl>
   </w:abstractNum>
-  <w:abstractNum w:abstractNumId="15" w15:restartNumberingAfterBreak="0">
+  <w:abstractNum w:abstractNumId="16" w15:restartNumberingAfterBreak="0">
     <w:nsid w:val="39E67D03"/>
     <w:multiLevelType w:val="multilevel"/>
     <w:tmpl w:val="1809001D"/>
@@ -6381,7 +6236,7 @@
       </w:pPr>
     </w:lvl>
   </w:abstractNum>
-  <w:abstractNum w:abstractNumId="16" w15:restartNumberingAfterBreak="0">
+  <w:abstractNum w:abstractNumId="17" w15:restartNumberingAfterBreak="0">
     <w:nsid w:val="3B586DFE"/>
     <w:multiLevelType w:val="hybridMultilevel"/>
     <w:tmpl w:val="F8023024"/>
@@ -6470,7 +6325,7 @@
       </w:pPr>
     </w:lvl>
   </w:abstractNum>
-  <w:abstractNum w:abstractNumId="17" w15:restartNumberingAfterBreak="0">
+  <w:abstractNum w:abstractNumId="18" w15:restartNumberingAfterBreak="0">
     <w:nsid w:val="3C6D5B70"/>
     <w:multiLevelType w:val="hybridMultilevel"/>
     <w:tmpl w:val="003C5CA0"/>
@@ -6584,7 +6439,7 @@
       </w:rPr>
     </w:lvl>
   </w:abstractNum>
-  <w:abstractNum w:abstractNumId="18" w15:restartNumberingAfterBreak="0">
+  <w:abstractNum w:abstractNumId="19" w15:restartNumberingAfterBreak="0">
     <w:nsid w:val="3DC20D21"/>
     <w:multiLevelType w:val="hybridMultilevel"/>
     <w:tmpl w:val="A98E5620"/>
@@ -6673,7 +6528,7 @@
       </w:pPr>
     </w:lvl>
   </w:abstractNum>
-  <w:abstractNum w:abstractNumId="19" w15:restartNumberingAfterBreak="0">
+  <w:abstractNum w:abstractNumId="20" w15:restartNumberingAfterBreak="0">
     <w:nsid w:val="41F46F82"/>
     <w:multiLevelType w:val="hybridMultilevel"/>
     <w:tmpl w:val="10B8B4BE"/>
@@ -6762,7 +6617,7 @@
       </w:pPr>
     </w:lvl>
   </w:abstractNum>
-  <w:abstractNum w:abstractNumId="20" w15:restartNumberingAfterBreak="0">
+  <w:abstractNum w:abstractNumId="21" w15:restartNumberingAfterBreak="0">
     <w:nsid w:val="44EF4FE2"/>
     <w:multiLevelType w:val="multilevel"/>
     <w:tmpl w:val="C3507498"/>
@@ -6883,7 +6738,7 @@
       </w:rPr>
     </w:lvl>
   </w:abstractNum>
-  <w:abstractNum w:abstractNumId="21" w15:restartNumberingAfterBreak="0">
+  <w:abstractNum w:abstractNumId="22" w15:restartNumberingAfterBreak="0">
     <w:nsid w:val="4506276C"/>
     <w:multiLevelType w:val="hybridMultilevel"/>
     <w:tmpl w:val="42541A12"/>
@@ -6972,7 +6827,7 @@
       </w:pPr>
     </w:lvl>
   </w:abstractNum>
-  <w:abstractNum w:abstractNumId="22" w15:restartNumberingAfterBreak="0">
+  <w:abstractNum w:abstractNumId="23" w15:restartNumberingAfterBreak="0">
     <w:nsid w:val="459767BF"/>
     <w:multiLevelType w:val="hybridMultilevel"/>
     <w:tmpl w:val="25686002"/>
@@ -7061,7 +6916,7 @@
       </w:pPr>
     </w:lvl>
   </w:abstractNum>
-  <w:abstractNum w:abstractNumId="23" w15:restartNumberingAfterBreak="0">
+  <w:abstractNum w:abstractNumId="24" w15:restartNumberingAfterBreak="0">
     <w:nsid w:val="45B4544C"/>
     <w:multiLevelType w:val="hybridMultilevel"/>
     <w:tmpl w:val="CD02841C"/>
@@ -7150,7 +7005,7 @@
       </w:pPr>
     </w:lvl>
   </w:abstractNum>
-  <w:abstractNum w:abstractNumId="24" w15:restartNumberingAfterBreak="0">
+  <w:abstractNum w:abstractNumId="25" w15:restartNumberingAfterBreak="0">
     <w:nsid w:val="46AB410B"/>
     <w:multiLevelType w:val="multilevel"/>
     <w:tmpl w:val="5CD83FD2"/>
@@ -7271,7 +7126,7 @@
       </w:rPr>
     </w:lvl>
   </w:abstractNum>
-  <w:abstractNum w:abstractNumId="25" w15:restartNumberingAfterBreak="0">
+  <w:abstractNum w:abstractNumId="26" w15:restartNumberingAfterBreak="0">
     <w:nsid w:val="474307F4"/>
     <w:multiLevelType w:val="hybridMultilevel"/>
     <w:tmpl w:val="BD7E3560"/>
@@ -7363,7 +7218,7 @@
       </w:pPr>
     </w:lvl>
   </w:abstractNum>
-  <w:abstractNum w:abstractNumId="26" w15:restartNumberingAfterBreak="0">
+  <w:abstractNum w:abstractNumId="27" w15:restartNumberingAfterBreak="0">
     <w:nsid w:val="47D5014A"/>
     <w:multiLevelType w:val="multilevel"/>
     <w:tmpl w:val="5CD83FD2"/>
@@ -7484,7 +7339,7 @@
       </w:rPr>
     </w:lvl>
   </w:abstractNum>
-  <w:abstractNum w:abstractNumId="27" w15:restartNumberingAfterBreak="0">
+  <w:abstractNum w:abstractNumId="28" w15:restartNumberingAfterBreak="0">
     <w:nsid w:val="4BC80046"/>
     <w:multiLevelType w:val="multilevel"/>
     <w:tmpl w:val="565C90F4"/>
@@ -7605,7 +7460,96 @@
       </w:rPr>
     </w:lvl>
   </w:abstractNum>
-  <w:abstractNum w:abstractNumId="28" w15:restartNumberingAfterBreak="0">
+  <w:abstractNum w:abstractNumId="29" w15:restartNumberingAfterBreak="0">
+    <w:nsid w:val="4F4A02B7"/>
+    <w:multiLevelType w:val="hybridMultilevel"/>
+    <w:tmpl w:val="0FDE2770"/>
+    <w:lvl w:ilvl="0" w:tplc="1809000F">
+      <w:start w:val="1"/>
+      <w:numFmt w:val="decimal"/>
+      <w:lvlText w:val="%1."/>
+      <w:lvlJc w:val="left"/>
+      <w:pPr>
+        <w:ind w:left="720" w:hanging="360"/>
+      </w:pPr>
+      <w:rPr>
+        <w:rFonts w:hint="default"/>
+      </w:rPr>
+    </w:lvl>
+    <w:lvl w:ilvl="1" w:tplc="18090019" w:tentative="1">
+      <w:start w:val="1"/>
+      <w:numFmt w:val="lowerLetter"/>
+      <w:lvlText w:val="%2."/>
+      <w:lvlJc w:val="left"/>
+      <w:pPr>
+        <w:ind w:left="1440" w:hanging="360"/>
+      </w:pPr>
+    </w:lvl>
+    <w:lvl w:ilvl="2" w:tplc="1809001B" w:tentative="1">
+      <w:start w:val="1"/>
+      <w:numFmt w:val="lowerRoman"/>
+      <w:lvlText w:val="%3."/>
+      <w:lvlJc w:val="right"/>
+      <w:pPr>
+        <w:ind w:left="2160" w:hanging="180"/>
+      </w:pPr>
+    </w:lvl>
+    <w:lvl w:ilvl="3" w:tplc="1809000F" w:tentative="1">
+      <w:start w:val="1"/>
+      <w:numFmt w:val="decimal"/>
+      <w:lvlText w:val="%4."/>
+      <w:lvlJc w:val="left"/>
+      <w:pPr>
+        <w:ind w:left="2880" w:hanging="360"/>
+      </w:pPr>
+    </w:lvl>
+    <w:lvl w:ilvl="4" w:tplc="18090019" w:tentative="1">
+      <w:start w:val="1"/>
+      <w:numFmt w:val="lowerLetter"/>
+      <w:lvlText w:val="%5."/>
+      <w:lvlJc w:val="left"/>
+      <w:pPr>
+        <w:ind w:left="3600" w:hanging="360"/>
+      </w:pPr>
+    </w:lvl>
+    <w:lvl w:ilvl="5" w:tplc="1809001B" w:tentative="1">
+      <w:start w:val="1"/>
+      <w:numFmt w:val="lowerRoman"/>
+      <w:lvlText w:val="%6."/>
+      <w:lvlJc w:val="right"/>
+      <w:pPr>
+        <w:ind w:left="4320" w:hanging="180"/>
+      </w:pPr>
+    </w:lvl>
+    <w:lvl w:ilvl="6" w:tplc="1809000F" w:tentative="1">
+      <w:start w:val="1"/>
+      <w:numFmt w:val="decimal"/>
+      <w:lvlText w:val="%7."/>
+      <w:lvlJc w:val="left"/>
+      <w:pPr>
+        <w:ind w:left="5040" w:hanging="360"/>
+      </w:pPr>
+    </w:lvl>
+    <w:lvl w:ilvl="7" w:tplc="18090019" w:tentative="1">
+      <w:start w:val="1"/>
+      <w:numFmt w:val="lowerLetter"/>
+      <w:lvlText w:val="%8."/>
+      <w:lvlJc w:val="left"/>
+      <w:pPr>
+        <w:ind w:left="5760" w:hanging="360"/>
+      </w:pPr>
+    </w:lvl>
+    <w:lvl w:ilvl="8" w:tplc="1809001B" w:tentative="1">
+      <w:start w:val="1"/>
+      <w:numFmt w:val="lowerRoman"/>
+      <w:lvlText w:val="%9."/>
+      <w:lvlJc w:val="right"/>
+      <w:pPr>
+        <w:ind w:left="6480" w:hanging="180"/>
+      </w:pPr>
+    </w:lvl>
+  </w:abstractNum>
+  <w:abstractNum w:abstractNumId="30" w15:restartNumberingAfterBreak="0">
     <w:nsid w:val="4FFB0C4A"/>
     <w:multiLevelType w:val="multilevel"/>
     <w:tmpl w:val="565C90F4"/>
@@ -7726,7 +7670,7 @@
       </w:rPr>
     </w:lvl>
   </w:abstractNum>
-  <w:abstractNum w:abstractNumId="29" w15:restartNumberingAfterBreak="0">
+  <w:abstractNum w:abstractNumId="31" w15:restartNumberingAfterBreak="0">
     <w:nsid w:val="535B094B"/>
     <w:multiLevelType w:val="hybridMultilevel"/>
     <w:tmpl w:val="E69C7506"/>
@@ -7819,7 +7763,7 @@
       </w:pPr>
     </w:lvl>
   </w:abstractNum>
-  <w:abstractNum w:abstractNumId="30" w15:restartNumberingAfterBreak="0">
+  <w:abstractNum w:abstractNumId="32" w15:restartNumberingAfterBreak="0">
     <w:nsid w:val="53827A66"/>
     <w:multiLevelType w:val="hybridMultilevel"/>
     <w:tmpl w:val="DFAC8534"/>
@@ -7932,7 +7876,7 @@
       </w:rPr>
     </w:lvl>
   </w:abstractNum>
-  <w:abstractNum w:abstractNumId="31" w15:restartNumberingAfterBreak="0">
+  <w:abstractNum w:abstractNumId="33" w15:restartNumberingAfterBreak="0">
     <w:nsid w:val="56037E00"/>
     <w:multiLevelType w:val="hybridMultilevel"/>
     <w:tmpl w:val="2CF86B06"/>
@@ -8045,7 +7989,7 @@
       </w:rPr>
     </w:lvl>
   </w:abstractNum>
-  <w:abstractNum w:abstractNumId="32" w15:restartNumberingAfterBreak="0">
+  <w:abstractNum w:abstractNumId="34" w15:restartNumberingAfterBreak="0">
     <w:nsid w:val="58196E17"/>
     <w:multiLevelType w:val="hybridMultilevel"/>
     <w:tmpl w:val="62FE1748"/>
@@ -8159,7 +8103,7 @@
       </w:rPr>
     </w:lvl>
   </w:abstractNum>
-  <w:abstractNum w:abstractNumId="33" w15:restartNumberingAfterBreak="0">
+  <w:abstractNum w:abstractNumId="35" w15:restartNumberingAfterBreak="0">
     <w:nsid w:val="5B3669B2"/>
     <w:multiLevelType w:val="hybridMultilevel"/>
     <w:tmpl w:val="2A102C8A"/>
@@ -8248,7 +8192,7 @@
       </w:pPr>
     </w:lvl>
   </w:abstractNum>
-  <w:abstractNum w:abstractNumId="34" w15:restartNumberingAfterBreak="0">
+  <w:abstractNum w:abstractNumId="36" w15:restartNumberingAfterBreak="0">
     <w:nsid w:val="5B410A9F"/>
     <w:multiLevelType w:val="hybridMultilevel"/>
     <w:tmpl w:val="CB6A48A0"/>
@@ -8362,7 +8306,7 @@
       </w:rPr>
     </w:lvl>
   </w:abstractNum>
-  <w:abstractNum w:abstractNumId="35" w15:restartNumberingAfterBreak="0">
+  <w:abstractNum w:abstractNumId="37" w15:restartNumberingAfterBreak="0">
     <w:nsid w:val="5C0F7035"/>
     <w:multiLevelType w:val="hybridMultilevel"/>
     <w:tmpl w:val="07AA550C"/>
@@ -8451,7 +8395,7 @@
       </w:pPr>
     </w:lvl>
   </w:abstractNum>
-  <w:abstractNum w:abstractNumId="36" w15:restartNumberingAfterBreak="0">
+  <w:abstractNum w:abstractNumId="38" w15:restartNumberingAfterBreak="0">
     <w:nsid w:val="5C4457E4"/>
     <w:multiLevelType w:val="multilevel"/>
     <w:tmpl w:val="065A01E2"/>
@@ -8600,7 +8544,7 @@
       </w:rPr>
     </w:lvl>
   </w:abstractNum>
-  <w:abstractNum w:abstractNumId="37" w15:restartNumberingAfterBreak="0">
+  <w:abstractNum w:abstractNumId="39" w15:restartNumberingAfterBreak="0">
     <w:nsid w:val="5D072B01"/>
     <w:multiLevelType w:val="multilevel"/>
     <w:tmpl w:val="2E2CADD8"/>
@@ -8749,7 +8693,7 @@
       </w:rPr>
     </w:lvl>
   </w:abstractNum>
-  <w:abstractNum w:abstractNumId="38" w15:restartNumberingAfterBreak="0">
+  <w:abstractNum w:abstractNumId="40" w15:restartNumberingAfterBreak="0">
     <w:nsid w:val="6162259D"/>
     <w:multiLevelType w:val="hybridMultilevel"/>
     <w:tmpl w:val="F4E2103A"/>
@@ -8862,7 +8806,7 @@
       </w:rPr>
     </w:lvl>
   </w:abstractNum>
-  <w:abstractNum w:abstractNumId="39" w15:restartNumberingAfterBreak="0">
+  <w:abstractNum w:abstractNumId="41" w15:restartNumberingAfterBreak="0">
     <w:nsid w:val="68E32246"/>
     <w:multiLevelType w:val="multilevel"/>
     <w:tmpl w:val="2E2CADD8"/>
@@ -9011,7 +8955,7 @@
       </w:rPr>
     </w:lvl>
   </w:abstractNum>
-  <w:abstractNum w:abstractNumId="40" w15:restartNumberingAfterBreak="0">
+  <w:abstractNum w:abstractNumId="42" w15:restartNumberingAfterBreak="0">
     <w:nsid w:val="692C1DBB"/>
     <w:multiLevelType w:val="hybridMultilevel"/>
     <w:tmpl w:val="FB72D978"/>
@@ -9100,7 +9044,7 @@
       </w:pPr>
     </w:lvl>
   </w:abstractNum>
-  <w:abstractNum w:abstractNumId="41" w15:restartNumberingAfterBreak="0">
+  <w:abstractNum w:abstractNumId="43" w15:restartNumberingAfterBreak="0">
     <w:nsid w:val="6EF04E6F"/>
     <w:multiLevelType w:val="multilevel"/>
     <w:tmpl w:val="1809001D"/>
@@ -9186,7 +9130,7 @@
       </w:pPr>
     </w:lvl>
   </w:abstractNum>
-  <w:abstractNum w:abstractNumId="42" w15:restartNumberingAfterBreak="0">
+  <w:abstractNum w:abstractNumId="44" w15:restartNumberingAfterBreak="0">
     <w:nsid w:val="6F8A5724"/>
     <w:multiLevelType w:val="multilevel"/>
     <w:tmpl w:val="33C20BA2"/>
@@ -9287,7 +9231,7 @@
       </w:pPr>
     </w:lvl>
   </w:abstractNum>
-  <w:abstractNum w:abstractNumId="43" w15:restartNumberingAfterBreak="0">
+  <w:abstractNum w:abstractNumId="45" w15:restartNumberingAfterBreak="0">
     <w:nsid w:val="733C2334"/>
     <w:multiLevelType w:val="multilevel"/>
     <w:tmpl w:val="352E87B2"/>
@@ -9400,7 +9344,7 @@
       </w:rPr>
     </w:lvl>
   </w:abstractNum>
-  <w:abstractNum w:abstractNumId="44" w15:restartNumberingAfterBreak="0">
+  <w:abstractNum w:abstractNumId="46" w15:restartNumberingAfterBreak="0">
     <w:nsid w:val="73E74366"/>
     <w:multiLevelType w:val="hybridMultilevel"/>
     <w:tmpl w:val="E1703C26"/>
@@ -9489,7 +9433,7 @@
       </w:pPr>
     </w:lvl>
   </w:abstractNum>
-  <w:abstractNum w:abstractNumId="45" w15:restartNumberingAfterBreak="0">
+  <w:abstractNum w:abstractNumId="47" w15:restartNumberingAfterBreak="0">
     <w:nsid w:val="74D261D3"/>
     <w:multiLevelType w:val="hybridMultilevel"/>
     <w:tmpl w:val="173825C0"/>
@@ -9578,7 +9522,7 @@
       </w:pPr>
     </w:lvl>
   </w:abstractNum>
-  <w:abstractNum w:abstractNumId="46" w15:restartNumberingAfterBreak="0">
+  <w:abstractNum w:abstractNumId="48" w15:restartNumberingAfterBreak="0">
     <w:nsid w:val="79591153"/>
     <w:multiLevelType w:val="hybridMultilevel"/>
     <w:tmpl w:val="16A6222E"/>
@@ -9667,7 +9611,7 @@
       </w:pPr>
     </w:lvl>
   </w:abstractNum>
-  <w:abstractNum w:abstractNumId="47" w15:restartNumberingAfterBreak="0">
+  <w:abstractNum w:abstractNumId="49" w15:restartNumberingAfterBreak="0">
     <w:nsid w:val="7DB85788"/>
     <w:multiLevelType w:val="multilevel"/>
     <w:tmpl w:val="2E2CADD8"/>
@@ -9816,7 +9760,7 @@
       </w:rPr>
     </w:lvl>
   </w:abstractNum>
-  <w:abstractNum w:abstractNumId="48" w15:restartNumberingAfterBreak="0">
+  <w:abstractNum w:abstractNumId="50" w15:restartNumberingAfterBreak="0">
     <w:nsid w:val="7E880A88"/>
     <w:multiLevelType w:val="multilevel"/>
     <w:tmpl w:val="1809001F"/>
@@ -9906,115 +9850,115 @@
     <w:abstractNumId w:val="3"/>
   </w:num>
   <w:num w:numId="2" w16cid:durableId="202132074">
-    <w:abstractNumId w:val="29"/>
+    <w:abstractNumId w:val="31"/>
   </w:num>
   <w:num w:numId="3" w16cid:durableId="695958900">
-    <w:abstractNumId w:val="19"/>
+    <w:abstractNumId w:val="20"/>
   </w:num>
   <w:num w:numId="4" w16cid:durableId="1849825411">
     <w:abstractNumId w:val="2"/>
   </w:num>
   <w:num w:numId="5" w16cid:durableId="877552664">
-    <w:abstractNumId w:val="23"/>
+    <w:abstractNumId w:val="24"/>
   </w:num>
   <w:num w:numId="6" w16cid:durableId="1407729347">
     <w:abstractNumId w:val="1"/>
   </w:num>
   <w:num w:numId="7" w16cid:durableId="1036924379">
-    <w:abstractNumId w:val="46"/>
+    <w:abstractNumId w:val="48"/>
   </w:num>
   <w:num w:numId="8" w16cid:durableId="613563192">
+    <w:abstractNumId w:val="47"/>
+  </w:num>
+  <w:num w:numId="9" w16cid:durableId="503085156">
     <w:abstractNumId w:val="45"/>
   </w:num>
-  <w:num w:numId="9" w16cid:durableId="503085156">
-    <w:abstractNumId w:val="43"/>
-  </w:num>
   <w:num w:numId="10" w16cid:durableId="942147031">
-    <w:abstractNumId w:val="13"/>
+    <w:abstractNumId w:val="14"/>
   </w:num>
   <w:num w:numId="11" w16cid:durableId="1820030831">
-    <w:abstractNumId w:val="18"/>
+    <w:abstractNumId w:val="19"/>
   </w:num>
   <w:num w:numId="12" w16cid:durableId="192814875">
     <w:abstractNumId w:val="4"/>
   </w:num>
   <w:num w:numId="13" w16cid:durableId="764807847">
-    <w:abstractNumId w:val="33"/>
+    <w:abstractNumId w:val="35"/>
   </w:num>
   <w:num w:numId="14" w16cid:durableId="1250655159">
-    <w:abstractNumId w:val="48"/>
+    <w:abstractNumId w:val="50"/>
   </w:num>
   <w:num w:numId="15" w16cid:durableId="43410216">
+    <w:abstractNumId w:val="16"/>
+  </w:num>
+  <w:num w:numId="16" w16cid:durableId="1245187083">
     <w:abstractNumId w:val="15"/>
   </w:num>
-  <w:num w:numId="16" w16cid:durableId="1245187083">
-    <w:abstractNumId w:val="14"/>
-  </w:num>
   <w:num w:numId="17" w16cid:durableId="846292146">
-    <w:abstractNumId w:val="20"/>
+    <w:abstractNumId w:val="21"/>
   </w:num>
   <w:num w:numId="18" w16cid:durableId="1129324961">
+    <w:abstractNumId w:val="30"/>
+  </w:num>
+  <w:num w:numId="19" w16cid:durableId="141705191">
     <w:abstractNumId w:val="28"/>
   </w:num>
-  <w:num w:numId="19" w16cid:durableId="141705191">
+  <w:num w:numId="20" w16cid:durableId="1366252151">
+    <w:abstractNumId w:val="25"/>
+  </w:num>
+  <w:num w:numId="21" w16cid:durableId="393046800">
+    <w:abstractNumId w:val="10"/>
+  </w:num>
+  <w:num w:numId="22" w16cid:durableId="621687420">
     <w:abstractNumId w:val="27"/>
   </w:num>
-  <w:num w:numId="20" w16cid:durableId="1366252151">
-    <w:abstractNumId w:val="24"/>
+  <w:num w:numId="23" w16cid:durableId="2026130832">
+    <w:abstractNumId w:val="36"/>
   </w:num>
-  <w:num w:numId="21" w16cid:durableId="393046800">
+  <w:num w:numId="24" w16cid:durableId="282926356">
+    <w:abstractNumId w:val="18"/>
+  </w:num>
+  <w:num w:numId="25" w16cid:durableId="1954944763">
+    <w:abstractNumId w:val="34"/>
+  </w:num>
+  <w:num w:numId="26" w16cid:durableId="1608192491">
     <w:abstractNumId w:val="9"/>
   </w:num>
-  <w:num w:numId="22" w16cid:durableId="621687420">
+  <w:num w:numId="27" w16cid:durableId="1372026892">
+    <w:abstractNumId w:val="13"/>
+  </w:num>
+  <w:num w:numId="28" w16cid:durableId="411513784">
+    <w:abstractNumId w:val="23"/>
+  </w:num>
+  <w:num w:numId="29" w16cid:durableId="1955870155">
+    <w:abstractNumId w:val="42"/>
+  </w:num>
+  <w:num w:numId="30" w16cid:durableId="283198486">
     <w:abstractNumId w:val="26"/>
   </w:num>
-  <w:num w:numId="23" w16cid:durableId="2026130832">
-    <w:abstractNumId w:val="34"/>
+  <w:num w:numId="31" w16cid:durableId="923536382">
+    <w:abstractNumId w:val="43"/>
   </w:num>
-  <w:num w:numId="24" w16cid:durableId="282926356">
-    <w:abstractNumId w:val="17"/>
-  </w:num>
-  <w:num w:numId="25" w16cid:durableId="1954944763">
-    <w:abstractNumId w:val="32"/>
-  </w:num>
-  <w:num w:numId="26" w16cid:durableId="1608192491">
-    <w:abstractNumId w:val="8"/>
-  </w:num>
-  <w:num w:numId="27" w16cid:durableId="1372026892">
+  <w:num w:numId="32" w16cid:durableId="1587962260">
     <w:abstractNumId w:val="12"/>
   </w:num>
-  <w:num w:numId="28" w16cid:durableId="411513784">
+  <w:num w:numId="33" w16cid:durableId="573125779">
     <w:abstractNumId w:val="22"/>
   </w:num>
-  <w:num w:numId="29" w16cid:durableId="1955870155">
-    <w:abstractNumId w:val="40"/>
-  </w:num>
-  <w:num w:numId="30" w16cid:durableId="283198486">
-    <w:abstractNumId w:val="25"/>
-  </w:num>
-  <w:num w:numId="31" w16cid:durableId="923536382">
-    <w:abstractNumId w:val="41"/>
-  </w:num>
-  <w:num w:numId="32" w16cid:durableId="1587962260">
-    <w:abstractNumId w:val="11"/>
-  </w:num>
-  <w:num w:numId="33" w16cid:durableId="573125779">
-    <w:abstractNumId w:val="21"/>
-  </w:num>
   <w:num w:numId="34" w16cid:durableId="620111487">
-    <w:abstractNumId w:val="6"/>
+    <w:abstractNumId w:val="7"/>
   </w:num>
   <w:num w:numId="35" w16cid:durableId="785850152">
-    <w:abstractNumId w:val="44"/>
+    <w:abstractNumId w:val="46"/>
   </w:num>
   <w:num w:numId="36" w16cid:durableId="1282612938">
-    <w:abstractNumId w:val="42"/>
+    <w:abstractNumId w:val="44"/>
   </w:num>
   <w:num w:numId="37" w16cid:durableId="742290559">
     <w:abstractNumId w:val="5"/>
   </w:num>
   <w:num w:numId="38" w16cid:durableId="1676374632">
-    <w:abstractNumId w:val="10"/>
+    <w:abstractNumId w:val="11"/>
     <w:lvlOverride w:ilvl="0">
       <w:lvl w:ilvl="0">
         <w:numFmt w:val="bullet"/>
@@ -10034,7 +9978,7 @@
     </w:lvlOverride>
   </w:num>
   <w:num w:numId="39" w16cid:durableId="979119360">
-    <w:abstractNumId w:val="10"/>
+    <w:abstractNumId w:val="11"/>
     <w:lvlOverride w:ilvl="0">
       <w:lvl w:ilvl="0">
         <w:numFmt w:val="bullet"/>
@@ -10054,7 +9998,7 @@
     </w:lvlOverride>
   </w:num>
   <w:num w:numId="40" w16cid:durableId="1503008689">
-    <w:abstractNumId w:val="10"/>
+    <w:abstractNumId w:val="11"/>
     <w:lvlOverride w:ilvl="0">
       <w:lvl w:ilvl="0">
         <w:numFmt w:val="bullet"/>
@@ -10074,7 +10018,7 @@
     </w:lvlOverride>
   </w:num>
   <w:num w:numId="41" w16cid:durableId="693919622">
-    <w:abstractNumId w:val="10"/>
+    <w:abstractNumId w:val="11"/>
     <w:lvlOverride w:ilvl="0">
       <w:lvl w:ilvl="0">
         <w:numFmt w:val="bullet"/>
@@ -10134,7 +10078,7 @@
     </w:lvlOverride>
   </w:num>
   <w:num w:numId="44" w16cid:durableId="1590314873">
-    <w:abstractNumId w:val="36"/>
+    <w:abstractNumId w:val="38"/>
     <w:lvlOverride w:ilvl="0">
       <w:lvl w:ilvl="0">
         <w:numFmt w:val="bullet"/>
@@ -10154,43 +10098,43 @@
     </w:lvlOverride>
   </w:num>
   <w:num w:numId="45" w16cid:durableId="502549140">
-    <w:abstractNumId w:val="38"/>
+    <w:abstractNumId w:val="40"/>
   </w:num>
   <w:num w:numId="46" w16cid:durableId="966349084">
-    <w:abstractNumId w:val="31"/>
+    <w:abstractNumId w:val="33"/>
   </w:num>
   <w:num w:numId="47" w16cid:durableId="1557663111">
-    <w:abstractNumId w:val="39"/>
+    <w:abstractNumId w:val="41"/>
     <w:lvlOverride w:ilvl="0">
       <w:startOverride w:val="1"/>
     </w:lvlOverride>
   </w:num>
   <w:num w:numId="48" w16cid:durableId="1559508274">
-    <w:abstractNumId w:val="39"/>
+    <w:abstractNumId w:val="41"/>
     <w:lvlOverride w:ilvl="0">
       <w:startOverride w:val="2"/>
     </w:lvlOverride>
   </w:num>
   <w:num w:numId="49" w16cid:durableId="1042487015">
-    <w:abstractNumId w:val="39"/>
+    <w:abstractNumId w:val="41"/>
     <w:lvlOverride w:ilvl="0">
       <w:startOverride w:val="3"/>
     </w:lvlOverride>
   </w:num>
   <w:num w:numId="50" w16cid:durableId="596447823">
-    <w:abstractNumId w:val="35"/>
+    <w:abstractNumId w:val="37"/>
   </w:num>
   <w:num w:numId="51" w16cid:durableId="1824271081">
-    <w:abstractNumId w:val="37"/>
+    <w:abstractNumId w:val="39"/>
   </w:num>
   <w:num w:numId="52" w16cid:durableId="1168708732">
-    <w:abstractNumId w:val="7"/>
+    <w:abstractNumId w:val="8"/>
   </w:num>
   <w:num w:numId="53" w16cid:durableId="1637949318">
-    <w:abstractNumId w:val="47"/>
+    <w:abstractNumId w:val="49"/>
   </w:num>
   <w:num w:numId="54" w16cid:durableId="207451112">
-    <w:abstractNumId w:val="42"/>
+    <w:abstractNumId w:val="44"/>
     <w:lvlOverride w:ilvl="0">
       <w:startOverride w:val="1"/>
     </w:lvlOverride>
@@ -10220,10 +10164,16 @@
     </w:lvlOverride>
   </w:num>
   <w:num w:numId="55" w16cid:durableId="1130368352">
-    <w:abstractNumId w:val="30"/>
+    <w:abstractNumId w:val="32"/>
   </w:num>
   <w:num w:numId="56" w16cid:durableId="11685866">
-    <w:abstractNumId w:val="16"/>
+    <w:abstractNumId w:val="17"/>
+  </w:num>
+  <w:num w:numId="57" w16cid:durableId="1833401244">
+    <w:abstractNumId w:val="6"/>
+  </w:num>
+  <w:num w:numId="58" w16cid:durableId="2108964857">
+    <w:abstractNumId w:val="29"/>
   </w:num>
 </w:numbering>
 </file>

</xml_diff>

<commit_message>
CA2 - Q3 - Completed
</commit_message>
<xml_diff>
--- a/CA2-AI Concepts.docx
+++ b/CA2-AI Concepts.docx
@@ -3162,6 +3162,55 @@
           <w:szCs w:val="28"/>
         </w:rPr>
       </w:pPr>
+      <w:r>
+        <w:rPr>
+          <w:sz w:val="28"/>
+          <w:szCs w:val="28"/>
+        </w:rPr>
+        <w:drawing>
+          <wp:inline distT="0" distB="0" distL="0" distR="0" wp14:anchorId="5FF8D2D2" wp14:editId="67BCB441">
+            <wp:extent cx="3759393" cy="2914800"/>
+            <wp:effectExtent l="0" t="0" r="0" b="0"/>
+            <wp:docPr id="1832606272" name="Picture 1"/>
+            <wp:cNvGraphicFramePr>
+              <a:graphicFrameLocks xmlns:a="http://schemas.openxmlformats.org/drawingml/2006/main" noChangeAspect="1"/>
+            </wp:cNvGraphicFramePr>
+            <a:graphic xmlns:a="http://schemas.openxmlformats.org/drawingml/2006/main">
+              <a:graphicData uri="http://schemas.openxmlformats.org/drawingml/2006/picture">
+                <pic:pic xmlns:pic="http://schemas.openxmlformats.org/drawingml/2006/picture">
+                  <pic:nvPicPr>
+                    <pic:cNvPr id="1832606272" name=""/>
+                    <pic:cNvPicPr/>
+                  </pic:nvPicPr>
+                  <pic:blipFill>
+                    <a:blip r:embed="rId13"/>
+                    <a:stretch>
+                      <a:fillRect/>
+                    </a:stretch>
+                  </pic:blipFill>
+                  <pic:spPr>
+                    <a:xfrm>
+                      <a:off x="0" y="0"/>
+                      <a:ext cx="3759393" cy="2914800"/>
+                    </a:xfrm>
+                    <a:prstGeom prst="rect">
+                      <a:avLst/>
+                    </a:prstGeom>
+                  </pic:spPr>
+                </pic:pic>
+              </a:graphicData>
+            </a:graphic>
+          </wp:inline>
+        </w:drawing>
+      </w:r>
+    </w:p>
+    <w:p>
+      <w:pPr>
+        <w:rPr>
+          <w:sz w:val="28"/>
+          <w:szCs w:val="28"/>
+        </w:rPr>
+      </w:pPr>
     </w:p>
     <w:p>
       <w:pPr>
@@ -3216,6 +3265,7 @@
           <w:sz w:val="28"/>
           <w:szCs w:val="28"/>
         </w:rPr>
+        <w:lastRenderedPageBreak/>
         <w:t>Final value of Alpha and Beta at each node is as below,</w:t>
       </w:r>
     </w:p>
@@ -3525,7 +3575,6 @@
     <w:p/>
     <w:p>
       <w:r>
-        <w:lastRenderedPageBreak/>
         <w:drawing>
           <wp:inline distT="0" distB="0" distL="0" distR="0" wp14:anchorId="4913E67C" wp14:editId="454ACA81">
             <wp:extent cx="5731510" cy="1036320"/>
@@ -3542,7 +3591,7 @@
                     <pic:cNvPicPr/>
                   </pic:nvPicPr>
                   <pic:blipFill>
-                    <a:blip r:embed="rId13"/>
+                    <a:blip r:embed="rId14"/>
                     <a:stretch>
                       <a:fillRect/>
                     </a:stretch>
@@ -3623,7 +3672,7 @@
                     <pic:cNvPicPr/>
                   </pic:nvPicPr>
                   <pic:blipFill>
-                    <a:blip r:embed="rId14"/>
+                    <a:blip r:embed="rId15"/>
                     <a:stretch>
                       <a:fillRect/>
                     </a:stretch>
@@ -3678,6 +3727,7 @@
         <w:rPr>
           <w:color w:val="156082" w:themeColor="accent1"/>
         </w:rPr>
+        <w:lastRenderedPageBreak/>
         <w:t>Question</w:t>
       </w:r>
       <w:r>
@@ -3692,7 +3742,1052 @@
         </w:rPr>
         <w:t>:</w:t>
       </w:r>
+      <w:r>
+        <w:rPr>
+          <w:color w:val="156082" w:themeColor="accent1"/>
+        </w:rPr>
+        <w:t xml:space="preserve"> </w:t>
+      </w:r>
+      <w:r>
+        <w:rPr>
+          <w:color w:val="156082" w:themeColor="accent1"/>
+        </w:rPr>
+        <w:br/>
+      </w:r>
+      <w:r>
+        <w:rPr>
+          <w:color w:val="156082" w:themeColor="accent1"/>
+        </w:rPr>
+        <w:t>Conquest</w:t>
+      </w:r>
     </w:p>
+    <w:p>
+      <w:pPr>
+        <w:pStyle w:val="Heading2"/>
+      </w:pPr>
+      <w:r>
+        <w:rPr>
+          <w:b/>
+          <w:bCs/>
+          <w:color w:val="156082" w:themeColor="accent1"/>
+        </w:rPr>
+        <w:t>Objective</w:t>
+      </w:r>
+      <w:r>
+        <w:rPr>
+          <w:color w:val="156082" w:themeColor="accent1"/>
+        </w:rPr>
+        <w:t xml:space="preserve">: </w:t>
+      </w:r>
+      <w:r>
+        <w:rPr>
+          <w:color w:val="156082" w:themeColor="accent1"/>
+        </w:rPr>
+        <w:br/>
+      </w:r>
+      <w:r>
+        <w:t>Be the first player to reach opponents home (square box in the board) to conquest and win.</w:t>
+      </w:r>
+      <w:r>
+        <w:t xml:space="preserve"> </w:t>
+      </w:r>
+    </w:p>
+    <w:p>
+      <w:pPr>
+        <w:pStyle w:val="Heading2"/>
+        <w:rPr>
+          <w:color w:val="156082" w:themeColor="accent1"/>
+        </w:rPr>
+      </w:pPr>
+      <w:r>
+        <w:rPr>
+          <w:color w:val="156082" w:themeColor="accent1"/>
+        </w:rPr>
+        <w:t>Variables/Game Setup</w:t>
+      </w:r>
+      <w:r>
+        <w:rPr>
+          <w:color w:val="156082" w:themeColor="accent1"/>
+        </w:rPr>
+        <w:t xml:space="preserve">: </w:t>
+      </w:r>
+    </w:p>
+    <w:p>
+      <w:pPr>
+        <w:pStyle w:val="ListParagraph"/>
+        <w:numPr>
+          <w:ilvl w:val="0"/>
+          <w:numId w:val="59"/>
+        </w:numPr>
+        <w:rPr>
+          <w:sz w:val="28"/>
+          <w:szCs w:val="28"/>
+        </w:rPr>
+      </w:pPr>
+      <w:r>
+        <w:rPr>
+          <w:sz w:val="28"/>
+          <w:szCs w:val="28"/>
+        </w:rPr>
+        <w:t>Game board with 8 x 8</w:t>
+      </w:r>
+      <w:r>
+        <w:rPr>
+          <w:sz w:val="28"/>
+          <w:szCs w:val="28"/>
+        </w:rPr>
+        <w:t xml:space="preserve"> </w:t>
+      </w:r>
+      <w:r>
+        <w:rPr>
+          <w:sz w:val="28"/>
+          <w:szCs w:val="28"/>
+        </w:rPr>
+        <w:t xml:space="preserve">white and black </w:t>
+      </w:r>
+      <w:r>
+        <w:rPr>
+          <w:sz w:val="28"/>
+          <w:szCs w:val="28"/>
+        </w:rPr>
+        <w:t>square grid</w:t>
+      </w:r>
+      <w:r>
+        <w:rPr>
+          <w:sz w:val="28"/>
+          <w:szCs w:val="28"/>
+        </w:rPr>
+        <w:t xml:space="preserve"> (Chess board can be used)</w:t>
+      </w:r>
+      <w:r>
+        <w:rPr>
+          <w:sz w:val="28"/>
+          <w:szCs w:val="28"/>
+        </w:rPr>
+        <w:t>.</w:t>
+      </w:r>
+    </w:p>
+    <w:p>
+      <w:pPr>
+        <w:pStyle w:val="ListParagraph"/>
+        <w:numPr>
+          <w:ilvl w:val="0"/>
+          <w:numId w:val="59"/>
+        </w:numPr>
+        <w:rPr>
+          <w:sz w:val="28"/>
+          <w:szCs w:val="28"/>
+        </w:rPr>
+      </w:pPr>
+      <w:r>
+        <w:rPr>
+          <w:sz w:val="28"/>
+          <w:szCs w:val="28"/>
+        </w:rPr>
+        <w:t xml:space="preserve">First player will receive </w:t>
+      </w:r>
+      <w:r>
+        <w:rPr>
+          <w:sz w:val="28"/>
+          <w:szCs w:val="28"/>
+        </w:rPr>
+        <w:t>4</w:t>
+      </w:r>
+      <w:r>
+        <w:rPr>
+          <w:sz w:val="28"/>
+          <w:szCs w:val="28"/>
+        </w:rPr>
+        <w:t xml:space="preserve"> white pawn and a white king. </w:t>
+      </w:r>
+      <w:r>
+        <w:rPr>
+          <w:sz w:val="28"/>
+          <w:szCs w:val="28"/>
+        </w:rPr>
+        <w:br/>
+        <w:t>Second player will rec</w:t>
+      </w:r>
+      <w:r>
+        <w:rPr>
+          <w:sz w:val="28"/>
+          <w:szCs w:val="28"/>
+        </w:rPr>
+        <w:t xml:space="preserve">eive </w:t>
+      </w:r>
+      <w:r>
+        <w:rPr>
+          <w:sz w:val="28"/>
+          <w:szCs w:val="28"/>
+        </w:rPr>
+        <w:t>4</w:t>
+      </w:r>
+      <w:r>
+        <w:rPr>
+          <w:sz w:val="28"/>
+          <w:szCs w:val="28"/>
+        </w:rPr>
+        <w:t xml:space="preserve"> black pawn and a black king.</w:t>
+      </w:r>
+    </w:p>
+    <w:p>
+      <w:pPr>
+        <w:pStyle w:val="ListParagraph"/>
+        <w:numPr>
+          <w:ilvl w:val="0"/>
+          <w:numId w:val="59"/>
+        </w:numPr>
+        <w:rPr>
+          <w:sz w:val="28"/>
+          <w:szCs w:val="28"/>
+        </w:rPr>
+      </w:pPr>
+      <w:r>
+        <w:rPr>
+          <w:sz w:val="28"/>
+          <w:szCs w:val="28"/>
+        </w:rPr>
+        <w:t xml:space="preserve">Each player </w:t>
+      </w:r>
+      <w:r>
+        <w:rPr>
+          <w:sz w:val="28"/>
+          <w:szCs w:val="28"/>
+        </w:rPr>
+        <w:t xml:space="preserve">to </w:t>
+      </w:r>
+      <w:r>
+        <w:rPr>
+          <w:sz w:val="28"/>
+          <w:szCs w:val="28"/>
+        </w:rPr>
+        <w:t xml:space="preserve">chooses a </w:t>
+      </w:r>
+      <w:r>
+        <w:rPr>
+          <w:sz w:val="28"/>
+          <w:szCs w:val="28"/>
+        </w:rPr>
+        <w:t xml:space="preserve">coloured </w:t>
+      </w:r>
+      <w:r>
+        <w:rPr>
+          <w:sz w:val="28"/>
+          <w:szCs w:val="28"/>
+        </w:rPr>
+        <w:t xml:space="preserve">box </w:t>
+      </w:r>
+      <w:r>
+        <w:rPr>
+          <w:sz w:val="28"/>
+          <w:szCs w:val="28"/>
+        </w:rPr>
+        <w:t xml:space="preserve">(colour to match the piece colour) </w:t>
+      </w:r>
+      <w:r>
+        <w:rPr>
+          <w:sz w:val="28"/>
+          <w:szCs w:val="28"/>
+        </w:rPr>
+        <w:t>in the top row</w:t>
+      </w:r>
+      <w:r>
+        <w:rPr>
+          <w:sz w:val="28"/>
+          <w:szCs w:val="28"/>
+        </w:rPr>
+        <w:t xml:space="preserve"> as their starting position</w:t>
+      </w:r>
+      <w:r>
+        <w:rPr>
+          <w:sz w:val="28"/>
+          <w:szCs w:val="28"/>
+        </w:rPr>
+        <w:t xml:space="preserve"> where king</w:t>
+      </w:r>
+      <w:r>
+        <w:rPr>
+          <w:sz w:val="28"/>
+          <w:szCs w:val="28"/>
+        </w:rPr>
+        <w:t xml:space="preserve"> need to be placed</w:t>
+      </w:r>
+      <w:r>
+        <w:rPr>
+          <w:sz w:val="28"/>
+          <w:szCs w:val="28"/>
+        </w:rPr>
+        <w:t>.</w:t>
+      </w:r>
+      <w:r>
+        <w:rPr>
+          <w:sz w:val="28"/>
+          <w:szCs w:val="28"/>
+        </w:rPr>
+        <w:t xml:space="preserve"> In the immediate row below, </w:t>
+      </w:r>
+      <w:r>
+        <w:rPr>
+          <w:sz w:val="28"/>
+          <w:szCs w:val="28"/>
+        </w:rPr>
+        <w:t>4</w:t>
+      </w:r>
+      <w:r>
+        <w:rPr>
+          <w:sz w:val="28"/>
+          <w:szCs w:val="28"/>
+        </w:rPr>
+        <w:t xml:space="preserve"> </w:t>
+      </w:r>
+      <w:r>
+        <w:rPr>
+          <w:sz w:val="28"/>
+          <w:szCs w:val="28"/>
+        </w:rPr>
+        <w:t>pawns</w:t>
+      </w:r>
+      <w:r>
+        <w:rPr>
+          <w:sz w:val="28"/>
+          <w:szCs w:val="28"/>
+        </w:rPr>
+        <w:t xml:space="preserve"> must be grouped </w:t>
+      </w:r>
+      <w:r>
+        <w:rPr>
+          <w:sz w:val="28"/>
+          <w:szCs w:val="28"/>
+        </w:rPr>
+        <w:t>in the boxes matching to the piece colour</w:t>
+      </w:r>
+      <w:r>
+        <w:rPr>
+          <w:sz w:val="28"/>
+          <w:szCs w:val="28"/>
+        </w:rPr>
+        <w:t>.</w:t>
+      </w:r>
+    </w:p>
+    <w:p>
+      <w:pPr>
+        <w:pStyle w:val="Heading2"/>
+        <w:rPr>
+          <w:color w:val="156082" w:themeColor="accent1"/>
+        </w:rPr>
+      </w:pPr>
+      <w:r>
+        <w:rPr>
+          <w:color w:val="156082" w:themeColor="accent1"/>
+        </w:rPr>
+        <w:t>Domains/</w:t>
+      </w:r>
+      <w:r>
+        <w:rPr>
+          <w:color w:val="156082" w:themeColor="accent1"/>
+        </w:rPr>
+        <w:t>Action:</w:t>
+      </w:r>
+    </w:p>
+    <w:p>
+      <w:pPr>
+        <w:pStyle w:val="ListParagraph"/>
+        <w:numPr>
+          <w:ilvl w:val="0"/>
+          <w:numId w:val="60"/>
+        </w:numPr>
+        <w:rPr>
+          <w:sz w:val="28"/>
+          <w:szCs w:val="28"/>
+        </w:rPr>
+      </w:pPr>
+      <w:r>
+        <w:rPr>
+          <w:b/>
+          <w:bCs/>
+          <w:sz w:val="28"/>
+          <w:szCs w:val="28"/>
+        </w:rPr>
+        <w:t>Move</w:t>
+      </w:r>
+      <w:r>
+        <w:rPr>
+          <w:sz w:val="28"/>
+          <w:szCs w:val="28"/>
+        </w:rPr>
+        <w:t>: Starting with white piece, move it to an adjacent empty square in the same row or forward row.</w:t>
+      </w:r>
+    </w:p>
+    <w:p>
+      <w:pPr>
+        <w:pStyle w:val="ListParagraph"/>
+        <w:numPr>
+          <w:ilvl w:val="0"/>
+          <w:numId w:val="60"/>
+        </w:numPr>
+        <w:rPr>
+          <w:sz w:val="28"/>
+          <w:szCs w:val="28"/>
+        </w:rPr>
+      </w:pPr>
+      <w:r>
+        <w:rPr>
+          <w:b/>
+          <w:bCs/>
+          <w:sz w:val="28"/>
+          <w:szCs w:val="28"/>
+        </w:rPr>
+        <w:t>Block</w:t>
+      </w:r>
+      <w:r>
+        <w:rPr>
+          <w:sz w:val="28"/>
+          <w:szCs w:val="28"/>
+        </w:rPr>
+        <w:t xml:space="preserve">: Strategically position each piece to block the opponent’s movement toward the home square. </w:t>
+      </w:r>
+    </w:p>
+    <w:p>
+      <w:pPr>
+        <w:pStyle w:val="ListParagraph"/>
+        <w:numPr>
+          <w:ilvl w:val="0"/>
+          <w:numId w:val="60"/>
+        </w:numPr>
+        <w:rPr>
+          <w:sz w:val="28"/>
+          <w:szCs w:val="28"/>
+        </w:rPr>
+      </w:pPr>
+      <w:r>
+        <w:rPr>
+          <w:b/>
+          <w:bCs/>
+          <w:sz w:val="28"/>
+          <w:szCs w:val="28"/>
+        </w:rPr>
+        <w:t>Find</w:t>
+      </w:r>
+      <w:r>
+        <w:rPr>
+          <w:sz w:val="28"/>
+          <w:szCs w:val="28"/>
+        </w:rPr>
+        <w:t>:</w:t>
+      </w:r>
+      <w:r>
+        <w:rPr>
+          <w:sz w:val="28"/>
+          <w:szCs w:val="28"/>
+        </w:rPr>
+        <w:t xml:space="preserve"> Study the opponent’s position and </w:t>
+      </w:r>
+      <w:r>
+        <w:rPr>
+          <w:sz w:val="28"/>
+          <w:szCs w:val="28"/>
+        </w:rPr>
+        <w:t xml:space="preserve"> </w:t>
+      </w:r>
+      <w:r>
+        <w:rPr>
+          <w:sz w:val="28"/>
+          <w:szCs w:val="28"/>
+        </w:rPr>
+        <w:t>find the shortest path to opponent’s home square.</w:t>
+      </w:r>
+    </w:p>
+    <w:p>
+      <w:pPr>
+        <w:pStyle w:val="Heading2"/>
+        <w:rPr>
+          <w:color w:val="156082" w:themeColor="accent1"/>
+        </w:rPr>
+      </w:pPr>
+      <w:r>
+        <w:rPr>
+          <w:color w:val="156082" w:themeColor="accent1"/>
+        </w:rPr>
+        <w:t>Constraints/Rules:</w:t>
+      </w:r>
+    </w:p>
+    <w:p>
+      <w:pPr>
+        <w:pStyle w:val="ListParagraph"/>
+        <w:numPr>
+          <w:ilvl w:val="0"/>
+          <w:numId w:val="61"/>
+        </w:numPr>
+        <w:rPr>
+          <w:sz w:val="28"/>
+          <w:szCs w:val="28"/>
+        </w:rPr>
+      </w:pPr>
+      <w:r>
+        <w:rPr>
+          <w:sz w:val="28"/>
+          <w:szCs w:val="28"/>
+        </w:rPr>
+        <w:t>White pieces need to be moved first, followed by black and this repeats equally.</w:t>
+      </w:r>
+    </w:p>
+    <w:p>
+      <w:pPr>
+        <w:pStyle w:val="ListParagraph"/>
+        <w:numPr>
+          <w:ilvl w:val="0"/>
+          <w:numId w:val="61"/>
+        </w:numPr>
+        <w:rPr>
+          <w:sz w:val="28"/>
+          <w:szCs w:val="28"/>
+        </w:rPr>
+      </w:pPr>
+      <w:r>
+        <w:rPr>
+          <w:sz w:val="28"/>
+          <w:szCs w:val="28"/>
+        </w:rPr>
+        <w:t>All the pieces need to be moved forward or in the same row. Backward movement not allowed.</w:t>
+      </w:r>
+    </w:p>
+    <w:p>
+      <w:pPr>
+        <w:pStyle w:val="ListParagraph"/>
+        <w:numPr>
+          <w:ilvl w:val="0"/>
+          <w:numId w:val="61"/>
+        </w:numPr>
+        <w:rPr>
+          <w:sz w:val="28"/>
+          <w:szCs w:val="28"/>
+        </w:rPr>
+      </w:pPr>
+      <w:r>
+        <w:rPr>
+          <w:sz w:val="28"/>
+          <w:szCs w:val="28"/>
+        </w:rPr>
+        <w:t>P</w:t>
+      </w:r>
+      <w:r>
+        <w:rPr>
+          <w:sz w:val="28"/>
+          <w:szCs w:val="28"/>
+        </w:rPr>
+        <w:t>ieces can</w:t>
+      </w:r>
+      <w:r>
+        <w:rPr>
+          <w:sz w:val="28"/>
+          <w:szCs w:val="28"/>
+        </w:rPr>
+        <w:t>not</w:t>
+      </w:r>
+      <w:r>
+        <w:rPr>
+          <w:sz w:val="28"/>
+          <w:szCs w:val="28"/>
+        </w:rPr>
+        <w:t xml:space="preserve"> move to </w:t>
+      </w:r>
+      <w:r>
+        <w:rPr>
+          <w:sz w:val="28"/>
+          <w:szCs w:val="28"/>
+        </w:rPr>
+        <w:t xml:space="preserve">a square that is </w:t>
+      </w:r>
+      <w:r>
+        <w:rPr>
+          <w:sz w:val="28"/>
+          <w:szCs w:val="28"/>
+        </w:rPr>
+        <w:t xml:space="preserve">occupied </w:t>
+      </w:r>
+      <w:r>
+        <w:rPr>
+          <w:sz w:val="28"/>
+          <w:szCs w:val="28"/>
+        </w:rPr>
+        <w:t>by another piece.</w:t>
+      </w:r>
+    </w:p>
+    <w:p>
+      <w:pPr>
+        <w:pStyle w:val="ListParagraph"/>
+        <w:numPr>
+          <w:ilvl w:val="0"/>
+          <w:numId w:val="61"/>
+        </w:numPr>
+        <w:rPr>
+          <w:sz w:val="28"/>
+          <w:szCs w:val="28"/>
+        </w:rPr>
+      </w:pPr>
+      <w:r>
+        <w:rPr>
+          <w:sz w:val="28"/>
+          <w:szCs w:val="28"/>
+        </w:rPr>
+        <w:t xml:space="preserve">Game stops when a king piece reaches the opponents </w:t>
+      </w:r>
+      <w:r>
+        <w:rPr>
+          <w:sz w:val="28"/>
+          <w:szCs w:val="28"/>
+        </w:rPr>
+        <w:t>starting row</w:t>
+      </w:r>
+      <w:r>
+        <w:rPr>
+          <w:sz w:val="28"/>
+          <w:szCs w:val="28"/>
+        </w:rPr>
+        <w:t>.</w:t>
+      </w:r>
+    </w:p>
+    <w:p>
+      <w:pPr>
+        <w:rPr>
+          <w:sz w:val="28"/>
+          <w:szCs w:val="28"/>
+        </w:rPr>
+      </w:pPr>
+    </w:p>
+    <w:p>
+      <w:pPr>
+        <w:pStyle w:val="Heading2"/>
+        <w:rPr>
+          <w:color w:val="156082" w:themeColor="accent1"/>
+        </w:rPr>
+      </w:pPr>
+      <w:r>
+        <w:rPr>
+          <w:color w:val="156082" w:themeColor="accent1"/>
+        </w:rPr>
+        <w:t>Justifications:</w:t>
+      </w:r>
+    </w:p>
+    <w:p>
+      <w:pPr>
+        <w:pStyle w:val="ListParagraph"/>
+        <w:numPr>
+          <w:ilvl w:val="0"/>
+          <w:numId w:val="62"/>
+        </w:numPr>
+        <w:rPr>
+          <w:sz w:val="28"/>
+          <w:szCs w:val="28"/>
+        </w:rPr>
+      </w:pPr>
+      <w:r>
+        <w:rPr>
+          <w:b/>
+          <w:bCs/>
+          <w:sz w:val="28"/>
+          <w:szCs w:val="28"/>
+        </w:rPr>
+        <w:t>Intelligence</w:t>
+      </w:r>
+      <w:r>
+        <w:rPr>
+          <w:sz w:val="28"/>
+          <w:szCs w:val="28"/>
+        </w:rPr>
+        <w:t>:</w:t>
+      </w:r>
+    </w:p>
+    <w:p>
+      <w:pPr>
+        <w:pStyle w:val="ListParagraph"/>
+        <w:rPr>
+          <w:sz w:val="28"/>
+          <w:szCs w:val="28"/>
+        </w:rPr>
+      </w:pPr>
+      <w:r>
+        <w:rPr>
+          <w:sz w:val="28"/>
+          <w:szCs w:val="28"/>
+        </w:rPr>
+        <w:t xml:space="preserve">The game demands that players engage in strategic thought and careful planning to </w:t>
+      </w:r>
+      <w:r>
+        <w:rPr>
+          <w:sz w:val="28"/>
+          <w:szCs w:val="28"/>
+        </w:rPr>
+        <w:t>move</w:t>
+      </w:r>
+      <w:r>
+        <w:rPr>
+          <w:sz w:val="28"/>
+          <w:szCs w:val="28"/>
+        </w:rPr>
+        <w:t xml:space="preserve"> the</w:t>
+      </w:r>
+      <w:r>
+        <w:rPr>
+          <w:sz w:val="28"/>
+          <w:szCs w:val="28"/>
+        </w:rPr>
+        <w:t>ir</w:t>
+      </w:r>
+      <w:r>
+        <w:rPr>
+          <w:sz w:val="28"/>
+          <w:szCs w:val="28"/>
+        </w:rPr>
+        <w:t xml:space="preserve"> pieces effectively while obstructing their </w:t>
+      </w:r>
+      <w:r>
+        <w:rPr>
+          <w:sz w:val="28"/>
+          <w:szCs w:val="28"/>
+        </w:rPr>
+        <w:lastRenderedPageBreak/>
+        <w:t xml:space="preserve">opponent's advancement. </w:t>
+      </w:r>
+      <w:r>
+        <w:rPr>
+          <w:sz w:val="28"/>
+          <w:szCs w:val="28"/>
+        </w:rPr>
+        <w:br/>
+      </w:r>
+      <w:r>
+        <w:rPr>
+          <w:sz w:val="28"/>
+          <w:szCs w:val="28"/>
+        </w:rPr>
+        <w:t>Participants must assess the existing board situation, predict their opponent's actions, and develop a comprehensive strategy aimed at fulfilling their goals.</w:t>
+      </w:r>
+    </w:p>
+    <w:p>
+      <w:pPr>
+        <w:pStyle w:val="ListParagraph"/>
+        <w:rPr>
+          <w:sz w:val="28"/>
+          <w:szCs w:val="28"/>
+        </w:rPr>
+      </w:pPr>
+    </w:p>
+    <w:p>
+      <w:pPr>
+        <w:pStyle w:val="ListParagraph"/>
+        <w:numPr>
+          <w:ilvl w:val="0"/>
+          <w:numId w:val="62"/>
+        </w:numPr>
+        <w:rPr>
+          <w:sz w:val="28"/>
+          <w:szCs w:val="28"/>
+        </w:rPr>
+      </w:pPr>
+      <w:r>
+        <w:rPr>
+          <w:b/>
+          <w:bCs/>
+          <w:sz w:val="28"/>
+          <w:szCs w:val="28"/>
+        </w:rPr>
+        <w:t>Artificial Intelligence</w:t>
+      </w:r>
+      <w:r>
+        <w:rPr>
+          <w:sz w:val="28"/>
+          <w:szCs w:val="28"/>
+        </w:rPr>
+        <w:t>:</w:t>
+      </w:r>
+      <w:r>
+        <w:rPr>
+          <w:sz w:val="28"/>
+          <w:szCs w:val="28"/>
+        </w:rPr>
+        <w:br/>
+      </w:r>
+      <w:r>
+        <w:rPr>
+          <w:sz w:val="28"/>
+          <w:szCs w:val="28"/>
+        </w:rPr>
+        <w:t xml:space="preserve">The game can incorporate artificial intelligence algorithms to develop computer-controlled adversaries that demonstrate intelligent </w:t>
+      </w:r>
+      <w:r>
+        <w:rPr>
+          <w:sz w:val="28"/>
+          <w:szCs w:val="28"/>
+        </w:rPr>
+        <w:t>behaviour</w:t>
+      </w:r>
+      <w:r>
+        <w:rPr>
+          <w:sz w:val="28"/>
+          <w:szCs w:val="28"/>
+        </w:rPr>
+        <w:t>.</w:t>
+      </w:r>
+      <w:r>
+        <w:rPr>
+          <w:sz w:val="28"/>
+          <w:szCs w:val="28"/>
+        </w:rPr>
+        <w:br/>
+      </w:r>
+      <w:r>
+        <w:rPr>
+          <w:sz w:val="28"/>
+          <w:szCs w:val="28"/>
+        </w:rPr>
+        <w:t>Techniques such as the A* algorithm may be utilized to create AI agents that are proficient in making strategic choices and efficiently navigating the grid.</w:t>
+      </w:r>
+      <w:r>
+        <w:rPr>
+          <w:sz w:val="28"/>
+          <w:szCs w:val="28"/>
+        </w:rPr>
+        <w:t xml:space="preserve"> </w:t>
+      </w:r>
+      <w:r>
+        <w:rPr>
+          <w:sz w:val="28"/>
+          <w:szCs w:val="28"/>
+        </w:rPr>
+        <w:br/>
+      </w:r>
+    </w:p>
+    <w:p>
+      <w:pPr>
+        <w:pStyle w:val="ListParagraph"/>
+        <w:numPr>
+          <w:ilvl w:val="0"/>
+          <w:numId w:val="62"/>
+        </w:numPr>
+        <w:rPr>
+          <w:sz w:val="28"/>
+          <w:szCs w:val="28"/>
+        </w:rPr>
+      </w:pPr>
+      <w:r>
+        <w:rPr>
+          <w:b/>
+          <w:bCs/>
+          <w:sz w:val="28"/>
+          <w:szCs w:val="28"/>
+        </w:rPr>
+        <w:t>Agent:</w:t>
+      </w:r>
+      <w:r>
+        <w:rPr>
+          <w:b/>
+          <w:bCs/>
+          <w:sz w:val="28"/>
+          <w:szCs w:val="28"/>
+        </w:rPr>
+        <w:br/>
+      </w:r>
+      <w:r>
+        <w:rPr>
+          <w:sz w:val="28"/>
+          <w:szCs w:val="28"/>
+        </w:rPr>
+        <w:t>In the framework of the game, each player's piece can be viewed as an</w:t>
+      </w:r>
+      <w:r>
+        <w:rPr>
+          <w:sz w:val="28"/>
+          <w:szCs w:val="28"/>
+        </w:rPr>
+        <w:t xml:space="preserve"> </w:t>
+      </w:r>
+      <w:r>
+        <w:rPr>
+          <w:sz w:val="28"/>
+          <w:szCs w:val="28"/>
+        </w:rPr>
+        <w:t xml:space="preserve">agent </w:t>
+      </w:r>
+      <w:r>
+        <w:rPr>
+          <w:sz w:val="28"/>
+          <w:szCs w:val="28"/>
+        </w:rPr>
+        <w:t>with individual task for pawn piece and king piece</w:t>
+      </w:r>
+      <w:r>
+        <w:rPr>
+          <w:sz w:val="28"/>
+          <w:szCs w:val="28"/>
+        </w:rPr>
+        <w:t xml:space="preserve">. </w:t>
+      </w:r>
+      <w:r>
+        <w:rPr>
+          <w:sz w:val="28"/>
+          <w:szCs w:val="28"/>
+        </w:rPr>
+        <w:br/>
+      </w:r>
+      <w:r>
+        <w:rPr>
+          <w:sz w:val="28"/>
+          <w:szCs w:val="28"/>
+        </w:rPr>
+        <w:t>Players function as agents who manage their pieces and make decisions informed by the prevailing conditions of the game and their strategic goals.</w:t>
+      </w:r>
+      <w:r>
+        <w:rPr>
+          <w:sz w:val="28"/>
+          <w:szCs w:val="28"/>
+        </w:rPr>
+        <w:br/>
+      </w:r>
+    </w:p>
+    <w:p>
+      <w:pPr>
+        <w:pStyle w:val="ListParagraph"/>
+        <w:numPr>
+          <w:ilvl w:val="0"/>
+          <w:numId w:val="62"/>
+        </w:numPr>
+        <w:rPr>
+          <w:sz w:val="28"/>
+          <w:szCs w:val="28"/>
+        </w:rPr>
+      </w:pPr>
+      <w:r>
+        <w:rPr>
+          <w:b/>
+          <w:bCs/>
+          <w:sz w:val="28"/>
+          <w:szCs w:val="28"/>
+        </w:rPr>
+        <w:t>Rationality:</w:t>
+      </w:r>
+      <w:r>
+        <w:rPr>
+          <w:b/>
+          <w:bCs/>
+          <w:sz w:val="28"/>
+          <w:szCs w:val="28"/>
+        </w:rPr>
+        <w:br/>
+      </w:r>
+      <w:r>
+        <w:rPr>
+          <w:sz w:val="28"/>
+          <w:szCs w:val="28"/>
+        </w:rPr>
+        <w:t xml:space="preserve">Players strive to make logical choices that enhance their likelihood of winning the game. </w:t>
+      </w:r>
+      <w:r>
+        <w:rPr>
+          <w:sz w:val="28"/>
+          <w:szCs w:val="28"/>
+        </w:rPr>
+        <w:br/>
+      </w:r>
+      <w:r>
+        <w:rPr>
+          <w:sz w:val="28"/>
+          <w:szCs w:val="28"/>
+        </w:rPr>
+        <w:t xml:space="preserve">In this scenario, rationality means choosing actions that not only improve one's own standing but also hinder the opponent's advancement. </w:t>
+      </w:r>
+      <w:r>
+        <w:rPr>
+          <w:sz w:val="28"/>
+          <w:szCs w:val="28"/>
+        </w:rPr>
+        <w:br/>
+      </w:r>
+      <w:r>
+        <w:rPr>
+          <w:sz w:val="28"/>
+          <w:szCs w:val="28"/>
+        </w:rPr>
+        <w:t>The game incentivizes those who demonstrate sound decision-making by effectively moving their piece to the opponent's starting point.</w:t>
+      </w:r>
+      <w:r>
+        <w:rPr>
+          <w:sz w:val="28"/>
+          <w:szCs w:val="28"/>
+        </w:rPr>
+        <w:br/>
+      </w:r>
+    </w:p>
+    <w:p>
+      <w:pPr>
+        <w:pStyle w:val="ListParagraph"/>
+        <w:numPr>
+          <w:ilvl w:val="0"/>
+          <w:numId w:val="62"/>
+        </w:numPr>
+        <w:spacing w:after="0" w:line="240" w:lineRule="auto"/>
+        <w:rPr>
+          <w:sz w:val="28"/>
+          <w:szCs w:val="28"/>
+        </w:rPr>
+      </w:pPr>
+      <w:r>
+        <w:rPr>
+          <w:b/>
+          <w:bCs/>
+          <w:sz w:val="28"/>
+          <w:szCs w:val="28"/>
+        </w:rPr>
+        <w:t>Logical Reasoning:</w:t>
+      </w:r>
+      <w:r>
+        <w:rPr>
+          <w:b/>
+          <w:bCs/>
+          <w:sz w:val="28"/>
+          <w:szCs w:val="28"/>
+        </w:rPr>
+        <w:br/>
+      </w:r>
+      <w:r>
+        <w:rPr>
+          <w:sz w:val="28"/>
+          <w:szCs w:val="28"/>
+        </w:rPr>
+        <w:t xml:space="preserve">Players are required to use logical reasoning to evaluate the implications of their actions and foresee possible results. </w:t>
+      </w:r>
+      <w:r>
+        <w:rPr>
+          <w:sz w:val="28"/>
+          <w:szCs w:val="28"/>
+        </w:rPr>
+        <w:br/>
+      </w:r>
+      <w:r>
+        <w:rPr>
+          <w:sz w:val="28"/>
+          <w:szCs w:val="28"/>
+        </w:rPr>
+        <w:t>This reasoning is applied to examine the grid configuration, determine the best routes, and anticipate the potential moves of their opponents.</w:t>
+      </w:r>
+    </w:p>
+    <w:p>
+      <w:pPr>
+        <w:pStyle w:val="Heading1"/>
+        <w:rPr>
+          <w:color w:val="156082" w:themeColor="accent1"/>
+        </w:rPr>
+      </w:pPr>
+      <w:bookmarkStart w:id="5" w:name="_Toc186994664"/>
+      <w:r>
+        <w:rPr>
+          <w:color w:val="156082" w:themeColor="accent1"/>
+        </w:rPr>
+        <w:t>References</w:t>
+      </w:r>
+      <w:bookmarkEnd w:id="5"/>
+    </w:p>
+    <w:p/>
     <w:p>
       <w:pPr>
         <w:spacing w:after="0" w:line="240" w:lineRule="auto"/>
@@ -3705,27 +4800,7 @@
           <w14:ligatures w14:val="none"/>
         </w:rPr>
       </w:pPr>
-    </w:p>
-    <w:p>
-      <w:pPr>
-        <w:pStyle w:val="Heading1"/>
-        <w:rPr>
-          <w:color w:val="156082" w:themeColor="accent1"/>
-        </w:rPr>
-      </w:pPr>
-      <w:bookmarkStart w:id="5" w:name="_Toc186994664"/>
-      <w:r>
-        <w:rPr>
-          <w:color w:val="156082" w:themeColor="accent1"/>
-        </w:rPr>
-        <w:t>References</w:t>
-      </w:r>
-      <w:bookmarkEnd w:id="5"/>
-    </w:p>
-    <w:p/>
-    <w:p>
-      <w:pPr>
-        <w:spacing w:after="0" w:line="240" w:lineRule="auto"/>
+      <w:r>
         <w:rPr>
           <w:rFonts w:ascii="Times New Roman" w:eastAsia="Times New Roman" w:hAnsi="Times New Roman" w:cs="Times New Roman"/>
           <w:kern w:val="0"/>
@@ -3734,17 +4809,7 @@
           <w:lang w:eastAsia="en-IE"/>
           <w14:ligatures w14:val="none"/>
         </w:rPr>
-      </w:pPr>
-      <w:r>
-        <w:rPr>
-          <w:rFonts w:ascii="Times New Roman" w:eastAsia="Times New Roman" w:hAnsi="Times New Roman" w:cs="Times New Roman"/>
-          <w:kern w:val="0"/>
-          <w:sz w:val="24"/>
-          <w:szCs w:val="24"/>
-          <w:lang w:eastAsia="en-IE"/>
-          <w14:ligatures w14:val="none"/>
-        </w:rPr>
-        <w:t>(Degni)</w:t>
+        <w:t>(Saxena)</w:t>
       </w:r>
     </w:p>
     <w:p>
@@ -3754,187 +4819,7 @@
         <w:ind w:left="720" w:hanging="720"/>
       </w:pPr>
       <w:r>
-        <w:t xml:space="preserve">Degni, Riccardo. “The Ultimate Checkmate: AI and Chess Engines.” </w:t>
-      </w:r>
-      <w:r>
-        <w:rPr>
-          <w:i/>
-          <w:iCs/>
-        </w:rPr>
-        <w:t>Codemotion Magazine</w:t>
-      </w:r>
-      <w:r>
-        <w:t>, 20 Feb. 2023, www.codemotion.com/magazine/ai-ml/the-ultimate-checkmate-ai-and-chess-engines/.</w:t>
-      </w:r>
-    </w:p>
-    <w:p>
-      <w:pPr>
-        <w:rPr>
-          <w:rStyle w:val="Hyperlink"/>
-          <w:color w:val="156082" w:themeColor="accent1"/>
-          <w:sz w:val="24"/>
-          <w:szCs w:val="24"/>
-        </w:rPr>
-      </w:pPr>
-      <w:r>
-        <w:rPr>
-          <w:sz w:val="28"/>
-          <w:szCs w:val="28"/>
-        </w:rPr>
-        <w:t>Available at:</w:t>
-      </w:r>
-      <w:r>
-        <w:rPr>
-          <w:sz w:val="24"/>
-          <w:szCs w:val="24"/>
-        </w:rPr>
-        <w:t xml:space="preserve"> </w:t>
-      </w:r>
-      <w:r>
-        <w:rPr>
-          <w:sz w:val="24"/>
-          <w:szCs w:val="24"/>
-        </w:rPr>
-        <w:br/>
-      </w:r>
-      <w:hyperlink r:id="rId15" w:history="1">
-        <w:r>
-          <w:rPr>
-            <w:rStyle w:val="Hyperlink"/>
-            <w:color w:val="156082" w:themeColor="accent1"/>
-            <w:sz w:val="24"/>
-            <w:szCs w:val="24"/>
-          </w:rPr>
-          <w:t>https://www.codemotion.com/magazine/ai-ml/the-ultimate-checkmate-ai-and-chess-engines/</w:t>
-        </w:r>
-      </w:hyperlink>
-    </w:p>
-    <w:p>
-      <w:pPr>
-        <w:spacing w:after="0" w:line="240" w:lineRule="auto"/>
-        <w:rPr>
-          <w:rFonts w:ascii="Times New Roman" w:eastAsia="Times New Roman" w:hAnsi="Times New Roman" w:cs="Times New Roman"/>
-          <w:kern w:val="0"/>
-          <w:sz w:val="24"/>
-          <w:szCs w:val="24"/>
-          <w:lang w:eastAsia="en-IE"/>
-          <w14:ligatures w14:val="none"/>
-        </w:rPr>
-      </w:pPr>
-      <w:r>
-        <w:rPr>
-          <w:rFonts w:ascii="Times New Roman" w:eastAsia="Times New Roman" w:hAnsi="Times New Roman" w:cs="Times New Roman"/>
-          <w:kern w:val="0"/>
-          <w:sz w:val="24"/>
-          <w:szCs w:val="24"/>
-          <w:lang w:eastAsia="en-IE"/>
-          <w14:ligatures w14:val="none"/>
-        </w:rPr>
-        <w:t>(GeeksforGeeks)</w:t>
-      </w:r>
-    </w:p>
-    <w:p>
-      <w:pPr>
-        <w:pStyle w:val="NormalWeb"/>
-        <w:spacing w:before="0" w:beforeAutospacing="0" w:after="0" w:afterAutospacing="0" w:line="480" w:lineRule="auto"/>
-        <w:ind w:left="720" w:hanging="720"/>
-      </w:pPr>
-      <w:r>
         <w:lastRenderedPageBreak/>
-        <w:t xml:space="preserve">GeeksforGeeks. “Mini-Max Algorithm in Artificial Intelligence.” </w:t>
-      </w:r>
-      <w:r>
-        <w:rPr>
-          <w:i/>
-          <w:iCs/>
-        </w:rPr>
-        <w:t>GeeksforGeeks</w:t>
-      </w:r>
-      <w:r>
-        <w:t>, GeeksforGeeks, 27 June 2024, www.geeksforgeeks.org/mini-max-algorithm-in-artificial-intelligence/.</w:t>
-      </w:r>
-    </w:p>
-    <w:p>
-      <w:pPr>
-        <w:rPr>
-          <w:rStyle w:val="Hyperlink"/>
-          <w:color w:val="156082" w:themeColor="accent1"/>
-          <w:sz w:val="24"/>
-          <w:szCs w:val="24"/>
-        </w:rPr>
-      </w:pPr>
-      <w:r>
-        <w:rPr>
-          <w:sz w:val="28"/>
-          <w:szCs w:val="28"/>
-        </w:rPr>
-        <w:t>Available at:</w:t>
-      </w:r>
-      <w:r>
-        <w:rPr>
-          <w:sz w:val="24"/>
-          <w:szCs w:val="24"/>
-        </w:rPr>
-        <w:t xml:space="preserve"> </w:t>
-      </w:r>
-      <w:r>
-        <w:rPr>
-          <w:sz w:val="24"/>
-          <w:szCs w:val="24"/>
-        </w:rPr>
-        <w:br/>
-      </w:r>
-      <w:hyperlink r:id="rId16" w:history="1">
-        <w:r>
-          <w:rPr>
-            <w:rStyle w:val="Hyperlink"/>
-            <w:sz w:val="24"/>
-            <w:szCs w:val="24"/>
-          </w:rPr>
-          <w:t>https://www.geeksforgeeks.org/mini-max-algorithm-in-artificial-intelligence/</w:t>
-        </w:r>
-      </w:hyperlink>
-    </w:p>
-    <w:p>
-      <w:pPr>
-        <w:rPr>
-          <w:rStyle w:val="Hyperlink"/>
-          <w:sz w:val="24"/>
-          <w:szCs w:val="24"/>
-        </w:rPr>
-      </w:pPr>
-    </w:p>
-    <w:p>
-      <w:pPr>
-        <w:spacing w:after="0" w:line="240" w:lineRule="auto"/>
-        <w:rPr>
-          <w:rFonts w:ascii="Times New Roman" w:eastAsia="Times New Roman" w:hAnsi="Times New Roman" w:cs="Times New Roman"/>
-          <w:kern w:val="0"/>
-          <w:sz w:val="24"/>
-          <w:szCs w:val="24"/>
-          <w:lang w:eastAsia="en-IE"/>
-          <w14:ligatures w14:val="none"/>
-        </w:rPr>
-      </w:pPr>
-      <w:r>
-        <w:rPr>
-          <w:rFonts w:ascii="Times New Roman" w:eastAsia="Times New Roman" w:hAnsi="Times New Roman" w:cs="Times New Roman"/>
-          <w:kern w:val="0"/>
-          <w:sz w:val="24"/>
-          <w:szCs w:val="24"/>
-          <w:lang w:eastAsia="en-IE"/>
-          <w14:ligatures w14:val="none"/>
-        </w:rPr>
-        <w:t>(Saxena)</w:t>
-      </w:r>
-    </w:p>
-    <w:p>
-      <w:pPr>
-        <w:pStyle w:val="NormalWeb"/>
-        <w:spacing w:before="0" w:beforeAutospacing="0" w:after="0" w:afterAutospacing="0" w:line="480" w:lineRule="auto"/>
-        <w:ind w:left="720" w:hanging="720"/>
-      </w:pPr>
-      <w:r>
         <w:t xml:space="preserve">Saxena, Abhimanyu. “Alpha Beta Pruning in Artificial Intelligence.” </w:t>
       </w:r>
       <w:r>
@@ -3978,7 +4863,7 @@
         </w:rPr>
         <w:br/>
       </w:r>
-      <w:hyperlink r:id="rId17" w:history="1">
+      <w:hyperlink r:id="rId16" w:history="1">
         <w:r>
           <w:rPr>
             <w:rStyle w:val="Hyperlink"/>
@@ -4022,7 +4907,7 @@
           <w:szCs w:val="28"/>
         </w:rPr>
       </w:pPr>
-      <w:hyperlink r:id="rId18" w:history="1">
+      <w:hyperlink r:id="rId17" w:history="1">
         <w:r>
           <w:rPr>
             <w:rStyle w:val="Hyperlink"/>
@@ -4035,7 +4920,7 @@
     </w:p>
     <w:p/>
     <w:sectPr>
-      <w:footerReference w:type="default" r:id="rId19"/>
+      <w:footerReference w:type="default" r:id="rId18"/>
       <w:pgSz w:w="11906" w:h="16838"/>
       <w:pgMar w:top="1440" w:right="1440" w:bottom="1440" w:left="1440" w:header="708" w:footer="708" w:gutter="0"/>
       <w:pgNumType w:start="1"/>
@@ -5970,6 +6855,184 @@
     </w:lvl>
   </w:abstractNum>
   <w:abstractNum w:abstractNumId="14" w15:restartNumberingAfterBreak="0">
+    <w:nsid w:val="2DAB2887"/>
+    <w:multiLevelType w:val="hybridMultilevel"/>
+    <w:tmpl w:val="7B2CC9BA"/>
+    <w:lvl w:ilvl="0" w:tplc="1809000F">
+      <w:start w:val="1"/>
+      <w:numFmt w:val="decimal"/>
+      <w:lvlText w:val="%1."/>
+      <w:lvlJc w:val="left"/>
+      <w:pPr>
+        <w:ind w:left="720" w:hanging="360"/>
+      </w:pPr>
+      <w:rPr>
+        <w:rFonts w:hint="default"/>
+      </w:rPr>
+    </w:lvl>
+    <w:lvl w:ilvl="1" w:tplc="18090019" w:tentative="1">
+      <w:start w:val="1"/>
+      <w:numFmt w:val="lowerLetter"/>
+      <w:lvlText w:val="%2."/>
+      <w:lvlJc w:val="left"/>
+      <w:pPr>
+        <w:ind w:left="1440" w:hanging="360"/>
+      </w:pPr>
+    </w:lvl>
+    <w:lvl w:ilvl="2" w:tplc="1809001B" w:tentative="1">
+      <w:start w:val="1"/>
+      <w:numFmt w:val="lowerRoman"/>
+      <w:lvlText w:val="%3."/>
+      <w:lvlJc w:val="right"/>
+      <w:pPr>
+        <w:ind w:left="2160" w:hanging="180"/>
+      </w:pPr>
+    </w:lvl>
+    <w:lvl w:ilvl="3" w:tplc="1809000F" w:tentative="1">
+      <w:start w:val="1"/>
+      <w:numFmt w:val="decimal"/>
+      <w:lvlText w:val="%4."/>
+      <w:lvlJc w:val="left"/>
+      <w:pPr>
+        <w:ind w:left="2880" w:hanging="360"/>
+      </w:pPr>
+    </w:lvl>
+    <w:lvl w:ilvl="4" w:tplc="18090019" w:tentative="1">
+      <w:start w:val="1"/>
+      <w:numFmt w:val="lowerLetter"/>
+      <w:lvlText w:val="%5."/>
+      <w:lvlJc w:val="left"/>
+      <w:pPr>
+        <w:ind w:left="3600" w:hanging="360"/>
+      </w:pPr>
+    </w:lvl>
+    <w:lvl w:ilvl="5" w:tplc="1809001B" w:tentative="1">
+      <w:start w:val="1"/>
+      <w:numFmt w:val="lowerRoman"/>
+      <w:lvlText w:val="%6."/>
+      <w:lvlJc w:val="right"/>
+      <w:pPr>
+        <w:ind w:left="4320" w:hanging="180"/>
+      </w:pPr>
+    </w:lvl>
+    <w:lvl w:ilvl="6" w:tplc="1809000F" w:tentative="1">
+      <w:start w:val="1"/>
+      <w:numFmt w:val="decimal"/>
+      <w:lvlText w:val="%7."/>
+      <w:lvlJc w:val="left"/>
+      <w:pPr>
+        <w:ind w:left="5040" w:hanging="360"/>
+      </w:pPr>
+    </w:lvl>
+    <w:lvl w:ilvl="7" w:tplc="18090019" w:tentative="1">
+      <w:start w:val="1"/>
+      <w:numFmt w:val="lowerLetter"/>
+      <w:lvlText w:val="%8."/>
+      <w:lvlJc w:val="left"/>
+      <w:pPr>
+        <w:ind w:left="5760" w:hanging="360"/>
+      </w:pPr>
+    </w:lvl>
+    <w:lvl w:ilvl="8" w:tplc="1809001B" w:tentative="1">
+      <w:start w:val="1"/>
+      <w:numFmt w:val="lowerRoman"/>
+      <w:lvlText w:val="%9."/>
+      <w:lvlJc w:val="right"/>
+      <w:pPr>
+        <w:ind w:left="6480" w:hanging="180"/>
+      </w:pPr>
+    </w:lvl>
+  </w:abstractNum>
+  <w:abstractNum w:abstractNumId="15" w15:restartNumberingAfterBreak="0">
+    <w:nsid w:val="2E400544"/>
+    <w:multiLevelType w:val="hybridMultilevel"/>
+    <w:tmpl w:val="54047AA6"/>
+    <w:lvl w:ilvl="0" w:tplc="1809000F">
+      <w:start w:val="1"/>
+      <w:numFmt w:val="decimal"/>
+      <w:lvlText w:val="%1."/>
+      <w:lvlJc w:val="left"/>
+      <w:pPr>
+        <w:ind w:left="720" w:hanging="360"/>
+      </w:pPr>
+      <w:rPr>
+        <w:rFonts w:hint="default"/>
+      </w:rPr>
+    </w:lvl>
+    <w:lvl w:ilvl="1" w:tplc="18090019" w:tentative="1">
+      <w:start w:val="1"/>
+      <w:numFmt w:val="lowerLetter"/>
+      <w:lvlText w:val="%2."/>
+      <w:lvlJc w:val="left"/>
+      <w:pPr>
+        <w:ind w:left="1440" w:hanging="360"/>
+      </w:pPr>
+    </w:lvl>
+    <w:lvl w:ilvl="2" w:tplc="1809001B" w:tentative="1">
+      <w:start w:val="1"/>
+      <w:numFmt w:val="lowerRoman"/>
+      <w:lvlText w:val="%3."/>
+      <w:lvlJc w:val="right"/>
+      <w:pPr>
+        <w:ind w:left="2160" w:hanging="180"/>
+      </w:pPr>
+    </w:lvl>
+    <w:lvl w:ilvl="3" w:tplc="1809000F" w:tentative="1">
+      <w:start w:val="1"/>
+      <w:numFmt w:val="decimal"/>
+      <w:lvlText w:val="%4."/>
+      <w:lvlJc w:val="left"/>
+      <w:pPr>
+        <w:ind w:left="2880" w:hanging="360"/>
+      </w:pPr>
+    </w:lvl>
+    <w:lvl w:ilvl="4" w:tplc="18090019" w:tentative="1">
+      <w:start w:val="1"/>
+      <w:numFmt w:val="lowerLetter"/>
+      <w:lvlText w:val="%5."/>
+      <w:lvlJc w:val="left"/>
+      <w:pPr>
+        <w:ind w:left="3600" w:hanging="360"/>
+      </w:pPr>
+    </w:lvl>
+    <w:lvl w:ilvl="5" w:tplc="1809001B" w:tentative="1">
+      <w:start w:val="1"/>
+      <w:numFmt w:val="lowerRoman"/>
+      <w:lvlText w:val="%6."/>
+      <w:lvlJc w:val="right"/>
+      <w:pPr>
+        <w:ind w:left="4320" w:hanging="180"/>
+      </w:pPr>
+    </w:lvl>
+    <w:lvl w:ilvl="6" w:tplc="1809000F" w:tentative="1">
+      <w:start w:val="1"/>
+      <w:numFmt w:val="decimal"/>
+      <w:lvlText w:val="%7."/>
+      <w:lvlJc w:val="left"/>
+      <w:pPr>
+        <w:ind w:left="5040" w:hanging="360"/>
+      </w:pPr>
+    </w:lvl>
+    <w:lvl w:ilvl="7" w:tplc="18090019" w:tentative="1">
+      <w:start w:val="1"/>
+      <w:numFmt w:val="lowerLetter"/>
+      <w:lvlText w:val="%8."/>
+      <w:lvlJc w:val="left"/>
+      <w:pPr>
+        <w:ind w:left="5760" w:hanging="360"/>
+      </w:pPr>
+    </w:lvl>
+    <w:lvl w:ilvl="8" w:tplc="1809001B" w:tentative="1">
+      <w:start w:val="1"/>
+      <w:numFmt w:val="lowerRoman"/>
+      <w:lvlText w:val="%9."/>
+      <w:lvlJc w:val="right"/>
+      <w:pPr>
+        <w:ind w:left="6480" w:hanging="180"/>
+      </w:pPr>
+    </w:lvl>
+  </w:abstractNum>
+  <w:abstractNum w:abstractNumId="16" w15:restartNumberingAfterBreak="0">
     <w:nsid w:val="2EDE3BD5"/>
     <w:multiLevelType w:val="hybridMultilevel"/>
     <w:tmpl w:val="D1180406"/>
@@ -6058,7 +7121,7 @@
       </w:pPr>
     </w:lvl>
   </w:abstractNum>
-  <w:abstractNum w:abstractNumId="15" w15:restartNumberingAfterBreak="0">
+  <w:abstractNum w:abstractNumId="17" w15:restartNumberingAfterBreak="0">
     <w:nsid w:val="37E17D4D"/>
     <w:multiLevelType w:val="hybridMultilevel"/>
     <w:tmpl w:val="1E1460FA"/>
@@ -6150,7 +7213,7 @@
       </w:pPr>
     </w:lvl>
   </w:abstractNum>
-  <w:abstractNum w:abstractNumId="16" w15:restartNumberingAfterBreak="0">
+  <w:abstractNum w:abstractNumId="18" w15:restartNumberingAfterBreak="0">
     <w:nsid w:val="39E67D03"/>
     <w:multiLevelType w:val="multilevel"/>
     <w:tmpl w:val="1809001D"/>
@@ -6236,7 +7299,7 @@
       </w:pPr>
     </w:lvl>
   </w:abstractNum>
-  <w:abstractNum w:abstractNumId="17" w15:restartNumberingAfterBreak="0">
+  <w:abstractNum w:abstractNumId="19" w15:restartNumberingAfterBreak="0">
     <w:nsid w:val="3B586DFE"/>
     <w:multiLevelType w:val="hybridMultilevel"/>
     <w:tmpl w:val="F8023024"/>
@@ -6325,7 +7388,7 @@
       </w:pPr>
     </w:lvl>
   </w:abstractNum>
-  <w:abstractNum w:abstractNumId="18" w15:restartNumberingAfterBreak="0">
+  <w:abstractNum w:abstractNumId="20" w15:restartNumberingAfterBreak="0">
     <w:nsid w:val="3C6D5B70"/>
     <w:multiLevelType w:val="hybridMultilevel"/>
     <w:tmpl w:val="003C5CA0"/>
@@ -6439,7 +7502,7 @@
       </w:rPr>
     </w:lvl>
   </w:abstractNum>
-  <w:abstractNum w:abstractNumId="19" w15:restartNumberingAfterBreak="0">
+  <w:abstractNum w:abstractNumId="21" w15:restartNumberingAfterBreak="0">
     <w:nsid w:val="3DC20D21"/>
     <w:multiLevelType w:val="hybridMultilevel"/>
     <w:tmpl w:val="A98E5620"/>
@@ -6528,7 +7591,7 @@
       </w:pPr>
     </w:lvl>
   </w:abstractNum>
-  <w:abstractNum w:abstractNumId="20" w15:restartNumberingAfterBreak="0">
+  <w:abstractNum w:abstractNumId="22" w15:restartNumberingAfterBreak="0">
     <w:nsid w:val="41F46F82"/>
     <w:multiLevelType w:val="hybridMultilevel"/>
     <w:tmpl w:val="10B8B4BE"/>
@@ -6617,7 +7680,7 @@
       </w:pPr>
     </w:lvl>
   </w:abstractNum>
-  <w:abstractNum w:abstractNumId="21" w15:restartNumberingAfterBreak="0">
+  <w:abstractNum w:abstractNumId="23" w15:restartNumberingAfterBreak="0">
     <w:nsid w:val="44EF4FE2"/>
     <w:multiLevelType w:val="multilevel"/>
     <w:tmpl w:val="C3507498"/>
@@ -6738,7 +7801,7 @@
       </w:rPr>
     </w:lvl>
   </w:abstractNum>
-  <w:abstractNum w:abstractNumId="22" w15:restartNumberingAfterBreak="0">
+  <w:abstractNum w:abstractNumId="24" w15:restartNumberingAfterBreak="0">
     <w:nsid w:val="4506276C"/>
     <w:multiLevelType w:val="hybridMultilevel"/>
     <w:tmpl w:val="42541A12"/>
@@ -6827,7 +7890,7 @@
       </w:pPr>
     </w:lvl>
   </w:abstractNum>
-  <w:abstractNum w:abstractNumId="23" w15:restartNumberingAfterBreak="0">
+  <w:abstractNum w:abstractNumId="25" w15:restartNumberingAfterBreak="0">
     <w:nsid w:val="459767BF"/>
     <w:multiLevelType w:val="hybridMultilevel"/>
     <w:tmpl w:val="25686002"/>
@@ -6916,7 +7979,7 @@
       </w:pPr>
     </w:lvl>
   </w:abstractNum>
-  <w:abstractNum w:abstractNumId="24" w15:restartNumberingAfterBreak="0">
+  <w:abstractNum w:abstractNumId="26" w15:restartNumberingAfterBreak="0">
     <w:nsid w:val="45B4544C"/>
     <w:multiLevelType w:val="hybridMultilevel"/>
     <w:tmpl w:val="CD02841C"/>
@@ -7005,7 +8068,7 @@
       </w:pPr>
     </w:lvl>
   </w:abstractNum>
-  <w:abstractNum w:abstractNumId="25" w15:restartNumberingAfterBreak="0">
+  <w:abstractNum w:abstractNumId="27" w15:restartNumberingAfterBreak="0">
     <w:nsid w:val="46AB410B"/>
     <w:multiLevelType w:val="multilevel"/>
     <w:tmpl w:val="5CD83FD2"/>
@@ -7126,7 +8189,7 @@
       </w:rPr>
     </w:lvl>
   </w:abstractNum>
-  <w:abstractNum w:abstractNumId="26" w15:restartNumberingAfterBreak="0">
+  <w:abstractNum w:abstractNumId="28" w15:restartNumberingAfterBreak="0">
     <w:nsid w:val="474307F4"/>
     <w:multiLevelType w:val="hybridMultilevel"/>
     <w:tmpl w:val="BD7E3560"/>
@@ -7218,7 +8281,7 @@
       </w:pPr>
     </w:lvl>
   </w:abstractNum>
-  <w:abstractNum w:abstractNumId="27" w15:restartNumberingAfterBreak="0">
+  <w:abstractNum w:abstractNumId="29" w15:restartNumberingAfterBreak="0">
     <w:nsid w:val="47D5014A"/>
     <w:multiLevelType w:val="multilevel"/>
     <w:tmpl w:val="5CD83FD2"/>
@@ -7339,7 +8402,7 @@
       </w:rPr>
     </w:lvl>
   </w:abstractNum>
-  <w:abstractNum w:abstractNumId="28" w15:restartNumberingAfterBreak="0">
+  <w:abstractNum w:abstractNumId="30" w15:restartNumberingAfterBreak="0">
     <w:nsid w:val="4BC80046"/>
     <w:multiLevelType w:val="multilevel"/>
     <w:tmpl w:val="565C90F4"/>
@@ -7460,7 +8523,7 @@
       </w:rPr>
     </w:lvl>
   </w:abstractNum>
-  <w:abstractNum w:abstractNumId="29" w15:restartNumberingAfterBreak="0">
+  <w:abstractNum w:abstractNumId="31" w15:restartNumberingAfterBreak="0">
     <w:nsid w:val="4F4A02B7"/>
     <w:multiLevelType w:val="hybridMultilevel"/>
     <w:tmpl w:val="0FDE2770"/>
@@ -7549,7 +8612,7 @@
       </w:pPr>
     </w:lvl>
   </w:abstractNum>
-  <w:abstractNum w:abstractNumId="30" w15:restartNumberingAfterBreak="0">
+  <w:abstractNum w:abstractNumId="32" w15:restartNumberingAfterBreak="0">
     <w:nsid w:val="4FFB0C4A"/>
     <w:multiLevelType w:val="multilevel"/>
     <w:tmpl w:val="565C90F4"/>
@@ -7670,7 +8733,7 @@
       </w:rPr>
     </w:lvl>
   </w:abstractNum>
-  <w:abstractNum w:abstractNumId="31" w15:restartNumberingAfterBreak="0">
+  <w:abstractNum w:abstractNumId="33" w15:restartNumberingAfterBreak="0">
     <w:nsid w:val="535B094B"/>
     <w:multiLevelType w:val="hybridMultilevel"/>
     <w:tmpl w:val="E69C7506"/>
@@ -7763,7 +8826,7 @@
       </w:pPr>
     </w:lvl>
   </w:abstractNum>
-  <w:abstractNum w:abstractNumId="32" w15:restartNumberingAfterBreak="0">
+  <w:abstractNum w:abstractNumId="34" w15:restartNumberingAfterBreak="0">
     <w:nsid w:val="53827A66"/>
     <w:multiLevelType w:val="hybridMultilevel"/>
     <w:tmpl w:val="DFAC8534"/>
@@ -7876,7 +8939,7 @@
       </w:rPr>
     </w:lvl>
   </w:abstractNum>
-  <w:abstractNum w:abstractNumId="33" w15:restartNumberingAfterBreak="0">
+  <w:abstractNum w:abstractNumId="35" w15:restartNumberingAfterBreak="0">
     <w:nsid w:val="56037E00"/>
     <w:multiLevelType w:val="hybridMultilevel"/>
     <w:tmpl w:val="2CF86B06"/>
@@ -7989,7 +9052,7 @@
       </w:rPr>
     </w:lvl>
   </w:abstractNum>
-  <w:abstractNum w:abstractNumId="34" w15:restartNumberingAfterBreak="0">
+  <w:abstractNum w:abstractNumId="36" w15:restartNumberingAfterBreak="0">
     <w:nsid w:val="58196E17"/>
     <w:multiLevelType w:val="hybridMultilevel"/>
     <w:tmpl w:val="62FE1748"/>
@@ -8103,7 +9166,7 @@
       </w:rPr>
     </w:lvl>
   </w:abstractNum>
-  <w:abstractNum w:abstractNumId="35" w15:restartNumberingAfterBreak="0">
+  <w:abstractNum w:abstractNumId="37" w15:restartNumberingAfterBreak="0">
     <w:nsid w:val="5B3669B2"/>
     <w:multiLevelType w:val="hybridMultilevel"/>
     <w:tmpl w:val="2A102C8A"/>
@@ -8192,7 +9255,7 @@
       </w:pPr>
     </w:lvl>
   </w:abstractNum>
-  <w:abstractNum w:abstractNumId="36" w15:restartNumberingAfterBreak="0">
+  <w:abstractNum w:abstractNumId="38" w15:restartNumberingAfterBreak="0">
     <w:nsid w:val="5B410A9F"/>
     <w:multiLevelType w:val="hybridMultilevel"/>
     <w:tmpl w:val="CB6A48A0"/>
@@ -8306,7 +9369,7 @@
       </w:rPr>
     </w:lvl>
   </w:abstractNum>
-  <w:abstractNum w:abstractNumId="37" w15:restartNumberingAfterBreak="0">
+  <w:abstractNum w:abstractNumId="39" w15:restartNumberingAfterBreak="0">
     <w:nsid w:val="5C0F7035"/>
     <w:multiLevelType w:val="hybridMultilevel"/>
     <w:tmpl w:val="07AA550C"/>
@@ -8395,7 +9458,7 @@
       </w:pPr>
     </w:lvl>
   </w:abstractNum>
-  <w:abstractNum w:abstractNumId="38" w15:restartNumberingAfterBreak="0">
+  <w:abstractNum w:abstractNumId="40" w15:restartNumberingAfterBreak="0">
     <w:nsid w:val="5C4457E4"/>
     <w:multiLevelType w:val="multilevel"/>
     <w:tmpl w:val="065A01E2"/>
@@ -8544,7 +9607,7 @@
       </w:rPr>
     </w:lvl>
   </w:abstractNum>
-  <w:abstractNum w:abstractNumId="39" w15:restartNumberingAfterBreak="0">
+  <w:abstractNum w:abstractNumId="41" w15:restartNumberingAfterBreak="0">
     <w:nsid w:val="5D072B01"/>
     <w:multiLevelType w:val="multilevel"/>
     <w:tmpl w:val="2E2CADD8"/>
@@ -8693,7 +9756,96 @@
       </w:rPr>
     </w:lvl>
   </w:abstractNum>
-  <w:abstractNum w:abstractNumId="40" w15:restartNumberingAfterBreak="0">
+  <w:abstractNum w:abstractNumId="42" w15:restartNumberingAfterBreak="0">
+    <w:nsid w:val="5D350F07"/>
+    <w:multiLevelType w:val="hybridMultilevel"/>
+    <w:tmpl w:val="DDAA733C"/>
+    <w:lvl w:ilvl="0" w:tplc="1809000F">
+      <w:start w:val="1"/>
+      <w:numFmt w:val="decimal"/>
+      <w:lvlText w:val="%1."/>
+      <w:lvlJc w:val="left"/>
+      <w:pPr>
+        <w:ind w:left="720" w:hanging="360"/>
+      </w:pPr>
+      <w:rPr>
+        <w:rFonts w:hint="default"/>
+      </w:rPr>
+    </w:lvl>
+    <w:lvl w:ilvl="1" w:tplc="18090019" w:tentative="1">
+      <w:start w:val="1"/>
+      <w:numFmt w:val="lowerLetter"/>
+      <w:lvlText w:val="%2."/>
+      <w:lvlJc w:val="left"/>
+      <w:pPr>
+        <w:ind w:left="1440" w:hanging="360"/>
+      </w:pPr>
+    </w:lvl>
+    <w:lvl w:ilvl="2" w:tplc="1809001B" w:tentative="1">
+      <w:start w:val="1"/>
+      <w:numFmt w:val="lowerRoman"/>
+      <w:lvlText w:val="%3."/>
+      <w:lvlJc w:val="right"/>
+      <w:pPr>
+        <w:ind w:left="2160" w:hanging="180"/>
+      </w:pPr>
+    </w:lvl>
+    <w:lvl w:ilvl="3" w:tplc="1809000F" w:tentative="1">
+      <w:start w:val="1"/>
+      <w:numFmt w:val="decimal"/>
+      <w:lvlText w:val="%4."/>
+      <w:lvlJc w:val="left"/>
+      <w:pPr>
+        <w:ind w:left="2880" w:hanging="360"/>
+      </w:pPr>
+    </w:lvl>
+    <w:lvl w:ilvl="4" w:tplc="18090019" w:tentative="1">
+      <w:start w:val="1"/>
+      <w:numFmt w:val="lowerLetter"/>
+      <w:lvlText w:val="%5."/>
+      <w:lvlJc w:val="left"/>
+      <w:pPr>
+        <w:ind w:left="3600" w:hanging="360"/>
+      </w:pPr>
+    </w:lvl>
+    <w:lvl w:ilvl="5" w:tplc="1809001B" w:tentative="1">
+      <w:start w:val="1"/>
+      <w:numFmt w:val="lowerRoman"/>
+      <w:lvlText w:val="%6."/>
+      <w:lvlJc w:val="right"/>
+      <w:pPr>
+        <w:ind w:left="4320" w:hanging="180"/>
+      </w:pPr>
+    </w:lvl>
+    <w:lvl w:ilvl="6" w:tplc="1809000F" w:tentative="1">
+      <w:start w:val="1"/>
+      <w:numFmt w:val="decimal"/>
+      <w:lvlText w:val="%7."/>
+      <w:lvlJc w:val="left"/>
+      <w:pPr>
+        <w:ind w:left="5040" w:hanging="360"/>
+      </w:pPr>
+    </w:lvl>
+    <w:lvl w:ilvl="7" w:tplc="18090019" w:tentative="1">
+      <w:start w:val="1"/>
+      <w:numFmt w:val="lowerLetter"/>
+      <w:lvlText w:val="%8."/>
+      <w:lvlJc w:val="left"/>
+      <w:pPr>
+        <w:ind w:left="5760" w:hanging="360"/>
+      </w:pPr>
+    </w:lvl>
+    <w:lvl w:ilvl="8" w:tplc="1809001B" w:tentative="1">
+      <w:start w:val="1"/>
+      <w:numFmt w:val="lowerRoman"/>
+      <w:lvlText w:val="%9."/>
+      <w:lvlJc w:val="right"/>
+      <w:pPr>
+        <w:ind w:left="6480" w:hanging="180"/>
+      </w:pPr>
+    </w:lvl>
+  </w:abstractNum>
+  <w:abstractNum w:abstractNumId="43" w15:restartNumberingAfterBreak="0">
     <w:nsid w:val="6162259D"/>
     <w:multiLevelType w:val="hybridMultilevel"/>
     <w:tmpl w:val="F4E2103A"/>
@@ -8806,7 +9958,7 @@
       </w:rPr>
     </w:lvl>
   </w:abstractNum>
-  <w:abstractNum w:abstractNumId="41" w15:restartNumberingAfterBreak="0">
+  <w:abstractNum w:abstractNumId="44" w15:restartNumberingAfterBreak="0">
     <w:nsid w:val="68E32246"/>
     <w:multiLevelType w:val="multilevel"/>
     <w:tmpl w:val="2E2CADD8"/>
@@ -8955,7 +10107,7 @@
       </w:rPr>
     </w:lvl>
   </w:abstractNum>
-  <w:abstractNum w:abstractNumId="42" w15:restartNumberingAfterBreak="0">
+  <w:abstractNum w:abstractNumId="45" w15:restartNumberingAfterBreak="0">
     <w:nsid w:val="692C1DBB"/>
     <w:multiLevelType w:val="hybridMultilevel"/>
     <w:tmpl w:val="FB72D978"/>
@@ -9044,7 +10196,7 @@
       </w:pPr>
     </w:lvl>
   </w:abstractNum>
-  <w:abstractNum w:abstractNumId="43" w15:restartNumberingAfterBreak="0">
+  <w:abstractNum w:abstractNumId="46" w15:restartNumberingAfterBreak="0">
     <w:nsid w:val="6EF04E6F"/>
     <w:multiLevelType w:val="multilevel"/>
     <w:tmpl w:val="1809001D"/>
@@ -9130,7 +10282,7 @@
       </w:pPr>
     </w:lvl>
   </w:abstractNum>
-  <w:abstractNum w:abstractNumId="44" w15:restartNumberingAfterBreak="0">
+  <w:abstractNum w:abstractNumId="47" w15:restartNumberingAfterBreak="0">
     <w:nsid w:val="6F8A5724"/>
     <w:multiLevelType w:val="multilevel"/>
     <w:tmpl w:val="33C20BA2"/>
@@ -9231,7 +10383,7 @@
       </w:pPr>
     </w:lvl>
   </w:abstractNum>
-  <w:abstractNum w:abstractNumId="45" w15:restartNumberingAfterBreak="0">
+  <w:abstractNum w:abstractNumId="48" w15:restartNumberingAfterBreak="0">
     <w:nsid w:val="733C2334"/>
     <w:multiLevelType w:val="multilevel"/>
     <w:tmpl w:val="352E87B2"/>
@@ -9344,7 +10496,7 @@
       </w:rPr>
     </w:lvl>
   </w:abstractNum>
-  <w:abstractNum w:abstractNumId="46" w15:restartNumberingAfterBreak="0">
+  <w:abstractNum w:abstractNumId="49" w15:restartNumberingAfterBreak="0">
     <w:nsid w:val="73E74366"/>
     <w:multiLevelType w:val="hybridMultilevel"/>
     <w:tmpl w:val="E1703C26"/>
@@ -9433,7 +10585,7 @@
       </w:pPr>
     </w:lvl>
   </w:abstractNum>
-  <w:abstractNum w:abstractNumId="47" w15:restartNumberingAfterBreak="0">
+  <w:abstractNum w:abstractNumId="50" w15:restartNumberingAfterBreak="0">
     <w:nsid w:val="74D261D3"/>
     <w:multiLevelType w:val="hybridMultilevel"/>
     <w:tmpl w:val="173825C0"/>
@@ -9522,7 +10674,7 @@
       </w:pPr>
     </w:lvl>
   </w:abstractNum>
-  <w:abstractNum w:abstractNumId="48" w15:restartNumberingAfterBreak="0">
+  <w:abstractNum w:abstractNumId="51" w15:restartNumberingAfterBreak="0">
     <w:nsid w:val="79591153"/>
     <w:multiLevelType w:val="hybridMultilevel"/>
     <w:tmpl w:val="16A6222E"/>
@@ -9611,7 +10763,7 @@
       </w:pPr>
     </w:lvl>
   </w:abstractNum>
-  <w:abstractNum w:abstractNumId="49" w15:restartNumberingAfterBreak="0">
+  <w:abstractNum w:abstractNumId="52" w15:restartNumberingAfterBreak="0">
     <w:nsid w:val="7DB85788"/>
     <w:multiLevelType w:val="multilevel"/>
     <w:tmpl w:val="2E2CADD8"/>
@@ -9760,7 +10912,7 @@
       </w:rPr>
     </w:lvl>
   </w:abstractNum>
-  <w:abstractNum w:abstractNumId="50" w15:restartNumberingAfterBreak="0">
+  <w:abstractNum w:abstractNumId="53" w15:restartNumberingAfterBreak="0">
     <w:nsid w:val="7E880A88"/>
     <w:multiLevelType w:val="multilevel"/>
     <w:tmpl w:val="1809001F"/>
@@ -9843,6 +10995,92 @@
       <w:lvlJc w:val="left"/>
       <w:pPr>
         <w:ind w:left="4320" w:hanging="1440"/>
+      </w:pPr>
+    </w:lvl>
+  </w:abstractNum>
+  <w:abstractNum w:abstractNumId="54" w15:restartNumberingAfterBreak="0">
+    <w:nsid w:val="7E8D29E9"/>
+    <w:multiLevelType w:val="hybridMultilevel"/>
+    <w:tmpl w:val="1DCEEF38"/>
+    <w:lvl w:ilvl="0" w:tplc="1809000F">
+      <w:start w:val="1"/>
+      <w:numFmt w:val="decimal"/>
+      <w:lvlText w:val="%1."/>
+      <w:lvlJc w:val="left"/>
+      <w:pPr>
+        <w:ind w:left="720" w:hanging="360"/>
+      </w:pPr>
+    </w:lvl>
+    <w:lvl w:ilvl="1" w:tplc="18090019" w:tentative="1">
+      <w:start w:val="1"/>
+      <w:numFmt w:val="lowerLetter"/>
+      <w:lvlText w:val="%2."/>
+      <w:lvlJc w:val="left"/>
+      <w:pPr>
+        <w:ind w:left="1440" w:hanging="360"/>
+      </w:pPr>
+    </w:lvl>
+    <w:lvl w:ilvl="2" w:tplc="1809001B" w:tentative="1">
+      <w:start w:val="1"/>
+      <w:numFmt w:val="lowerRoman"/>
+      <w:lvlText w:val="%3."/>
+      <w:lvlJc w:val="right"/>
+      <w:pPr>
+        <w:ind w:left="2160" w:hanging="180"/>
+      </w:pPr>
+    </w:lvl>
+    <w:lvl w:ilvl="3" w:tplc="1809000F" w:tentative="1">
+      <w:start w:val="1"/>
+      <w:numFmt w:val="decimal"/>
+      <w:lvlText w:val="%4."/>
+      <w:lvlJc w:val="left"/>
+      <w:pPr>
+        <w:ind w:left="2880" w:hanging="360"/>
+      </w:pPr>
+    </w:lvl>
+    <w:lvl w:ilvl="4" w:tplc="18090019" w:tentative="1">
+      <w:start w:val="1"/>
+      <w:numFmt w:val="lowerLetter"/>
+      <w:lvlText w:val="%5."/>
+      <w:lvlJc w:val="left"/>
+      <w:pPr>
+        <w:ind w:left="3600" w:hanging="360"/>
+      </w:pPr>
+    </w:lvl>
+    <w:lvl w:ilvl="5" w:tplc="1809001B" w:tentative="1">
+      <w:start w:val="1"/>
+      <w:numFmt w:val="lowerRoman"/>
+      <w:lvlText w:val="%6."/>
+      <w:lvlJc w:val="right"/>
+      <w:pPr>
+        <w:ind w:left="4320" w:hanging="180"/>
+      </w:pPr>
+    </w:lvl>
+    <w:lvl w:ilvl="6" w:tplc="1809000F" w:tentative="1">
+      <w:start w:val="1"/>
+      <w:numFmt w:val="decimal"/>
+      <w:lvlText w:val="%7."/>
+      <w:lvlJc w:val="left"/>
+      <w:pPr>
+        <w:ind w:left="5040" w:hanging="360"/>
+      </w:pPr>
+    </w:lvl>
+    <w:lvl w:ilvl="7" w:tplc="18090019" w:tentative="1">
+      <w:start w:val="1"/>
+      <w:numFmt w:val="lowerLetter"/>
+      <w:lvlText w:val="%8."/>
+      <w:lvlJc w:val="left"/>
+      <w:pPr>
+        <w:ind w:left="5760" w:hanging="360"/>
+      </w:pPr>
+    </w:lvl>
+    <w:lvl w:ilvl="8" w:tplc="1809001B" w:tentative="1">
+      <w:start w:val="1"/>
+      <w:numFmt w:val="lowerRoman"/>
+      <w:lvlText w:val="%9."/>
+      <w:lvlJc w:val="right"/>
+      <w:pPr>
+        <w:ind w:left="6480" w:hanging="180"/>
       </w:pPr>
     </w:lvl>
   </w:abstractNum>
@@ -9850,76 +11088,76 @@
     <w:abstractNumId w:val="3"/>
   </w:num>
   <w:num w:numId="2" w16cid:durableId="202132074">
-    <w:abstractNumId w:val="31"/>
+    <w:abstractNumId w:val="33"/>
   </w:num>
   <w:num w:numId="3" w16cid:durableId="695958900">
-    <w:abstractNumId w:val="20"/>
+    <w:abstractNumId w:val="22"/>
   </w:num>
   <w:num w:numId="4" w16cid:durableId="1849825411">
     <w:abstractNumId w:val="2"/>
   </w:num>
   <w:num w:numId="5" w16cid:durableId="877552664">
-    <w:abstractNumId w:val="24"/>
+    <w:abstractNumId w:val="26"/>
   </w:num>
   <w:num w:numId="6" w16cid:durableId="1407729347">
     <w:abstractNumId w:val="1"/>
   </w:num>
   <w:num w:numId="7" w16cid:durableId="1036924379">
+    <w:abstractNumId w:val="51"/>
+  </w:num>
+  <w:num w:numId="8" w16cid:durableId="613563192">
+    <w:abstractNumId w:val="50"/>
+  </w:num>
+  <w:num w:numId="9" w16cid:durableId="503085156">
     <w:abstractNumId w:val="48"/>
   </w:num>
-  <w:num w:numId="8" w16cid:durableId="613563192">
-    <w:abstractNumId w:val="47"/>
-  </w:num>
-  <w:num w:numId="9" w16cid:durableId="503085156">
-    <w:abstractNumId w:val="45"/>
-  </w:num>
   <w:num w:numId="10" w16cid:durableId="942147031">
-    <w:abstractNumId w:val="14"/>
+    <w:abstractNumId w:val="16"/>
   </w:num>
   <w:num w:numId="11" w16cid:durableId="1820030831">
-    <w:abstractNumId w:val="19"/>
+    <w:abstractNumId w:val="21"/>
   </w:num>
   <w:num w:numId="12" w16cid:durableId="192814875">
     <w:abstractNumId w:val="4"/>
   </w:num>
   <w:num w:numId="13" w16cid:durableId="764807847">
-    <w:abstractNumId w:val="35"/>
+    <w:abstractNumId w:val="37"/>
   </w:num>
   <w:num w:numId="14" w16cid:durableId="1250655159">
-    <w:abstractNumId w:val="50"/>
+    <w:abstractNumId w:val="53"/>
   </w:num>
   <w:num w:numId="15" w16cid:durableId="43410216">
-    <w:abstractNumId w:val="16"/>
+    <w:abstractNumId w:val="18"/>
   </w:num>
   <w:num w:numId="16" w16cid:durableId="1245187083">
-    <w:abstractNumId w:val="15"/>
+    <w:abstractNumId w:val="17"/>
   </w:num>
   <w:num w:numId="17" w16cid:durableId="846292146">
-    <w:abstractNumId w:val="21"/>
+    <w:abstractNumId w:val="23"/>
   </w:num>
   <w:num w:numId="18" w16cid:durableId="1129324961">
+    <w:abstractNumId w:val="32"/>
+  </w:num>
+  <w:num w:numId="19" w16cid:durableId="141705191">
     <w:abstractNumId w:val="30"/>
   </w:num>
-  <w:num w:numId="19" w16cid:durableId="141705191">
-    <w:abstractNumId w:val="28"/>
-  </w:num>
   <w:num w:numId="20" w16cid:durableId="1366252151">
-    <w:abstractNumId w:val="25"/>
+    <w:abstractNumId w:val="27"/>
   </w:num>
   <w:num w:numId="21" w16cid:durableId="393046800">
     <w:abstractNumId w:val="10"/>
   </w:num>
   <w:num w:numId="22" w16cid:durableId="621687420">
-    <w:abstractNumId w:val="27"/>
+    <w:abstractNumId w:val="29"/>
   </w:num>
   <w:num w:numId="23" w16cid:durableId="2026130832">
-    <w:abstractNumId w:val="36"/>
+    <w:abstractNumId w:val="38"/>
   </w:num>
   <w:num w:numId="24" w16cid:durableId="282926356">
-    <w:abstractNumId w:val="18"/>
+    <w:abstractNumId w:val="20"/>
   </w:num>
   <w:num w:numId="25" w16cid:durableId="1954944763">
-    <w:abstractNumId w:val="34"/>
+    <w:abstractNumId w:val="36"/>
   </w:num>
   <w:num w:numId="26" w16cid:durableId="1608192491">
     <w:abstractNumId w:val="9"/>
@@ -9928,31 +11166,31 @@
     <w:abstractNumId w:val="13"/>
   </w:num>
   <w:num w:numId="28" w16cid:durableId="411513784">
-    <w:abstractNumId w:val="23"/>
+    <w:abstractNumId w:val="25"/>
   </w:num>
   <w:num w:numId="29" w16cid:durableId="1955870155">
-    <w:abstractNumId w:val="42"/>
+    <w:abstractNumId w:val="45"/>
   </w:num>
   <w:num w:numId="30" w16cid:durableId="283198486">
-    <w:abstractNumId w:val="26"/>
+    <w:abstractNumId w:val="28"/>
   </w:num>
   <w:num w:numId="31" w16cid:durableId="923536382">
-    <w:abstractNumId w:val="43"/>
+    <w:abstractNumId w:val="46"/>
   </w:num>
   <w:num w:numId="32" w16cid:durableId="1587962260">
     <w:abstractNumId w:val="12"/>
   </w:num>
   <w:num w:numId="33" w16cid:durableId="573125779">
-    <w:abstractNumId w:val="22"/>
+    <w:abstractNumId w:val="24"/>
   </w:num>
   <w:num w:numId="34" w16cid:durableId="620111487">
     <w:abstractNumId w:val="7"/>
   </w:num>
   <w:num w:numId="35" w16cid:durableId="785850152">
-    <w:abstractNumId w:val="46"/>
+    <w:abstractNumId w:val="49"/>
   </w:num>
   <w:num w:numId="36" w16cid:durableId="1282612938">
-    <w:abstractNumId w:val="44"/>
+    <w:abstractNumId w:val="47"/>
   </w:num>
   <w:num w:numId="37" w16cid:durableId="742290559">
     <w:abstractNumId w:val="5"/>
@@ -10078,7 +11316,7 @@
     </w:lvlOverride>
   </w:num>
   <w:num w:numId="44" w16cid:durableId="1590314873">
-    <w:abstractNumId w:val="38"/>
+    <w:abstractNumId w:val="40"/>
     <w:lvlOverride w:ilvl="0">
       <w:lvl w:ilvl="0">
         <w:numFmt w:val="bullet"/>
@@ -10098,43 +11336,43 @@
     </w:lvlOverride>
   </w:num>
   <w:num w:numId="45" w16cid:durableId="502549140">
-    <w:abstractNumId w:val="40"/>
+    <w:abstractNumId w:val="43"/>
   </w:num>
   <w:num w:numId="46" w16cid:durableId="966349084">
-    <w:abstractNumId w:val="33"/>
+    <w:abstractNumId w:val="35"/>
   </w:num>
   <w:num w:numId="47" w16cid:durableId="1557663111">
-    <w:abstractNumId w:val="41"/>
+    <w:abstractNumId w:val="44"/>
     <w:lvlOverride w:ilvl="0">
       <w:startOverride w:val="1"/>
     </w:lvlOverride>
   </w:num>
   <w:num w:numId="48" w16cid:durableId="1559508274">
-    <w:abstractNumId w:val="41"/>
+    <w:abstractNumId w:val="44"/>
     <w:lvlOverride w:ilvl="0">
       <w:startOverride w:val="2"/>
     </w:lvlOverride>
   </w:num>
   <w:num w:numId="49" w16cid:durableId="1042487015">
-    <w:abstractNumId w:val="41"/>
+    <w:abstractNumId w:val="44"/>
     <w:lvlOverride w:ilvl="0">
       <w:startOverride w:val="3"/>
     </w:lvlOverride>
   </w:num>
   <w:num w:numId="50" w16cid:durableId="596447823">
-    <w:abstractNumId w:val="37"/>
+    <w:abstractNumId w:val="39"/>
   </w:num>
   <w:num w:numId="51" w16cid:durableId="1824271081">
-    <w:abstractNumId w:val="39"/>
+    <w:abstractNumId w:val="41"/>
   </w:num>
   <w:num w:numId="52" w16cid:durableId="1168708732">
     <w:abstractNumId w:val="8"/>
   </w:num>
   <w:num w:numId="53" w16cid:durableId="1637949318">
-    <w:abstractNumId w:val="49"/>
+    <w:abstractNumId w:val="52"/>
   </w:num>
   <w:num w:numId="54" w16cid:durableId="207451112">
-    <w:abstractNumId w:val="44"/>
+    <w:abstractNumId w:val="47"/>
     <w:lvlOverride w:ilvl="0">
       <w:startOverride w:val="1"/>
     </w:lvlOverride>
@@ -10164,16 +11402,28 @@
     </w:lvlOverride>
   </w:num>
   <w:num w:numId="55" w16cid:durableId="1130368352">
-    <w:abstractNumId w:val="32"/>
+    <w:abstractNumId w:val="34"/>
   </w:num>
   <w:num w:numId="56" w16cid:durableId="11685866">
-    <w:abstractNumId w:val="17"/>
+    <w:abstractNumId w:val="19"/>
   </w:num>
   <w:num w:numId="57" w16cid:durableId="1833401244">
     <w:abstractNumId w:val="6"/>
   </w:num>
   <w:num w:numId="58" w16cid:durableId="2108964857">
-    <w:abstractNumId w:val="29"/>
+    <w:abstractNumId w:val="31"/>
+  </w:num>
+  <w:num w:numId="59" w16cid:durableId="395327207">
+    <w:abstractNumId w:val="54"/>
+  </w:num>
+  <w:num w:numId="60" w16cid:durableId="1935279443">
+    <w:abstractNumId w:val="42"/>
+  </w:num>
+  <w:num w:numId="61" w16cid:durableId="492917146">
+    <w:abstractNumId w:val="14"/>
+  </w:num>
+  <w:num w:numId="62" w16cid:durableId="830411137">
+    <w:abstractNumId w:val="15"/>
   </w:num>
 </w:numbering>
 </file>

</xml_diff>

<commit_message>
CA2 - Task2 a, b, c - completed
</commit_message>
<xml_diff>
--- a/CA2-AI Concepts.docx
+++ b/CA2-AI Concepts.docx
@@ -1041,7 +1041,7 @@
           <w:r>
             <w:fldChar w:fldCharType="separate"/>
           </w:r>
-          <w:hyperlink w:anchor="_Toc186994654" w:history="1">
+          <w:hyperlink w:anchor="_Toc187005633" w:history="1">
             <w:r>
               <w:rPr>
                 <w:rStyle w:val="Hyperlink"/>
@@ -1083,7 +1083,7 @@
                 <w:noProof/>
                 <w:webHidden/>
               </w:rPr>
-              <w:instrText xml:space="preserve"> PAGEREF _Toc186994654 \h </w:instrText>
+              <w:instrText xml:space="preserve"> PAGEREF _Toc187005633 \h </w:instrText>
             </w:r>
             <w:r>
               <w:rPr>
@@ -1127,7 +1127,7 @@
               <w:lang w:eastAsia="en-IE"/>
             </w:rPr>
           </w:pPr>
-          <w:hyperlink w:anchor="_Toc186994655" w:history="1">
+          <w:hyperlink w:anchor="_Toc187005634" w:history="1">
             <w:r>
               <w:rPr>
                 <w:rStyle w:val="Hyperlink"/>
@@ -1169,7 +1169,7 @@
                 <w:noProof/>
                 <w:webHidden/>
               </w:rPr>
-              <w:instrText xml:space="preserve"> PAGEREF _Toc186994655 \h </w:instrText>
+              <w:instrText xml:space="preserve"> PAGEREF _Toc187005634 \h </w:instrText>
             </w:r>
             <w:r>
               <w:rPr>
@@ -1213,7 +1213,7 @@
               <w:lang w:eastAsia="en-IE"/>
             </w:rPr>
           </w:pPr>
-          <w:hyperlink w:anchor="_Toc186994656" w:history="1">
+          <w:hyperlink w:anchor="_Toc187005635" w:history="1">
             <w:r>
               <w:rPr>
                 <w:rStyle w:val="Hyperlink"/>
@@ -1259,7 +1259,7 @@
                 <w:noProof/>
                 <w:webHidden/>
               </w:rPr>
-              <w:instrText xml:space="preserve"> PAGEREF _Toc186994656 \h </w:instrText>
+              <w:instrText xml:space="preserve"> PAGEREF _Toc187005635 \h </w:instrText>
             </w:r>
             <w:r>
               <w:rPr>
@@ -1303,7 +1303,7 @@
               <w:lang w:eastAsia="en-IE"/>
             </w:rPr>
           </w:pPr>
-          <w:hyperlink w:anchor="_Toc186994657" w:history="1">
+          <w:hyperlink w:anchor="_Toc187005636" w:history="1">
             <w:r>
               <w:rPr>
                 <w:rStyle w:val="Hyperlink"/>
@@ -1345,7 +1345,7 @@
                 <w:noProof/>
                 <w:webHidden/>
               </w:rPr>
-              <w:instrText xml:space="preserve"> PAGEREF _Toc186994657 \h </w:instrText>
+              <w:instrText xml:space="preserve"> PAGEREF _Toc187005636 \h </w:instrText>
             </w:r>
             <w:r>
               <w:rPr>
@@ -1389,7 +1389,7 @@
               <w:lang w:eastAsia="en-IE"/>
             </w:rPr>
           </w:pPr>
-          <w:hyperlink w:anchor="_Toc186994658" w:history="1">
+          <w:hyperlink w:anchor="_Toc187005637" w:history="1">
             <w:r>
               <w:rPr>
                 <w:rStyle w:val="Hyperlink"/>
@@ -1431,7 +1431,7 @@
                 <w:noProof/>
                 <w:webHidden/>
               </w:rPr>
-              <w:instrText xml:space="preserve"> PAGEREF _Toc186994658 \h </w:instrText>
+              <w:instrText xml:space="preserve"> PAGEREF _Toc187005637 \h </w:instrText>
             </w:r>
             <w:r>
               <w:rPr>
@@ -1451,7 +1451,179 @@
                 <w:noProof/>
                 <w:webHidden/>
               </w:rPr>
-              <w:t>4</w:t>
+              <w:t>5</w:t>
+            </w:r>
+            <w:r>
+              <w:rPr>
+                <w:noProof/>
+                <w:webHidden/>
+              </w:rPr>
+              <w:fldChar w:fldCharType="end"/>
+            </w:r>
+          </w:hyperlink>
+        </w:p>
+        <w:p>
+          <w:pPr>
+            <w:pStyle w:val="TOC1"/>
+            <w:tabs>
+              <w:tab w:val="left" w:pos="440"/>
+              <w:tab w:val="right" w:leader="dot" w:pos="9016"/>
+            </w:tabs>
+            <w:rPr>
+              <w:rFonts w:asciiTheme="minorHAnsi" w:eastAsiaTheme="minorEastAsia" w:hAnsiTheme="minorHAnsi"/>
+              <w:noProof/>
+              <w:lang w:eastAsia="en-IE"/>
+            </w:rPr>
+          </w:pPr>
+          <w:hyperlink w:anchor="_Toc187005638" w:history="1">
+            <w:r>
+              <w:rPr>
+                <w:rStyle w:val="Hyperlink"/>
+                <w:noProof/>
+              </w:rPr>
+              <w:t>2</w:t>
+            </w:r>
+            <w:r>
+              <w:rPr>
+                <w:rFonts w:asciiTheme="minorHAnsi" w:eastAsiaTheme="minorEastAsia" w:hAnsiTheme="minorHAnsi"/>
+                <w:noProof/>
+                <w:lang w:eastAsia="en-IE"/>
+              </w:rPr>
+              <w:tab/>
+            </w:r>
+            <w:r>
+              <w:rPr>
+                <w:rStyle w:val="Hyperlink"/>
+                <w:noProof/>
+              </w:rPr>
+              <w:t>Question2: Constraint Satisfaction Problem</w:t>
+            </w:r>
+            <w:r>
+              <w:rPr>
+                <w:noProof/>
+                <w:webHidden/>
+              </w:rPr>
+              <w:tab/>
+            </w:r>
+            <w:r>
+              <w:rPr>
+                <w:noProof/>
+                <w:webHidden/>
+              </w:rPr>
+              <w:fldChar w:fldCharType="begin"/>
+            </w:r>
+            <w:r>
+              <w:rPr>
+                <w:noProof/>
+                <w:webHidden/>
+              </w:rPr>
+              <w:instrText xml:space="preserve"> PAGEREF _Toc187005638 \h </w:instrText>
+            </w:r>
+            <w:r>
+              <w:rPr>
+                <w:noProof/>
+                <w:webHidden/>
+              </w:rPr>
+            </w:r>
+            <w:r>
+              <w:rPr>
+                <w:noProof/>
+                <w:webHidden/>
+              </w:rPr>
+              <w:fldChar w:fldCharType="separate"/>
+            </w:r>
+            <w:r>
+              <w:rPr>
+                <w:noProof/>
+                <w:webHidden/>
+              </w:rPr>
+              <w:t>5</w:t>
+            </w:r>
+            <w:r>
+              <w:rPr>
+                <w:noProof/>
+                <w:webHidden/>
+              </w:rPr>
+              <w:fldChar w:fldCharType="end"/>
+            </w:r>
+          </w:hyperlink>
+        </w:p>
+        <w:p>
+          <w:pPr>
+            <w:pStyle w:val="TOC1"/>
+            <w:tabs>
+              <w:tab w:val="left" w:pos="440"/>
+              <w:tab w:val="right" w:leader="dot" w:pos="9016"/>
+            </w:tabs>
+            <w:rPr>
+              <w:rFonts w:asciiTheme="minorHAnsi" w:eastAsiaTheme="minorEastAsia" w:hAnsiTheme="minorHAnsi"/>
+              <w:noProof/>
+              <w:lang w:eastAsia="en-IE"/>
+            </w:rPr>
+          </w:pPr>
+          <w:hyperlink w:anchor="_Toc187005639" w:history="1">
+            <w:r>
+              <w:rPr>
+                <w:rStyle w:val="Hyperlink"/>
+                <w:noProof/>
+              </w:rPr>
+              <w:t>3</w:t>
+            </w:r>
+            <w:r>
+              <w:rPr>
+                <w:rFonts w:asciiTheme="minorHAnsi" w:eastAsiaTheme="minorEastAsia" w:hAnsiTheme="minorHAnsi"/>
+                <w:noProof/>
+                <w:lang w:eastAsia="en-IE"/>
+              </w:rPr>
+              <w:tab/>
+            </w:r>
+            <w:r>
+              <w:rPr>
+                <w:rStyle w:val="Hyperlink"/>
+                <w:noProof/>
+              </w:rPr>
+              <w:t>Question3:  Conquest</w:t>
+            </w:r>
+            <w:r>
+              <w:rPr>
+                <w:noProof/>
+                <w:webHidden/>
+              </w:rPr>
+              <w:tab/>
+            </w:r>
+            <w:r>
+              <w:rPr>
+                <w:noProof/>
+                <w:webHidden/>
+              </w:rPr>
+              <w:fldChar w:fldCharType="begin"/>
+            </w:r>
+            <w:r>
+              <w:rPr>
+                <w:noProof/>
+                <w:webHidden/>
+              </w:rPr>
+              <w:instrText xml:space="preserve"> PAGEREF _Toc187005639 \h </w:instrText>
+            </w:r>
+            <w:r>
+              <w:rPr>
+                <w:noProof/>
+                <w:webHidden/>
+              </w:rPr>
+            </w:r>
+            <w:r>
+              <w:rPr>
+                <w:noProof/>
+                <w:webHidden/>
+              </w:rPr>
+              <w:fldChar w:fldCharType="separate"/>
+            </w:r>
+            <w:r>
+              <w:rPr>
+                <w:noProof/>
+                <w:webHidden/>
+              </w:rPr>
+              <w:t>6</w:t>
             </w:r>
             <w:r>
               <w:rPr>
@@ -1475,13 +1647,13 @@
               <w:lang w:eastAsia="en-IE"/>
             </w:rPr>
           </w:pPr>
-          <w:hyperlink w:anchor="_Toc186994659" w:history="1">
+          <w:hyperlink w:anchor="_Toc187005640" w:history="1">
             <w:r>
               <w:rPr>
                 <w:rStyle w:val="Hyperlink"/>
                 <w:noProof/>
               </w:rPr>
-              <w:t>1.5</w:t>
+              <w:t>3.1</w:t>
             </w:r>
             <w:r>
               <w:rPr>
@@ -1496,7 +1668,7 @@
                 <w:rStyle w:val="Hyperlink"/>
                 <w:noProof/>
               </w:rPr>
-              <w:t>Min-Max Searching</w:t>
+              <w:t>Objective:  Be the first player to reach opponents home (square box in the board) to conquest and win.</w:t>
             </w:r>
             <w:r>
               <w:rPr>
@@ -1517,7 +1689,7 @@
                 <w:noProof/>
                 <w:webHidden/>
               </w:rPr>
-              <w:instrText xml:space="preserve"> PAGEREF _Toc186994659 \h </w:instrText>
+              <w:instrText xml:space="preserve"> PAGEREF _Toc187005640 \h </w:instrText>
             </w:r>
             <w:r>
               <w:rPr>
@@ -1537,7 +1709,7 @@
                 <w:noProof/>
                 <w:webHidden/>
               </w:rPr>
-              <w:t>5</w:t>
+              <w:t>6</w:t>
             </w:r>
             <w:r>
               <w:rPr>
@@ -1561,13 +1733,13 @@
               <w:lang w:eastAsia="en-IE"/>
             </w:rPr>
           </w:pPr>
-          <w:hyperlink w:anchor="_Toc186994660" w:history="1">
+          <w:hyperlink w:anchor="_Toc187005641" w:history="1">
             <w:r>
               <w:rPr>
                 <w:rStyle w:val="Hyperlink"/>
                 <w:noProof/>
               </w:rPr>
-              <w:t>1.6</w:t>
+              <w:t>3.2</w:t>
             </w:r>
             <w:r>
               <w:rPr>
@@ -1582,7 +1754,7 @@
                 <w:rStyle w:val="Hyperlink"/>
                 <w:noProof/>
               </w:rPr>
-              <w:t>Alpha-Beta Pruning</w:t>
+              <w:t>Variables/Game Setup:</w:t>
             </w:r>
             <w:r>
               <w:rPr>
@@ -1603,7 +1775,7 @@
                 <w:noProof/>
                 <w:webHidden/>
               </w:rPr>
-              <w:instrText xml:space="preserve"> PAGEREF _Toc186994660 \h </w:instrText>
+              <w:instrText xml:space="preserve"> PAGEREF _Toc187005641 \h </w:instrText>
             </w:r>
             <w:r>
               <w:rPr>
@@ -1623,7 +1795,7 @@
                 <w:noProof/>
                 <w:webHidden/>
               </w:rPr>
-              <w:t>5</w:t>
+              <w:t>6</w:t>
             </w:r>
             <w:r>
               <w:rPr>
@@ -1636,9 +1808,9 @@
         </w:p>
         <w:p>
           <w:pPr>
-            <w:pStyle w:val="TOC3"/>
+            <w:pStyle w:val="TOC2"/>
             <w:tabs>
-              <w:tab w:val="left" w:pos="1320"/>
+              <w:tab w:val="left" w:pos="880"/>
               <w:tab w:val="right" w:leader="dot" w:pos="9016"/>
             </w:tabs>
             <w:rPr>
@@ -1647,13 +1819,13 @@
               <w:lang w:eastAsia="en-IE"/>
             </w:rPr>
           </w:pPr>
-          <w:hyperlink w:anchor="_Toc186994661" w:history="1">
+          <w:hyperlink w:anchor="_Toc187005642" w:history="1">
             <w:r>
               <w:rPr>
                 <w:rStyle w:val="Hyperlink"/>
                 <w:noProof/>
               </w:rPr>
-              <w:t>1.6.1</w:t>
+              <w:t>3.3</w:t>
             </w:r>
             <w:r>
               <w:rPr>
@@ -1668,7 +1840,7 @@
                 <w:rStyle w:val="Hyperlink"/>
                 <w:noProof/>
               </w:rPr>
-              <w:t>Key Terminologies</w:t>
+              <w:t>Domains/Action:</w:t>
             </w:r>
             <w:r>
               <w:rPr>
@@ -1689,7 +1861,7 @@
                 <w:noProof/>
                 <w:webHidden/>
               </w:rPr>
-              <w:instrText xml:space="preserve"> PAGEREF _Toc186994661 \h </w:instrText>
+              <w:instrText xml:space="preserve"> PAGEREF _Toc187005642 \h </w:instrText>
             </w:r>
             <w:r>
               <w:rPr>
@@ -1722,9 +1894,9 @@
         </w:p>
         <w:p>
           <w:pPr>
-            <w:pStyle w:val="TOC3"/>
+            <w:pStyle w:val="TOC2"/>
             <w:tabs>
-              <w:tab w:val="left" w:pos="1320"/>
+              <w:tab w:val="left" w:pos="880"/>
               <w:tab w:val="right" w:leader="dot" w:pos="9016"/>
             </w:tabs>
             <w:rPr>
@@ -1733,13 +1905,13 @@
               <w:lang w:eastAsia="en-IE"/>
             </w:rPr>
           </w:pPr>
-          <w:hyperlink w:anchor="_Toc186994662" w:history="1">
+          <w:hyperlink w:anchor="_Toc187005643" w:history="1">
             <w:r>
               <w:rPr>
                 <w:rStyle w:val="Hyperlink"/>
                 <w:noProof/>
               </w:rPr>
-              <w:t>1.6.2</w:t>
+              <w:t>3.4</w:t>
             </w:r>
             <w:r>
               <w:rPr>
@@ -1754,7 +1926,7 @@
                 <w:rStyle w:val="Hyperlink"/>
                 <w:noProof/>
               </w:rPr>
-              <w:t>Key Steps</w:t>
+              <w:t>Constraints/Rules:</w:t>
             </w:r>
             <w:r>
               <w:rPr>
@@ -1775,7 +1947,7 @@
                 <w:noProof/>
                 <w:webHidden/>
               </w:rPr>
-              <w:instrText xml:space="preserve"> PAGEREF _Toc186994662 \h </w:instrText>
+              <w:instrText xml:space="preserve"> PAGEREF _Toc187005643 \h </w:instrText>
             </w:r>
             <w:r>
               <w:rPr>
@@ -1808,9 +1980,9 @@
         </w:p>
         <w:p>
           <w:pPr>
-            <w:pStyle w:val="TOC3"/>
+            <w:pStyle w:val="TOC2"/>
             <w:tabs>
-              <w:tab w:val="left" w:pos="1320"/>
+              <w:tab w:val="left" w:pos="880"/>
               <w:tab w:val="right" w:leader="dot" w:pos="9016"/>
             </w:tabs>
             <w:rPr>
@@ -1819,13 +1991,13 @@
               <w:lang w:eastAsia="en-IE"/>
             </w:rPr>
           </w:pPr>
-          <w:hyperlink w:anchor="_Toc186994663" w:history="1">
+          <w:hyperlink w:anchor="_Toc187005644" w:history="1">
             <w:r>
               <w:rPr>
                 <w:rStyle w:val="Hyperlink"/>
                 <w:noProof/>
               </w:rPr>
-              <w:t>1.6.3</w:t>
+              <w:t>3.5</w:t>
             </w:r>
             <w:r>
               <w:rPr>
@@ -1840,7 +2012,7 @@
                 <w:rStyle w:val="Hyperlink"/>
                 <w:noProof/>
               </w:rPr>
-              <w:t>Condition for Pruning</w:t>
+              <w:t>Justifications:</w:t>
             </w:r>
             <w:r>
               <w:rPr>
@@ -1861,7 +2033,7 @@
                 <w:noProof/>
                 <w:webHidden/>
               </w:rPr>
-              <w:instrText xml:space="preserve"> PAGEREF _Toc186994663 \h </w:instrText>
+              <w:instrText xml:space="preserve"> PAGEREF _Toc187005644 \h </w:instrText>
             </w:r>
             <w:r>
               <w:rPr>
@@ -1905,13 +2077,13 @@
               <w:lang w:eastAsia="en-IE"/>
             </w:rPr>
           </w:pPr>
-          <w:hyperlink w:anchor="_Toc186994664" w:history="1">
+          <w:hyperlink w:anchor="_Toc187005645" w:history="1">
             <w:r>
               <w:rPr>
                 <w:rStyle w:val="Hyperlink"/>
                 <w:noProof/>
               </w:rPr>
-              <w:t>2</w:t>
+              <w:t>4</w:t>
             </w:r>
             <w:r>
               <w:rPr>
@@ -1947,7 +2119,7 @@
                 <w:noProof/>
                 <w:webHidden/>
               </w:rPr>
-              <w:instrText xml:space="preserve"> PAGEREF _Toc186994664 \h </w:instrText>
+              <w:instrText xml:space="preserve"> PAGEREF _Toc187005645 \h </w:instrText>
             </w:r>
             <w:r>
               <w:rPr>
@@ -1967,7 +2139,7 @@
                 <w:noProof/>
                 <w:webHidden/>
               </w:rPr>
-              <w:t>6</w:t>
+              <w:t>7</w:t>
             </w:r>
             <w:r>
               <w:rPr>
@@ -1991,13 +2163,13 @@
               <w:lang w:eastAsia="en-IE"/>
             </w:rPr>
           </w:pPr>
-          <w:hyperlink w:anchor="_Toc186994665" w:history="1">
+          <w:hyperlink w:anchor="_Toc187005646" w:history="1">
             <w:r>
               <w:rPr>
                 <w:rStyle w:val="Hyperlink"/>
                 <w:noProof/>
               </w:rPr>
-              <w:t>3</w:t>
+              <w:t>5</w:t>
             </w:r>
             <w:r>
               <w:rPr>
@@ -2033,7 +2205,7 @@
                 <w:noProof/>
                 <w:webHidden/>
               </w:rPr>
-              <w:instrText xml:space="preserve"> PAGEREF _Toc186994665 \h </w:instrText>
+              <w:instrText xml:space="preserve"> PAGEREF _Toc187005646 \h </w:instrText>
             </w:r>
             <w:r>
               <w:rPr>
@@ -2053,7 +2225,7 @@
                 <w:noProof/>
                 <w:webHidden/>
               </w:rPr>
-              <w:t>7</w:t>
+              <w:t>8</w:t>
             </w:r>
             <w:r>
               <w:rPr>
@@ -2090,7 +2262,7 @@
           <w:color w:val="156082" w:themeColor="accent1"/>
         </w:rPr>
       </w:pPr>
-      <w:bookmarkStart w:id="0" w:name="_Toc186994654"/>
+      <w:bookmarkStart w:id="0" w:name="_Toc187005633"/>
       <w:r>
         <w:rPr>
           <w:color w:val="156082" w:themeColor="accent1"/>
@@ -2130,7 +2302,7 @@
           <w:color w:val="156082" w:themeColor="accent1"/>
         </w:rPr>
       </w:pPr>
-      <w:bookmarkStart w:id="1" w:name="_Toc186994655"/>
+      <w:bookmarkStart w:id="1" w:name="_Toc187005634"/>
       <w:r>
         <w:rPr>
           <w:color w:val="156082" w:themeColor="accent1"/>
@@ -2201,7 +2373,6 @@
           <w:lang w:eastAsia="en-IE"/>
           <w14:ligatures w14:val="none"/>
         </w:rPr>
-        <w:lastRenderedPageBreak/>
         <w:drawing>
           <wp:inline distT="0" distB="0" distL="0" distR="0" wp14:anchorId="3679DC4F" wp14:editId="5125F9FA">
             <wp:extent cx="3683000" cy="2518852"/>
@@ -2506,7 +2677,6 @@
           <w:sz w:val="28"/>
           <w:szCs w:val="28"/>
         </w:rPr>
-        <w:lastRenderedPageBreak/>
         <w:t>Now we arrive to the topmost/root node of the tree which contains a leaf node with value 5 and child node E whose value is 2. Taking the max value of 5 and 2, we assign 5 to F.</w:t>
       </w:r>
     </w:p>
@@ -2665,7 +2835,7 @@
           <w14:ligatures w14:val="none"/>
         </w:rPr>
       </w:pPr>
-      <w:bookmarkStart w:id="2" w:name="_Toc186994656"/>
+      <w:bookmarkStart w:id="2" w:name="_Toc187005635"/>
       <w:r>
         <w:rPr>
           <w:color w:val="156082" w:themeColor="accent1"/>
@@ -2868,6 +3038,7 @@
     <w:p>
       <w:pPr>
         <w:rPr>
+          <w:color w:val="156082" w:themeColor="accent1"/>
           <w:sz w:val="28"/>
           <w:szCs w:val="28"/>
         </w:rPr>
@@ -2878,7 +3049,6 @@
           <w:sz w:val="32"/>
           <w:szCs w:val="32"/>
         </w:rPr>
-        <w:lastRenderedPageBreak/>
         <w:t>Condition for Pruning</w:t>
       </w:r>
     </w:p>
@@ -3084,6 +3254,7 @@
     <w:p>
       <w:pPr>
         <w:rPr>
+          <w:color w:val="156082" w:themeColor="accent1"/>
           <w:sz w:val="28"/>
           <w:szCs w:val="28"/>
         </w:rPr>
@@ -3219,7 +3390,7 @@
           <w:color w:val="156082" w:themeColor="accent1"/>
         </w:rPr>
       </w:pPr>
-      <w:bookmarkStart w:id="3" w:name="_Toc186994657"/>
+      <w:bookmarkStart w:id="3" w:name="_Toc187005636"/>
       <w:r>
         <w:rPr>
           <w:color w:val="156082" w:themeColor="accent1"/>
@@ -3236,13 +3407,7 @@
         <w:rPr>
           <w:color w:val="156082" w:themeColor="accent1"/>
         </w:rPr>
-        <w:t>:</w:t>
-      </w:r>
-      <w:r>
-        <w:rPr>
-          <w:color w:val="156082" w:themeColor="accent1"/>
-        </w:rPr>
-        <w:t xml:space="preserve"> Determine </w:t>
+        <w:t xml:space="preserve">: Determine </w:t>
       </w:r>
       <w:r>
         <w:rPr>
@@ -3265,7 +3430,6 @@
           <w:sz w:val="28"/>
           <w:szCs w:val="28"/>
         </w:rPr>
-        <w:lastRenderedPageBreak/>
         <w:t>Final value of Alpha and Beta at each node is as below,</w:t>
       </w:r>
     </w:p>
@@ -3539,7 +3703,7 @@
           <w:color w:val="156082" w:themeColor="accent1"/>
         </w:rPr>
       </w:pPr>
-      <w:bookmarkStart w:id="4" w:name="_Toc186994658"/>
+      <w:bookmarkStart w:id="4" w:name="_Toc187005637"/>
       <w:r>
         <w:rPr>
           <w:color w:val="156082" w:themeColor="accent1"/>
@@ -3556,13 +3720,7 @@
         <w:rPr>
           <w:color w:val="156082" w:themeColor="accent1"/>
         </w:rPr>
-        <w:t>:</w:t>
-      </w:r>
-      <w:r>
-        <w:rPr>
-          <w:color w:val="156082" w:themeColor="accent1"/>
-        </w:rPr>
-        <w:t xml:space="preserve"> </w:t>
+        <w:t xml:space="preserve">: </w:t>
       </w:r>
       <w:r>
         <w:rPr>
@@ -3701,28 +3859,669 @@
           <w:color w:val="156082" w:themeColor="accent1"/>
         </w:rPr>
       </w:pPr>
+      <w:bookmarkStart w:id="5" w:name="_Toc187005638"/>
       <w:r>
         <w:rPr>
           <w:color w:val="156082" w:themeColor="accent1"/>
         </w:rPr>
         <w:t>Question2:</w:t>
       </w:r>
+      <w:r>
+        <w:rPr>
+          <w:color w:val="156082" w:themeColor="accent1"/>
+        </w:rPr>
+        <w:br/>
+        <w:t>Constraint Satisfaction Problem</w:t>
+      </w:r>
+      <w:bookmarkEnd w:id="5"/>
     </w:p>
     <w:p>
       <w:pPr>
-        <w:rPr>
-          <w:sz w:val="28"/>
-          <w:szCs w:val="28"/>
-        </w:rPr>
-      </w:pPr>
+        <w:pStyle w:val="Heading2"/>
+        <w:rPr>
+          <w:color w:val="156082" w:themeColor="accent1"/>
+        </w:rPr>
+      </w:pPr>
+      <w:r>
+        <w:rPr>
+          <w:color w:val="156082" w:themeColor="accent1"/>
+        </w:rPr>
+        <w:t>Task2a: Representation of the Problem</w:t>
+      </w:r>
     </w:p>
     <w:p>
       <w:pPr>
+        <w:rPr>
+          <w:b/>
+          <w:bCs/>
+          <w:sz w:val="28"/>
+          <w:szCs w:val="28"/>
+        </w:rPr>
+      </w:pPr>
+      <w:r>
+        <w:rPr>
+          <w:b/>
+          <w:bCs/>
+          <w:sz w:val="28"/>
+          <w:szCs w:val="28"/>
+        </w:rPr>
+        <w:t>Representation1: Medical Service as Variable</w:t>
+      </w:r>
+    </w:p>
+    <w:p>
+      <w:pPr>
+        <w:rPr>
+          <w:sz w:val="28"/>
+          <w:szCs w:val="28"/>
+        </w:rPr>
+      </w:pPr>
+      <w:r>
+        <w:rPr>
+          <w:sz w:val="28"/>
+          <w:szCs w:val="28"/>
+        </w:rPr>
+        <w:t xml:space="preserve">In this representation, we set medical service as a variable, meaning there will be 4 </w:t>
+      </w:r>
+      <w:r>
+        <w:rPr>
+          <w:sz w:val="28"/>
+          <w:szCs w:val="28"/>
+        </w:rPr>
+        <w:t>categories of variables</w:t>
+      </w:r>
+      <w:r>
+        <w:rPr>
+          <w:sz w:val="28"/>
+          <w:szCs w:val="28"/>
+        </w:rPr>
+        <w:t xml:space="preserve"> namely – ‘</w:t>
+      </w:r>
+      <w:r>
+        <w:rPr>
+          <w:sz w:val="28"/>
+          <w:szCs w:val="28"/>
+        </w:rPr>
+        <w:t xml:space="preserve">Routine patient </w:t>
+      </w:r>
+      <w:r>
+        <w:rPr>
+          <w:sz w:val="28"/>
+          <w:szCs w:val="28"/>
+        </w:rPr>
+        <w:t>Check</w:t>
+      </w:r>
+      <w:r>
+        <w:rPr>
+          <w:sz w:val="28"/>
+          <w:szCs w:val="28"/>
+        </w:rPr>
+        <w:t>-</w:t>
+      </w:r>
+      <w:r>
+        <w:rPr>
+          <w:sz w:val="28"/>
+          <w:szCs w:val="28"/>
+        </w:rPr>
+        <w:t>up</w:t>
+      </w:r>
+      <w:r>
+        <w:rPr>
+          <w:sz w:val="28"/>
+          <w:szCs w:val="28"/>
+        </w:rPr>
+        <w:t>’, ‘</w:t>
+      </w:r>
+      <w:r>
+        <w:rPr>
+          <w:sz w:val="28"/>
+          <w:szCs w:val="28"/>
+        </w:rPr>
+        <w:t>Blood and other tests</w:t>
+      </w:r>
+      <w:r>
+        <w:rPr>
+          <w:sz w:val="28"/>
+          <w:szCs w:val="28"/>
+        </w:rPr>
+        <w:t>’, ‘</w:t>
+      </w:r>
+      <w:r>
+        <w:rPr>
+          <w:sz w:val="28"/>
+          <w:szCs w:val="28"/>
+        </w:rPr>
+        <w:t>Surgeries</w:t>
+      </w:r>
+      <w:r>
+        <w:rPr>
+          <w:sz w:val="28"/>
+          <w:szCs w:val="28"/>
+        </w:rPr>
+        <w:t>’ and ‘</w:t>
+      </w:r>
+      <w:r>
+        <w:rPr>
+          <w:sz w:val="28"/>
+          <w:szCs w:val="28"/>
+        </w:rPr>
+        <w:t xml:space="preserve">Routine </w:t>
+      </w:r>
+      <w:r>
+        <w:rPr>
+          <w:sz w:val="28"/>
+          <w:szCs w:val="28"/>
+        </w:rPr>
+        <w:t>Check-</w:t>
+      </w:r>
+      <w:r>
+        <w:rPr>
+          <w:sz w:val="28"/>
+          <w:szCs w:val="28"/>
+        </w:rPr>
+        <w:t>up</w:t>
+      </w:r>
+      <w:r>
+        <w:rPr>
+          <w:sz w:val="28"/>
+          <w:szCs w:val="28"/>
+        </w:rPr>
+        <w:t>’.</w:t>
+      </w:r>
+    </w:p>
+    <w:p>
+      <w:pPr>
+        <w:rPr>
+          <w:sz w:val="28"/>
+          <w:szCs w:val="28"/>
+        </w:rPr>
+      </w:pPr>
+      <w:r>
+        <w:rPr>
+          <w:sz w:val="28"/>
+          <w:szCs w:val="28"/>
+        </w:rPr>
+        <w:t>The domain of each variable consists of two namely – ‘Days’ and ‘Hours’.</w:t>
+      </w:r>
+    </w:p>
+    <w:p>
+      <w:pPr>
+        <w:rPr>
+          <w:sz w:val="28"/>
+          <w:szCs w:val="28"/>
+        </w:rPr>
+      </w:pPr>
+    </w:p>
+    <w:p>
+      <w:pPr>
+        <w:rPr>
+          <w:b/>
+          <w:bCs/>
+          <w:sz w:val="28"/>
+          <w:szCs w:val="28"/>
+        </w:rPr>
+      </w:pPr>
+      <w:r>
+        <w:rPr>
+          <w:b/>
+          <w:bCs/>
+          <w:sz w:val="28"/>
+          <w:szCs w:val="28"/>
+        </w:rPr>
+        <w:t>Representation</w:t>
+      </w:r>
+      <w:r>
+        <w:rPr>
+          <w:b/>
+          <w:bCs/>
+          <w:sz w:val="28"/>
+          <w:szCs w:val="28"/>
+        </w:rPr>
+        <w:t>2</w:t>
+      </w:r>
+      <w:r>
+        <w:rPr>
+          <w:b/>
+          <w:bCs/>
+          <w:sz w:val="28"/>
+          <w:szCs w:val="28"/>
+        </w:rPr>
+        <w:t xml:space="preserve">: </w:t>
+      </w:r>
+      <w:r>
+        <w:rPr>
+          <w:b/>
+          <w:bCs/>
+          <w:sz w:val="28"/>
+          <w:szCs w:val="28"/>
+        </w:rPr>
+        <w:t>Days</w:t>
+      </w:r>
+      <w:r>
+        <w:rPr>
+          <w:b/>
+          <w:bCs/>
+          <w:sz w:val="28"/>
+          <w:szCs w:val="28"/>
+        </w:rPr>
+        <w:t xml:space="preserve"> as Variable</w:t>
+      </w:r>
+    </w:p>
+    <w:p>
+      <w:pPr>
+        <w:rPr>
+          <w:sz w:val="28"/>
+          <w:szCs w:val="28"/>
+        </w:rPr>
+      </w:pPr>
+      <w:r>
+        <w:rPr>
+          <w:sz w:val="28"/>
+          <w:szCs w:val="28"/>
+        </w:rPr>
+        <w:t xml:space="preserve">In this representation, we set days as variable. Therefore, we will have 5 </w:t>
+      </w:r>
+      <w:r>
+        <w:rPr>
+          <w:sz w:val="28"/>
+          <w:szCs w:val="28"/>
+        </w:rPr>
+        <w:t xml:space="preserve">category </w:t>
+      </w:r>
+      <w:r>
+        <w:rPr>
+          <w:sz w:val="28"/>
+          <w:szCs w:val="28"/>
+        </w:rPr>
+        <w:t>variables namely – ‘Monday’, ‘Tuesday’, ‘Wednesday’, ‘Thursday’ and ‘Friday’.</w:t>
+      </w:r>
+    </w:p>
+    <w:p>
+      <w:pPr>
+        <w:rPr>
+          <w:sz w:val="28"/>
+          <w:szCs w:val="28"/>
+        </w:rPr>
+      </w:pPr>
+      <w:r>
+        <w:rPr>
+          <w:sz w:val="28"/>
+          <w:szCs w:val="28"/>
+        </w:rPr>
+        <w:t>The domain of each variable consists of two namely –</w:t>
+      </w:r>
+      <w:r>
+        <w:rPr>
+          <w:sz w:val="28"/>
+          <w:szCs w:val="28"/>
+        </w:rPr>
+        <w:t xml:space="preserve"> ‘Services’ and ‘Hours’</w:t>
+      </w:r>
+      <w:r>
+        <w:rPr>
+          <w:sz w:val="28"/>
+          <w:szCs w:val="28"/>
+        </w:rPr>
+        <w:t>.</w:t>
+      </w:r>
+    </w:p>
+    <w:p>
+      <w:pPr>
+        <w:rPr>
+          <w:sz w:val="28"/>
+          <w:szCs w:val="28"/>
+        </w:rPr>
+      </w:pPr>
+    </w:p>
+    <w:p>
+      <w:pPr>
+        <w:rPr>
+          <w:sz w:val="28"/>
+          <w:szCs w:val="28"/>
+        </w:rPr>
+      </w:pPr>
+      <w:r>
+        <w:rPr>
+          <w:sz w:val="28"/>
+          <w:szCs w:val="28"/>
+        </w:rPr>
+        <w:t xml:space="preserve">Considering the above information, we can say that </w:t>
+      </w:r>
+      <w:r>
+        <w:rPr>
+          <w:b/>
+          <w:bCs/>
+          <w:sz w:val="28"/>
+          <w:szCs w:val="28"/>
+        </w:rPr>
+        <w:t>Representation 1</w:t>
+      </w:r>
+      <w:r>
+        <w:rPr>
+          <w:sz w:val="28"/>
+          <w:szCs w:val="28"/>
+        </w:rPr>
+        <w:t xml:space="preserve"> allows for simpler and straightforward implementation of constraints specific to service</w:t>
+      </w:r>
+      <w:r>
+        <w:rPr>
+          <w:sz w:val="28"/>
+          <w:szCs w:val="28"/>
+        </w:rPr>
+        <w:t xml:space="preserve"> and the reason as below,</w:t>
+      </w:r>
+    </w:p>
+    <w:p>
+      <w:pPr>
+        <w:pStyle w:val="ListParagraph"/>
+        <w:numPr>
+          <w:ilvl w:val="1"/>
+          <w:numId w:val="53"/>
+        </w:numPr>
+        <w:rPr>
+          <w:sz w:val="28"/>
+          <w:szCs w:val="28"/>
+        </w:rPr>
+      </w:pPr>
+      <w:r>
+        <w:rPr>
+          <w:sz w:val="28"/>
+          <w:szCs w:val="28"/>
+        </w:rPr>
+        <w:t>In representation 1, we see that the total hours of ‘Routine Check-Up’</w:t>
+      </w:r>
+      <w:r>
+        <w:rPr>
+          <w:sz w:val="28"/>
+          <w:szCs w:val="28"/>
+        </w:rPr>
+        <w:t xml:space="preserve"> </w:t>
+      </w:r>
+      <w:r>
+        <w:rPr>
+          <w:sz w:val="28"/>
+          <w:szCs w:val="28"/>
+        </w:rPr>
+        <w:t>service on both Wednesday and Friday are 7 hours.</w:t>
+      </w:r>
+    </w:p>
+    <w:p>
+      <w:pPr>
+        <w:pStyle w:val="ListParagraph"/>
+        <w:numPr>
+          <w:ilvl w:val="1"/>
+          <w:numId w:val="53"/>
+        </w:numPr>
+        <w:rPr>
+          <w:sz w:val="28"/>
+          <w:szCs w:val="28"/>
+        </w:rPr>
+      </w:pPr>
+      <w:r>
+        <w:rPr>
+          <w:sz w:val="28"/>
+          <w:szCs w:val="28"/>
+        </w:rPr>
+        <w:t>In representation 2, we see that there are two different hours of services on Wednesday.</w:t>
+      </w:r>
+      <w:r>
+        <w:rPr>
+          <w:sz w:val="28"/>
+          <w:szCs w:val="28"/>
+        </w:rPr>
+        <w:br/>
+        <w:t xml:space="preserve">Wednesday </w:t>
+      </w:r>
+      <w:r>
+        <w:rPr>
+          <w:sz w:val="28"/>
+          <w:szCs w:val="28"/>
+        </w:rPr>
+        <w:sym w:font="Wingdings" w:char="F0E0"/>
+      </w:r>
+      <w:r>
+        <w:rPr>
+          <w:sz w:val="28"/>
+          <w:szCs w:val="28"/>
+        </w:rPr>
+        <w:t xml:space="preserve"> Blood and Other Tests </w:t>
+      </w:r>
+      <w:r>
+        <w:rPr>
+          <w:sz w:val="28"/>
+          <w:szCs w:val="28"/>
+        </w:rPr>
+        <w:sym w:font="Wingdings" w:char="F0E0"/>
+      </w:r>
+      <w:r>
+        <w:rPr>
+          <w:sz w:val="28"/>
+          <w:szCs w:val="28"/>
+        </w:rPr>
+        <w:t xml:space="preserve"> 4 hours</w:t>
+      </w:r>
+      <w:r>
+        <w:rPr>
+          <w:sz w:val="28"/>
+          <w:szCs w:val="28"/>
+        </w:rPr>
+        <w:br/>
+        <w:t xml:space="preserve">Wednesday </w:t>
+      </w:r>
+      <w:r>
+        <w:rPr>
+          <w:sz w:val="28"/>
+          <w:szCs w:val="28"/>
+        </w:rPr>
+        <w:sym w:font="Wingdings" w:char="F0E0"/>
+      </w:r>
+      <w:r>
+        <w:rPr>
+          <w:sz w:val="28"/>
+          <w:szCs w:val="28"/>
+        </w:rPr>
+        <w:t xml:space="preserve"> Routine check-up </w:t>
+      </w:r>
+      <w:r>
+        <w:rPr>
+          <w:sz w:val="28"/>
+          <w:szCs w:val="28"/>
+        </w:rPr>
+        <w:sym w:font="Wingdings" w:char="F0E0"/>
+      </w:r>
+      <w:r>
+        <w:rPr>
+          <w:sz w:val="28"/>
+          <w:szCs w:val="28"/>
+        </w:rPr>
+        <w:t xml:space="preserve"> 7 hours</w:t>
+      </w:r>
+    </w:p>
+    <w:p>
+      <w:pPr>
+        <w:pStyle w:val="ListParagraph"/>
+        <w:rPr>
+          <w:sz w:val="28"/>
+          <w:szCs w:val="28"/>
+        </w:rPr>
+      </w:pPr>
+      <w:r>
+        <w:rPr>
+          <w:sz w:val="28"/>
+          <w:szCs w:val="28"/>
+        </w:rPr>
+        <w:t>Two different hours on Wednesday adds up complexity to representation 2.</w:t>
+      </w:r>
+    </w:p>
+    <w:p>
+      <w:pPr>
+        <w:pStyle w:val="ListParagraph"/>
+        <w:rPr>
+          <w:sz w:val="28"/>
+          <w:szCs w:val="28"/>
+        </w:rPr>
+      </w:pPr>
+    </w:p>
+    <w:p>
+      <w:pPr>
+        <w:pStyle w:val="Heading2"/>
+      </w:pPr>
+      <w:r>
+        <w:rPr>
+          <w:color w:val="156082" w:themeColor="accent1"/>
+        </w:rPr>
+        <w:t>Task2b: Total number of possible solutions</w:t>
+      </w:r>
+    </w:p>
+    <w:p>
+      <w:pPr>
+        <w:rPr>
+          <w:sz w:val="28"/>
+          <w:szCs w:val="28"/>
+        </w:rPr>
+      </w:pPr>
+      <w:r>
+        <w:rPr>
+          <w:sz w:val="28"/>
+          <w:szCs w:val="28"/>
+        </w:rPr>
+        <w:t>The to</w:t>
+      </w:r>
+      <w:r>
+        <w:rPr>
+          <w:sz w:val="28"/>
+          <w:szCs w:val="28"/>
+        </w:rPr>
+        <w:t xml:space="preserve">tal number of possible </w:t>
+      </w:r>
+      <w:r>
+        <w:rPr>
+          <w:sz w:val="28"/>
+          <w:szCs w:val="28"/>
+        </w:rPr>
+        <w:t>solutions</w:t>
+      </w:r>
+      <w:r>
+        <w:rPr>
+          <w:sz w:val="28"/>
+          <w:szCs w:val="28"/>
+        </w:rPr>
+        <w:t xml:space="preserve"> depends on the minimum period week that we </w:t>
+      </w:r>
+      <w:r>
+        <w:rPr>
+          <w:sz w:val="28"/>
+          <w:szCs w:val="28"/>
+        </w:rPr>
+        <w:t>take</w:t>
+      </w:r>
+      <w:r>
+        <w:rPr>
+          <w:sz w:val="28"/>
+          <w:szCs w:val="28"/>
+        </w:rPr>
+        <w:t xml:space="preserve">. </w:t>
+      </w:r>
+      <w:r>
+        <w:rPr>
+          <w:sz w:val="28"/>
+          <w:szCs w:val="28"/>
+        </w:rPr>
+        <w:t>Considering that the minimum period week is 2 to meet equal workload for both doctors, we could have up to 280 different possible solutions.</w:t>
+      </w:r>
+    </w:p>
+    <w:p>
+      <w:pPr>
+        <w:pStyle w:val="Heading2"/>
+      </w:pPr>
+      <w:r>
+        <w:rPr>
+          <w:color w:val="156082" w:themeColor="accent1"/>
+        </w:rPr>
+        <w:t>Task2c: Formulations</w:t>
+      </w:r>
+    </w:p>
+    <w:p>
+      <w:pPr>
+        <w:rPr>
+          <w:sz w:val="28"/>
+          <w:szCs w:val="28"/>
+        </w:rPr>
+      </w:pPr>
+      <w:r>
+        <w:rPr>
+          <w:b/>
+          <w:bCs/>
+          <w:sz w:val="28"/>
+          <w:szCs w:val="28"/>
+        </w:rPr>
+        <w:t>Total Variables:</w:t>
+      </w:r>
+      <w:r>
+        <w:rPr>
+          <w:sz w:val="28"/>
+          <w:szCs w:val="28"/>
+        </w:rPr>
+        <w:br/>
+      </w:r>
+      <w:r>
+        <w:rPr>
+          <w:sz w:val="28"/>
+          <w:szCs w:val="28"/>
+        </w:rPr>
+        <w:t>Con</w:t>
+      </w:r>
+      <w:r>
+        <w:rPr>
+          <w:sz w:val="28"/>
+          <w:szCs w:val="28"/>
+        </w:rPr>
+        <w:t xml:space="preserve">sidering that we have 4 different types of service that occur 6 times in a week and over 2-week time, we get </w:t>
+      </w:r>
+      <w:r>
+        <w:rPr>
+          <w:sz w:val="28"/>
+          <w:szCs w:val="28"/>
+        </w:rPr>
+        <w:t xml:space="preserve">it for </w:t>
+      </w:r>
+      <w:r>
+        <w:rPr>
+          <w:sz w:val="28"/>
+          <w:szCs w:val="28"/>
+        </w:rPr>
+        <w:t>12</w:t>
+      </w:r>
+      <w:r>
+        <w:rPr>
+          <w:sz w:val="28"/>
+          <w:szCs w:val="28"/>
+        </w:rPr>
+        <w:t xml:space="preserve"> times.</w:t>
+      </w:r>
+    </w:p>
+    <w:p>
+      <w:pPr>
+        <w:rPr>
+          <w:sz w:val="28"/>
+          <w:szCs w:val="28"/>
+        </w:rPr>
+      </w:pPr>
+      <w:r>
+        <w:rPr>
+          <w:sz w:val="28"/>
+          <w:szCs w:val="28"/>
+        </w:rPr>
+        <w:t>Therefore, we end up creating 12 variables.</w:t>
+      </w:r>
+    </w:p>
+    <w:p>
+      <w:pPr>
         <w:pStyle w:val="Heading1"/>
         <w:rPr>
           <w:color w:val="156082" w:themeColor="accent1"/>
         </w:rPr>
       </w:pPr>
+      <w:bookmarkStart w:id="6" w:name="_Toc187005639"/>
       <w:r>
         <w:rPr>
           <w:color w:val="156082" w:themeColor="accent1"/>
@@ -3760,35 +4559,54 @@
         </w:rPr>
         <w:t>Conquest</w:t>
       </w:r>
+      <w:bookmarkEnd w:id="6"/>
     </w:p>
     <w:p>
       <w:pPr>
         <w:pStyle w:val="Heading2"/>
-      </w:pPr>
-      <w:r>
-        <w:rPr>
-          <w:b/>
-          <w:bCs/>
+        <w:rPr>
+          <w:rFonts w:eastAsiaTheme="minorHAnsi" w:cstheme="minorBidi"/>
+          <w:color w:val="auto"/>
+          <w:spacing w:val="0"/>
+          <w:kern w:val="2"/>
+          <w:sz w:val="28"/>
+          <w:szCs w:val="28"/>
+        </w:rPr>
+      </w:pPr>
+      <w:bookmarkStart w:id="7" w:name="_Toc187005640"/>
+      <w:r>
+        <w:rPr>
           <w:color w:val="156082" w:themeColor="accent1"/>
         </w:rPr>
-        <w:t>Objective</w:t>
+        <w:t xml:space="preserve">Objective: </w:t>
       </w:r>
       <w:r>
         <w:rPr>
           <w:color w:val="156082" w:themeColor="accent1"/>
         </w:rPr>
-        <w:t xml:space="preserve">: </w:t>
-      </w:r>
-      <w:r>
-        <w:rPr>
-          <w:color w:val="156082" w:themeColor="accent1"/>
-        </w:rPr>
         <w:br/>
       </w:r>
       <w:r>
+        <w:rPr>
+          <w:rFonts w:eastAsiaTheme="minorHAnsi" w:cstheme="minorBidi"/>
+          <w:color w:val="auto"/>
+          <w:spacing w:val="0"/>
+          <w:kern w:val="2"/>
+          <w:sz w:val="28"/>
+          <w:szCs w:val="28"/>
+        </w:rPr>
         <w:t>Be the first player to reach opponents home (square box in the board) to conquest and win.</w:t>
       </w:r>
-      <w:r>
+      <w:bookmarkEnd w:id="7"/>
+      <w:r>
+        <w:rPr>
+          <w:rFonts w:eastAsiaTheme="minorHAnsi" w:cstheme="minorBidi"/>
+          <w:color w:val="auto"/>
+          <w:spacing w:val="0"/>
+          <w:kern w:val="2"/>
+          <w:sz w:val="28"/>
+          <w:szCs w:val="28"/>
+        </w:rPr>
         <w:t xml:space="preserve"> </w:t>
       </w:r>
     </w:p>
@@ -3799,6 +4617,7 @@
           <w:color w:val="156082" w:themeColor="accent1"/>
         </w:rPr>
       </w:pPr>
+      <w:bookmarkStart w:id="8" w:name="_Toc187005641"/>
       <w:r>
         <w:rPr>
           <w:color w:val="156082" w:themeColor="accent1"/>
@@ -3809,7 +4628,14 @@
         <w:rPr>
           <w:color w:val="156082" w:themeColor="accent1"/>
         </w:rPr>
-        <w:t xml:space="preserve">: </w:t>
+        <w:t>:</w:t>
+      </w:r>
+      <w:bookmarkEnd w:id="8"/>
+      <w:r>
+        <w:rPr>
+          <w:color w:val="156082" w:themeColor="accent1"/>
+        </w:rPr>
+        <w:t xml:space="preserve"> </w:t>
       </w:r>
     </w:p>
     <w:p>
@@ -4076,6 +4902,7 @@
           <w:color w:val="156082" w:themeColor="accent1"/>
         </w:rPr>
       </w:pPr>
+      <w:bookmarkStart w:id="9" w:name="_Toc187005642"/>
       <w:r>
         <w:rPr>
           <w:color w:val="156082" w:themeColor="accent1"/>
@@ -4088,6 +4915,7 @@
         </w:rPr>
         <w:t>Action:</w:t>
       </w:r>
+      <w:bookmarkEnd w:id="9"/>
     </w:p>
     <w:p>
       <w:pPr>
@@ -4204,12 +5032,14 @@
           <w:color w:val="156082" w:themeColor="accent1"/>
         </w:rPr>
       </w:pPr>
+      <w:bookmarkStart w:id="10" w:name="_Toc187005643"/>
       <w:r>
         <w:rPr>
           <w:color w:val="156082" w:themeColor="accent1"/>
         </w:rPr>
         <w:t>Constraints/Rules:</w:t>
       </w:r>
+      <w:bookmarkEnd w:id="10"/>
     </w:p>
     <w:p>
       <w:pPr>
@@ -4362,12 +5192,14 @@
           <w:color w:val="156082" w:themeColor="accent1"/>
         </w:rPr>
       </w:pPr>
+      <w:bookmarkStart w:id="11" w:name="_Toc187005644"/>
       <w:r>
         <w:rPr>
           <w:color w:val="156082" w:themeColor="accent1"/>
         </w:rPr>
         <w:t>Justifications:</w:t>
       </w:r>
+      <w:bookmarkEnd w:id="11"/>
     </w:p>
     <w:p>
       <w:pPr>
@@ -4439,7 +5271,14 @@
           <w:sz w:val="28"/>
           <w:szCs w:val="28"/>
         </w:rPr>
-        <w:t xml:space="preserve"> pieces effectively while obstructing their </w:t>
+        <w:t xml:space="preserve"> pieces effectively while obstructing their opponent's advancement. </w:t>
+      </w:r>
+      <w:r>
+        <w:rPr>
+          <w:sz w:val="28"/>
+          <w:szCs w:val="28"/>
+        </w:rPr>
+        <w:br/>
       </w:r>
       <w:r>
         <w:rPr>
@@ -4447,20 +5286,6 @@
           <w:szCs w:val="28"/>
         </w:rPr>
         <w:lastRenderedPageBreak/>
-        <w:t xml:space="preserve">opponent's advancement. </w:t>
-      </w:r>
-      <w:r>
-        <w:rPr>
-          <w:sz w:val="28"/>
-          <w:szCs w:val="28"/>
-        </w:rPr>
-        <w:br/>
-      </w:r>
-      <w:r>
-        <w:rPr>
-          <w:sz w:val="28"/>
-          <w:szCs w:val="28"/>
-        </w:rPr>
         <w:t>Participants must assess the existing board situation, predict their opponent's actions, and develop a comprehensive strategy aimed at fulfilling their goals.</w:t>
       </w:r>
     </w:p>
@@ -4778,14 +5603,14 @@
           <w:color w:val="156082" w:themeColor="accent1"/>
         </w:rPr>
       </w:pPr>
-      <w:bookmarkStart w:id="5" w:name="_Toc186994664"/>
+      <w:bookmarkStart w:id="12" w:name="_Toc187005645"/>
       <w:r>
         <w:rPr>
           <w:color w:val="156082" w:themeColor="accent1"/>
         </w:rPr>
         <w:t>References</w:t>
       </w:r>
-      <w:bookmarkEnd w:id="5"/>
+      <w:bookmarkEnd w:id="12"/>
     </w:p>
     <w:p/>
     <w:p>
@@ -4890,14 +5715,14 @@
           <w:color w:val="156082" w:themeColor="accent1"/>
         </w:rPr>
       </w:pPr>
-      <w:bookmarkStart w:id="6" w:name="_Toc186994665"/>
+      <w:bookmarkStart w:id="13" w:name="_Toc187005646"/>
       <w:r>
         <w:rPr>
           <w:color w:val="156082" w:themeColor="accent1"/>
         </w:rPr>
         <w:t>GitHub Link</w:t>
       </w:r>
-      <w:bookmarkEnd w:id="6"/>
+      <w:bookmarkEnd w:id="13"/>
     </w:p>
     <w:p/>
     <w:p>
@@ -10766,7 +11591,7 @@
   <w:abstractNum w:abstractNumId="52" w15:restartNumberingAfterBreak="0">
     <w:nsid w:val="7DB85788"/>
     <w:multiLevelType w:val="multilevel"/>
-    <w:tmpl w:val="2E2CADD8"/>
+    <w:tmpl w:val="0D5E4A58"/>
     <w:lvl w:ilvl="0">
       <w:start w:val="1"/>
       <w:numFmt w:val="bullet"/>
@@ -10783,20 +11608,16 @@
         <w:sz w:val="20"/>
       </w:rPr>
     </w:lvl>
-    <w:lvl w:ilvl="1" w:tentative="1">
-      <w:start w:val="1"/>
-      <w:numFmt w:val="bullet"/>
-      <w:lvlText w:val=""/>
-      <w:lvlJc w:val="left"/>
-      <w:pPr>
-        <w:tabs>
-          <w:tab w:val="num" w:pos="1440"/>
-        </w:tabs>
+    <w:lvl w:ilvl="1">
+      <w:start w:val="1"/>
+      <w:numFmt w:val="decimal"/>
+      <w:lvlText w:val="%2."/>
+      <w:lvlJc w:val="left"/>
+      <w:pPr>
         <w:ind w:left="1440" w:hanging="360"/>
       </w:pPr>
       <w:rPr>
-        <w:rFonts w:ascii="Symbol" w:hAnsi="Symbol" w:hint="default"/>
-        <w:sz w:val="20"/>
+        <w:rFonts w:hint="default"/>
       </w:rPr>
     </w:lvl>
     <w:lvl w:ilvl="2" w:tentative="1">

</xml_diff>

<commit_message>
CA2 - Task 2 - Completed
</commit_message>
<xml_diff>
--- a/CA2-AI Concepts.docx
+++ b/CA2-AI Concepts.docx
@@ -1041,7 +1041,7 @@
           <w:r>
             <w:fldChar w:fldCharType="separate"/>
           </w:r>
-          <w:hyperlink w:anchor="_Toc187005633" w:history="1">
+          <w:hyperlink w:anchor="_Toc187026601" w:history="1">
             <w:r>
               <w:rPr>
                 <w:rStyle w:val="Hyperlink"/>
@@ -1083,7 +1083,7 @@
                 <w:noProof/>
                 <w:webHidden/>
               </w:rPr>
-              <w:instrText xml:space="preserve"> PAGEREF _Toc187005633 \h </w:instrText>
+              <w:instrText xml:space="preserve"> PAGEREF _Toc187026601 \h </w:instrText>
             </w:r>
             <w:r>
               <w:rPr>
@@ -1127,7 +1127,7 @@
               <w:lang w:eastAsia="en-IE"/>
             </w:rPr>
           </w:pPr>
-          <w:hyperlink w:anchor="_Toc187005634" w:history="1">
+          <w:hyperlink w:anchor="_Toc187026602" w:history="1">
             <w:r>
               <w:rPr>
                 <w:rStyle w:val="Hyperlink"/>
@@ -1169,7 +1169,7 @@
                 <w:noProof/>
                 <w:webHidden/>
               </w:rPr>
-              <w:instrText xml:space="preserve"> PAGEREF _Toc187005634 \h </w:instrText>
+              <w:instrText xml:space="preserve"> PAGEREF _Toc187026602 \h </w:instrText>
             </w:r>
             <w:r>
               <w:rPr>
@@ -1213,7 +1213,7 @@
               <w:lang w:eastAsia="en-IE"/>
             </w:rPr>
           </w:pPr>
-          <w:hyperlink w:anchor="_Toc187005635" w:history="1">
+          <w:hyperlink w:anchor="_Toc187026603" w:history="1">
             <w:r>
               <w:rPr>
                 <w:rStyle w:val="Hyperlink"/>
@@ -1259,7 +1259,7 @@
                 <w:noProof/>
                 <w:webHidden/>
               </w:rPr>
-              <w:instrText xml:space="preserve"> PAGEREF _Toc187005635 \h </w:instrText>
+              <w:instrText xml:space="preserve"> PAGEREF _Toc187026603 \h </w:instrText>
             </w:r>
             <w:r>
               <w:rPr>
@@ -1279,7 +1279,7 @@
                 <w:noProof/>
                 <w:webHidden/>
               </w:rPr>
-              <w:t>3</w:t>
+              <w:t>1</w:t>
             </w:r>
             <w:r>
               <w:rPr>
@@ -1303,7 +1303,7 @@
               <w:lang w:eastAsia="en-IE"/>
             </w:rPr>
           </w:pPr>
-          <w:hyperlink w:anchor="_Toc187005636" w:history="1">
+          <w:hyperlink w:anchor="_Toc187026604" w:history="1">
             <w:r>
               <w:rPr>
                 <w:rStyle w:val="Hyperlink"/>
@@ -1345,7 +1345,7 @@
                 <w:noProof/>
                 <w:webHidden/>
               </w:rPr>
-              <w:instrText xml:space="preserve"> PAGEREF _Toc187005636 \h </w:instrText>
+              <w:instrText xml:space="preserve"> PAGEREF _Toc187026604 \h </w:instrText>
             </w:r>
             <w:r>
               <w:rPr>
@@ -1365,7 +1365,7 @@
                 <w:noProof/>
                 <w:webHidden/>
               </w:rPr>
-              <w:t>4</w:t>
+              <w:t>1</w:t>
             </w:r>
             <w:r>
               <w:rPr>
@@ -1389,7 +1389,7 @@
               <w:lang w:eastAsia="en-IE"/>
             </w:rPr>
           </w:pPr>
-          <w:hyperlink w:anchor="_Toc187005637" w:history="1">
+          <w:hyperlink w:anchor="_Toc187026605" w:history="1">
             <w:r>
               <w:rPr>
                 <w:rStyle w:val="Hyperlink"/>
@@ -1431,7 +1431,7 @@
                 <w:noProof/>
                 <w:webHidden/>
               </w:rPr>
-              <w:instrText xml:space="preserve"> PAGEREF _Toc187005637 \h </w:instrText>
+              <w:instrText xml:space="preserve"> PAGEREF _Toc187026605 \h </w:instrText>
             </w:r>
             <w:r>
               <w:rPr>
@@ -1451,7 +1451,7 @@
                 <w:noProof/>
                 <w:webHidden/>
               </w:rPr>
-              <w:t>5</w:t>
+              <w:t>1</w:t>
             </w:r>
             <w:r>
               <w:rPr>
@@ -1475,7 +1475,7 @@
               <w:lang w:eastAsia="en-IE"/>
             </w:rPr>
           </w:pPr>
-          <w:hyperlink w:anchor="_Toc187005638" w:history="1">
+          <w:hyperlink w:anchor="_Toc187026606" w:history="1">
             <w:r>
               <w:rPr>
                 <w:rStyle w:val="Hyperlink"/>
@@ -1517,7 +1517,7 @@
                 <w:noProof/>
                 <w:webHidden/>
               </w:rPr>
-              <w:instrText xml:space="preserve"> PAGEREF _Toc187005638 \h </w:instrText>
+              <w:instrText xml:space="preserve"> PAGEREF _Toc187026606 \h </w:instrText>
             </w:r>
             <w:r>
               <w:rPr>
@@ -1537,7 +1537,351 @@
                 <w:noProof/>
                 <w:webHidden/>
               </w:rPr>
-              <w:t>5</w:t>
+              <w:t>1</w:t>
+            </w:r>
+            <w:r>
+              <w:rPr>
+                <w:noProof/>
+                <w:webHidden/>
+              </w:rPr>
+              <w:fldChar w:fldCharType="end"/>
+            </w:r>
+          </w:hyperlink>
+        </w:p>
+        <w:p>
+          <w:pPr>
+            <w:pStyle w:val="TOC2"/>
+            <w:tabs>
+              <w:tab w:val="left" w:pos="880"/>
+              <w:tab w:val="right" w:leader="dot" w:pos="9016"/>
+            </w:tabs>
+            <w:rPr>
+              <w:rFonts w:asciiTheme="minorHAnsi" w:eastAsiaTheme="minorEastAsia" w:hAnsiTheme="minorHAnsi"/>
+              <w:noProof/>
+              <w:lang w:eastAsia="en-IE"/>
+            </w:rPr>
+          </w:pPr>
+          <w:hyperlink w:anchor="_Toc187026607" w:history="1">
+            <w:r>
+              <w:rPr>
+                <w:rStyle w:val="Hyperlink"/>
+                <w:noProof/>
+              </w:rPr>
+              <w:t>2.1</w:t>
+            </w:r>
+            <w:r>
+              <w:rPr>
+                <w:rFonts w:asciiTheme="minorHAnsi" w:eastAsiaTheme="minorEastAsia" w:hAnsiTheme="minorHAnsi"/>
+                <w:noProof/>
+                <w:lang w:eastAsia="en-IE"/>
+              </w:rPr>
+              <w:tab/>
+            </w:r>
+            <w:r>
+              <w:rPr>
+                <w:rStyle w:val="Hyperlink"/>
+                <w:noProof/>
+              </w:rPr>
+              <w:t>Task2a: Representation of the Problem</w:t>
+            </w:r>
+            <w:r>
+              <w:rPr>
+                <w:noProof/>
+                <w:webHidden/>
+              </w:rPr>
+              <w:tab/>
+            </w:r>
+            <w:r>
+              <w:rPr>
+                <w:noProof/>
+                <w:webHidden/>
+              </w:rPr>
+              <w:fldChar w:fldCharType="begin"/>
+            </w:r>
+            <w:r>
+              <w:rPr>
+                <w:noProof/>
+                <w:webHidden/>
+              </w:rPr>
+              <w:instrText xml:space="preserve"> PAGEREF _Toc187026607 \h </w:instrText>
+            </w:r>
+            <w:r>
+              <w:rPr>
+                <w:noProof/>
+                <w:webHidden/>
+              </w:rPr>
+            </w:r>
+            <w:r>
+              <w:rPr>
+                <w:noProof/>
+                <w:webHidden/>
+              </w:rPr>
+              <w:fldChar w:fldCharType="separate"/>
+            </w:r>
+            <w:r>
+              <w:rPr>
+                <w:noProof/>
+                <w:webHidden/>
+              </w:rPr>
+              <w:t>1</w:t>
+            </w:r>
+            <w:r>
+              <w:rPr>
+                <w:noProof/>
+                <w:webHidden/>
+              </w:rPr>
+              <w:fldChar w:fldCharType="end"/>
+            </w:r>
+          </w:hyperlink>
+        </w:p>
+        <w:p>
+          <w:pPr>
+            <w:pStyle w:val="TOC2"/>
+            <w:tabs>
+              <w:tab w:val="left" w:pos="880"/>
+              <w:tab w:val="right" w:leader="dot" w:pos="9016"/>
+            </w:tabs>
+            <w:rPr>
+              <w:rFonts w:asciiTheme="minorHAnsi" w:eastAsiaTheme="minorEastAsia" w:hAnsiTheme="minorHAnsi"/>
+              <w:noProof/>
+              <w:lang w:eastAsia="en-IE"/>
+            </w:rPr>
+          </w:pPr>
+          <w:hyperlink w:anchor="_Toc187026608" w:history="1">
+            <w:r>
+              <w:rPr>
+                <w:rStyle w:val="Hyperlink"/>
+                <w:noProof/>
+              </w:rPr>
+              <w:t>2.2</w:t>
+            </w:r>
+            <w:r>
+              <w:rPr>
+                <w:rFonts w:asciiTheme="minorHAnsi" w:eastAsiaTheme="minorEastAsia" w:hAnsiTheme="minorHAnsi"/>
+                <w:noProof/>
+                <w:lang w:eastAsia="en-IE"/>
+              </w:rPr>
+              <w:tab/>
+            </w:r>
+            <w:r>
+              <w:rPr>
+                <w:rStyle w:val="Hyperlink"/>
+                <w:noProof/>
+              </w:rPr>
+              <w:t>Task2b: Total number of possible solutions</w:t>
+            </w:r>
+            <w:r>
+              <w:rPr>
+                <w:noProof/>
+                <w:webHidden/>
+              </w:rPr>
+              <w:tab/>
+            </w:r>
+            <w:r>
+              <w:rPr>
+                <w:noProof/>
+                <w:webHidden/>
+              </w:rPr>
+              <w:fldChar w:fldCharType="begin"/>
+            </w:r>
+            <w:r>
+              <w:rPr>
+                <w:noProof/>
+                <w:webHidden/>
+              </w:rPr>
+              <w:instrText xml:space="preserve"> PAGEREF _Toc187026608 \h </w:instrText>
+            </w:r>
+            <w:r>
+              <w:rPr>
+                <w:noProof/>
+                <w:webHidden/>
+              </w:rPr>
+            </w:r>
+            <w:r>
+              <w:rPr>
+                <w:noProof/>
+                <w:webHidden/>
+              </w:rPr>
+              <w:fldChar w:fldCharType="separate"/>
+            </w:r>
+            <w:r>
+              <w:rPr>
+                <w:noProof/>
+                <w:webHidden/>
+              </w:rPr>
+              <w:t>2</w:t>
+            </w:r>
+            <w:r>
+              <w:rPr>
+                <w:noProof/>
+                <w:webHidden/>
+              </w:rPr>
+              <w:fldChar w:fldCharType="end"/>
+            </w:r>
+          </w:hyperlink>
+        </w:p>
+        <w:p>
+          <w:pPr>
+            <w:pStyle w:val="TOC2"/>
+            <w:tabs>
+              <w:tab w:val="left" w:pos="880"/>
+              <w:tab w:val="right" w:leader="dot" w:pos="9016"/>
+            </w:tabs>
+            <w:rPr>
+              <w:rFonts w:asciiTheme="minorHAnsi" w:eastAsiaTheme="minorEastAsia" w:hAnsiTheme="minorHAnsi"/>
+              <w:noProof/>
+              <w:lang w:eastAsia="en-IE"/>
+            </w:rPr>
+          </w:pPr>
+          <w:hyperlink w:anchor="_Toc187026609" w:history="1">
+            <w:r>
+              <w:rPr>
+                <w:rStyle w:val="Hyperlink"/>
+                <w:noProof/>
+              </w:rPr>
+              <w:t>2.3</w:t>
+            </w:r>
+            <w:r>
+              <w:rPr>
+                <w:rFonts w:asciiTheme="minorHAnsi" w:eastAsiaTheme="minorEastAsia" w:hAnsiTheme="minorHAnsi"/>
+                <w:noProof/>
+                <w:lang w:eastAsia="en-IE"/>
+              </w:rPr>
+              <w:tab/>
+            </w:r>
+            <w:r>
+              <w:rPr>
+                <w:rStyle w:val="Hyperlink"/>
+                <w:noProof/>
+              </w:rPr>
+              <w:t>Task2c: Formulations</w:t>
+            </w:r>
+            <w:r>
+              <w:rPr>
+                <w:noProof/>
+                <w:webHidden/>
+              </w:rPr>
+              <w:tab/>
+            </w:r>
+            <w:r>
+              <w:rPr>
+                <w:noProof/>
+                <w:webHidden/>
+              </w:rPr>
+              <w:fldChar w:fldCharType="begin"/>
+            </w:r>
+            <w:r>
+              <w:rPr>
+                <w:noProof/>
+                <w:webHidden/>
+              </w:rPr>
+              <w:instrText xml:space="preserve"> PAGEREF _Toc187026609 \h </w:instrText>
+            </w:r>
+            <w:r>
+              <w:rPr>
+                <w:noProof/>
+                <w:webHidden/>
+              </w:rPr>
+            </w:r>
+            <w:r>
+              <w:rPr>
+                <w:noProof/>
+                <w:webHidden/>
+              </w:rPr>
+              <w:fldChar w:fldCharType="separate"/>
+            </w:r>
+            <w:r>
+              <w:rPr>
+                <w:noProof/>
+                <w:webHidden/>
+              </w:rPr>
+              <w:t>2</w:t>
+            </w:r>
+            <w:r>
+              <w:rPr>
+                <w:noProof/>
+                <w:webHidden/>
+              </w:rPr>
+              <w:fldChar w:fldCharType="end"/>
+            </w:r>
+          </w:hyperlink>
+        </w:p>
+        <w:p>
+          <w:pPr>
+            <w:pStyle w:val="TOC2"/>
+            <w:tabs>
+              <w:tab w:val="left" w:pos="880"/>
+              <w:tab w:val="right" w:leader="dot" w:pos="9016"/>
+            </w:tabs>
+            <w:rPr>
+              <w:rFonts w:asciiTheme="minorHAnsi" w:eastAsiaTheme="minorEastAsia" w:hAnsiTheme="minorHAnsi"/>
+              <w:noProof/>
+              <w:lang w:eastAsia="en-IE"/>
+            </w:rPr>
+          </w:pPr>
+          <w:hyperlink w:anchor="_Toc187026610" w:history="1">
+            <w:r>
+              <w:rPr>
+                <w:rStyle w:val="Hyperlink"/>
+                <w:noProof/>
+              </w:rPr>
+              <w:t>2.4</w:t>
+            </w:r>
+            <w:r>
+              <w:rPr>
+                <w:rFonts w:asciiTheme="minorHAnsi" w:eastAsiaTheme="minorEastAsia" w:hAnsiTheme="minorHAnsi"/>
+                <w:noProof/>
+                <w:lang w:eastAsia="en-IE"/>
+              </w:rPr>
+              <w:tab/>
+            </w:r>
+            <w:r>
+              <w:rPr>
+                <w:rStyle w:val="Hyperlink"/>
+                <w:noProof/>
+              </w:rPr>
+              <w:t>Task2d: Python Program</w:t>
+            </w:r>
+            <w:r>
+              <w:rPr>
+                <w:noProof/>
+                <w:webHidden/>
+              </w:rPr>
+              <w:tab/>
+            </w:r>
+            <w:r>
+              <w:rPr>
+                <w:noProof/>
+                <w:webHidden/>
+              </w:rPr>
+              <w:fldChar w:fldCharType="begin"/>
+            </w:r>
+            <w:r>
+              <w:rPr>
+                <w:noProof/>
+                <w:webHidden/>
+              </w:rPr>
+              <w:instrText xml:space="preserve"> PAGEREF _Toc187026610 \h </w:instrText>
+            </w:r>
+            <w:r>
+              <w:rPr>
+                <w:noProof/>
+                <w:webHidden/>
+              </w:rPr>
+            </w:r>
+            <w:r>
+              <w:rPr>
+                <w:noProof/>
+                <w:webHidden/>
+              </w:rPr>
+              <w:fldChar w:fldCharType="separate"/>
+            </w:r>
+            <w:r>
+              <w:rPr>
+                <w:noProof/>
+                <w:webHidden/>
+              </w:rPr>
+              <w:t>3</w:t>
             </w:r>
             <w:r>
               <w:rPr>
@@ -1561,7 +1905,7 @@
               <w:lang w:eastAsia="en-IE"/>
             </w:rPr>
           </w:pPr>
-          <w:hyperlink w:anchor="_Toc187005639" w:history="1">
+          <w:hyperlink w:anchor="_Toc187026611" w:history="1">
             <w:r>
               <w:rPr>
                 <w:rStyle w:val="Hyperlink"/>
@@ -1603,7 +1947,7 @@
                 <w:noProof/>
                 <w:webHidden/>
               </w:rPr>
-              <w:instrText xml:space="preserve"> PAGEREF _Toc187005639 \h </w:instrText>
+              <w:instrText xml:space="preserve"> PAGEREF _Toc187026611 \h </w:instrText>
             </w:r>
             <w:r>
               <w:rPr>
@@ -1623,7 +1967,7 @@
                 <w:noProof/>
                 <w:webHidden/>
               </w:rPr>
-              <w:t>6</w:t>
+              <w:t>3</w:t>
             </w:r>
             <w:r>
               <w:rPr>
@@ -1647,7 +1991,7 @@
               <w:lang w:eastAsia="en-IE"/>
             </w:rPr>
           </w:pPr>
-          <w:hyperlink w:anchor="_Toc187005640" w:history="1">
+          <w:hyperlink w:anchor="_Toc187026612" w:history="1">
             <w:r>
               <w:rPr>
                 <w:rStyle w:val="Hyperlink"/>
@@ -1689,7 +2033,7 @@
                 <w:noProof/>
                 <w:webHidden/>
               </w:rPr>
-              <w:instrText xml:space="preserve"> PAGEREF _Toc187005640 \h </w:instrText>
+              <w:instrText xml:space="preserve"> PAGEREF _Toc187026612 \h </w:instrText>
             </w:r>
             <w:r>
               <w:rPr>
@@ -1709,7 +2053,7 @@
                 <w:noProof/>
                 <w:webHidden/>
               </w:rPr>
-              <w:t>6</w:t>
+              <w:t>3</w:t>
             </w:r>
             <w:r>
               <w:rPr>
@@ -1733,7 +2077,7 @@
               <w:lang w:eastAsia="en-IE"/>
             </w:rPr>
           </w:pPr>
-          <w:hyperlink w:anchor="_Toc187005641" w:history="1">
+          <w:hyperlink w:anchor="_Toc187026613" w:history="1">
             <w:r>
               <w:rPr>
                 <w:rStyle w:val="Hyperlink"/>
@@ -1775,7 +2119,7 @@
                 <w:noProof/>
                 <w:webHidden/>
               </w:rPr>
-              <w:instrText xml:space="preserve"> PAGEREF _Toc187005641 \h </w:instrText>
+              <w:instrText xml:space="preserve"> PAGEREF _Toc187026613 \h </w:instrText>
             </w:r>
             <w:r>
               <w:rPr>
@@ -1795,7 +2139,7 @@
                 <w:noProof/>
                 <w:webHidden/>
               </w:rPr>
-              <w:t>6</w:t>
+              <w:t>3</w:t>
             </w:r>
             <w:r>
               <w:rPr>
@@ -1819,7 +2163,7 @@
               <w:lang w:eastAsia="en-IE"/>
             </w:rPr>
           </w:pPr>
-          <w:hyperlink w:anchor="_Toc187005642" w:history="1">
+          <w:hyperlink w:anchor="_Toc187026614" w:history="1">
             <w:r>
               <w:rPr>
                 <w:rStyle w:val="Hyperlink"/>
@@ -1861,7 +2205,7 @@
                 <w:noProof/>
                 <w:webHidden/>
               </w:rPr>
-              <w:instrText xml:space="preserve"> PAGEREF _Toc187005642 \h </w:instrText>
+              <w:instrText xml:space="preserve"> PAGEREF _Toc187026614 \h </w:instrText>
             </w:r>
             <w:r>
               <w:rPr>
@@ -1881,7 +2225,7 @@
                 <w:noProof/>
                 <w:webHidden/>
               </w:rPr>
-              <w:t>6</w:t>
+              <w:t>4</w:t>
             </w:r>
             <w:r>
               <w:rPr>
@@ -1905,7 +2249,7 @@
               <w:lang w:eastAsia="en-IE"/>
             </w:rPr>
           </w:pPr>
-          <w:hyperlink w:anchor="_Toc187005643" w:history="1">
+          <w:hyperlink w:anchor="_Toc187026615" w:history="1">
             <w:r>
               <w:rPr>
                 <w:rStyle w:val="Hyperlink"/>
@@ -1947,7 +2291,7 @@
                 <w:noProof/>
                 <w:webHidden/>
               </w:rPr>
-              <w:instrText xml:space="preserve"> PAGEREF _Toc187005643 \h </w:instrText>
+              <w:instrText xml:space="preserve"> PAGEREF _Toc187026615 \h </w:instrText>
             </w:r>
             <w:r>
               <w:rPr>
@@ -1967,7 +2311,7 @@
                 <w:noProof/>
                 <w:webHidden/>
               </w:rPr>
-              <w:t>6</w:t>
+              <w:t>4</w:t>
             </w:r>
             <w:r>
               <w:rPr>
@@ -1991,7 +2335,7 @@
               <w:lang w:eastAsia="en-IE"/>
             </w:rPr>
           </w:pPr>
-          <w:hyperlink w:anchor="_Toc187005644" w:history="1">
+          <w:hyperlink w:anchor="_Toc187026616" w:history="1">
             <w:r>
               <w:rPr>
                 <w:rStyle w:val="Hyperlink"/>
@@ -2033,7 +2377,7 @@
                 <w:noProof/>
                 <w:webHidden/>
               </w:rPr>
-              <w:instrText xml:space="preserve"> PAGEREF _Toc187005644 \h </w:instrText>
+              <w:instrText xml:space="preserve"> PAGEREF _Toc187026616 \h </w:instrText>
             </w:r>
             <w:r>
               <w:rPr>
@@ -2053,7 +2397,7 @@
                 <w:noProof/>
                 <w:webHidden/>
               </w:rPr>
-              <w:t>6</w:t>
+              <w:t>4</w:t>
             </w:r>
             <w:r>
               <w:rPr>
@@ -2077,7 +2421,7 @@
               <w:lang w:eastAsia="en-IE"/>
             </w:rPr>
           </w:pPr>
-          <w:hyperlink w:anchor="_Toc187005645" w:history="1">
+          <w:hyperlink w:anchor="_Toc187026617" w:history="1">
             <w:r>
               <w:rPr>
                 <w:rStyle w:val="Hyperlink"/>
@@ -2119,7 +2463,7 @@
                 <w:noProof/>
                 <w:webHidden/>
               </w:rPr>
-              <w:instrText xml:space="preserve"> PAGEREF _Toc187005645 \h </w:instrText>
+              <w:instrText xml:space="preserve"> PAGEREF _Toc187026617 \h </w:instrText>
             </w:r>
             <w:r>
               <w:rPr>
@@ -2139,7 +2483,7 @@
                 <w:noProof/>
                 <w:webHidden/>
               </w:rPr>
-              <w:t>7</w:t>
+              <w:t>5</w:t>
             </w:r>
             <w:r>
               <w:rPr>
@@ -2163,7 +2507,7 @@
               <w:lang w:eastAsia="en-IE"/>
             </w:rPr>
           </w:pPr>
-          <w:hyperlink w:anchor="_Toc187005646" w:history="1">
+          <w:hyperlink w:anchor="_Toc187026618" w:history="1">
             <w:r>
               <w:rPr>
                 <w:rStyle w:val="Hyperlink"/>
@@ -2205,7 +2549,7 @@
                 <w:noProof/>
                 <w:webHidden/>
               </w:rPr>
-              <w:instrText xml:space="preserve"> PAGEREF _Toc187005646 \h </w:instrText>
+              <w:instrText xml:space="preserve"> PAGEREF _Toc187026618 \h </w:instrText>
             </w:r>
             <w:r>
               <w:rPr>
@@ -2225,7 +2569,7 @@
                 <w:noProof/>
                 <w:webHidden/>
               </w:rPr>
-              <w:t>8</w:t>
+              <w:t>5</w:t>
             </w:r>
             <w:r>
               <w:rPr>
@@ -2262,7 +2606,7 @@
           <w:color w:val="156082" w:themeColor="accent1"/>
         </w:rPr>
       </w:pPr>
-      <w:bookmarkStart w:id="0" w:name="_Toc187005633"/>
+      <w:bookmarkStart w:id="0" w:name="_Toc187026601"/>
       <w:r>
         <w:rPr>
           <w:color w:val="156082" w:themeColor="accent1"/>
@@ -2302,7 +2646,7 @@
           <w:color w:val="156082" w:themeColor="accent1"/>
         </w:rPr>
       </w:pPr>
-      <w:bookmarkStart w:id="1" w:name="_Toc187005634"/>
+      <w:bookmarkStart w:id="1" w:name="_Toc187026602"/>
       <w:r>
         <w:rPr>
           <w:color w:val="156082" w:themeColor="accent1"/>
@@ -2835,7 +3179,7 @@
           <w14:ligatures w14:val="none"/>
         </w:rPr>
       </w:pPr>
-      <w:bookmarkStart w:id="2" w:name="_Toc187005635"/>
+      <w:bookmarkStart w:id="2" w:name="_Toc187026603"/>
       <w:r>
         <w:rPr>
           <w:color w:val="156082" w:themeColor="accent1"/>
@@ -3390,7 +3734,7 @@
           <w:color w:val="156082" w:themeColor="accent1"/>
         </w:rPr>
       </w:pPr>
-      <w:bookmarkStart w:id="3" w:name="_Toc187005636"/>
+      <w:bookmarkStart w:id="3" w:name="_Toc187026604"/>
       <w:r>
         <w:rPr>
           <w:color w:val="156082" w:themeColor="accent1"/>
@@ -3703,7 +4047,7 @@
           <w:color w:val="156082" w:themeColor="accent1"/>
         </w:rPr>
       </w:pPr>
-      <w:bookmarkStart w:id="4" w:name="_Toc187005637"/>
+      <w:bookmarkStart w:id="4" w:name="_Toc187026605"/>
       <w:r>
         <w:rPr>
           <w:color w:val="156082" w:themeColor="accent1"/>
@@ -3859,7 +4203,7 @@
           <w:color w:val="156082" w:themeColor="accent1"/>
         </w:rPr>
       </w:pPr>
-      <w:bookmarkStart w:id="5" w:name="_Toc187005638"/>
+      <w:bookmarkStart w:id="5" w:name="_Toc187026606"/>
       <w:r>
         <w:rPr>
           <w:color w:val="156082" w:themeColor="accent1"/>
@@ -3882,12 +4226,14 @@
           <w:color w:val="156082" w:themeColor="accent1"/>
         </w:rPr>
       </w:pPr>
+      <w:bookmarkStart w:id="6" w:name="_Toc187026607"/>
       <w:r>
         <w:rPr>
           <w:color w:val="156082" w:themeColor="accent1"/>
         </w:rPr>
         <w:t>Task2a: Representation of the Problem</w:t>
       </w:r>
+      <w:bookmarkEnd w:id="6"/>
     </w:p>
     <w:p>
       <w:pPr>
@@ -3920,6 +4266,7 @@
           <w:sz w:val="28"/>
           <w:szCs w:val="28"/>
         </w:rPr>
+        <w:lastRenderedPageBreak/>
         <w:t xml:space="preserve">In this representation, we set medical service as a variable, meaning there will be 4 </w:t>
       </w:r>
       <w:r>
@@ -4365,12 +4712,14 @@
       <w:pPr>
         <w:pStyle w:val="Heading2"/>
       </w:pPr>
+      <w:bookmarkStart w:id="7" w:name="_Toc187026608"/>
       <w:r>
         <w:rPr>
           <w:color w:val="156082" w:themeColor="accent1"/>
         </w:rPr>
         <w:t>Task2b: Total number of possible solutions</w:t>
       </w:r>
+      <w:bookmarkEnd w:id="7"/>
     </w:p>
     <w:p>
       <w:pPr>
@@ -4433,12 +4782,14 @@
       <w:pPr>
         <w:pStyle w:val="Heading2"/>
       </w:pPr>
+      <w:bookmarkStart w:id="8" w:name="_Toc187026609"/>
       <w:r>
         <w:rPr>
           <w:color w:val="156082" w:themeColor="accent1"/>
         </w:rPr>
         <w:t>Task2c: Formulations</w:t>
       </w:r>
+      <w:bookmarkEnd w:id="8"/>
     </w:p>
     <w:p>
       <w:pPr>
@@ -4511,22 +4862,147 @@
           <w:sz w:val="28"/>
           <w:szCs w:val="28"/>
         </w:rPr>
+        <w:lastRenderedPageBreak/>
         <w:t>Therefore, we end up creating 12 variables.</w:t>
       </w:r>
     </w:p>
     <w:p>
       <w:pPr>
+        <w:rPr>
+          <w:sz w:val="28"/>
+          <w:szCs w:val="28"/>
+        </w:rPr>
+      </w:pPr>
+      <w:r>
+        <w:rPr>
+          <w:sz w:val="28"/>
+          <w:szCs w:val="28"/>
+        </w:rPr>
+        <w:t>Below screen shot shows the result from python program where variable name is displayed after each creation.</w:t>
+      </w:r>
+      <w:r>
+        <w:rPr>
+          <w:sz w:val="28"/>
+          <w:szCs w:val="28"/>
+        </w:rPr>
+        <w:br/>
+        <w:t xml:space="preserve">Also, it shows the total possible solutions over </w:t>
+      </w:r>
+      <w:r>
+        <w:rPr>
+          <w:sz w:val="28"/>
+          <w:szCs w:val="28"/>
+        </w:rPr>
+        <w:t>2-week</w:t>
+      </w:r>
+      <w:r>
+        <w:rPr>
+          <w:sz w:val="28"/>
+          <w:szCs w:val="28"/>
+        </w:rPr>
+        <w:t xml:space="preserve"> period.</w:t>
+      </w:r>
+    </w:p>
+    <w:p>
+      <w:pPr>
+        <w:rPr>
+          <w:sz w:val="28"/>
+          <w:szCs w:val="28"/>
+        </w:rPr>
+      </w:pPr>
+      <w:r>
+        <w:rPr>
+          <w:sz w:val="28"/>
+          <w:szCs w:val="28"/>
+        </w:rPr>
+        <w:drawing>
+          <wp:inline distT="0" distB="0" distL="0" distR="0" wp14:anchorId="6C212AB3" wp14:editId="0A0892D3">
+            <wp:extent cx="5731510" cy="2952115"/>
+            <wp:effectExtent l="0" t="0" r="2540" b="635"/>
+            <wp:docPr id="1642613383" name="Picture 1"/>
+            <wp:cNvGraphicFramePr>
+              <a:graphicFrameLocks xmlns:a="http://schemas.openxmlformats.org/drawingml/2006/main" noChangeAspect="1"/>
+            </wp:cNvGraphicFramePr>
+            <a:graphic xmlns:a="http://schemas.openxmlformats.org/drawingml/2006/main">
+              <a:graphicData uri="http://schemas.openxmlformats.org/drawingml/2006/picture">
+                <pic:pic xmlns:pic="http://schemas.openxmlformats.org/drawingml/2006/picture">
+                  <pic:nvPicPr>
+                    <pic:cNvPr id="1642613383" name=""/>
+                    <pic:cNvPicPr/>
+                  </pic:nvPicPr>
+                  <pic:blipFill>
+                    <a:blip r:embed="rId16"/>
+                    <a:stretch>
+                      <a:fillRect/>
+                    </a:stretch>
+                  </pic:blipFill>
+                  <pic:spPr>
+                    <a:xfrm>
+                      <a:off x="0" y="0"/>
+                      <a:ext cx="5731510" cy="2952115"/>
+                    </a:xfrm>
+                    <a:prstGeom prst="rect">
+                      <a:avLst/>
+                    </a:prstGeom>
+                  </pic:spPr>
+                </pic:pic>
+              </a:graphicData>
+            </a:graphic>
+          </wp:inline>
+        </w:drawing>
+      </w:r>
+    </w:p>
+    <w:p>
+      <w:pPr>
+        <w:rPr>
+          <w:sz w:val="28"/>
+          <w:szCs w:val="28"/>
+        </w:rPr>
+      </w:pPr>
+    </w:p>
+    <w:p>
+      <w:pPr>
+        <w:pStyle w:val="Heading2"/>
+        <w:rPr>
+          <w:color w:val="156082" w:themeColor="accent1"/>
+        </w:rPr>
+      </w:pPr>
+      <w:bookmarkStart w:id="9" w:name="_Toc187026610"/>
+      <w:r>
+        <w:rPr>
+          <w:color w:val="156082" w:themeColor="accent1"/>
+        </w:rPr>
+        <w:t>Task2d: Python Program</w:t>
+      </w:r>
+      <w:bookmarkEnd w:id="9"/>
+    </w:p>
+    <w:p>
+      <w:pPr>
+        <w:rPr>
+          <w:sz w:val="28"/>
+          <w:szCs w:val="28"/>
+        </w:rPr>
+      </w:pPr>
+      <w:r>
+        <w:rPr>
+          <w:sz w:val="28"/>
+          <w:szCs w:val="28"/>
+        </w:rPr>
+        <w:t>File named ‘CA2’ has been submitted.</w:t>
+      </w:r>
+    </w:p>
+    <w:p>
+      <w:pPr>
         <w:pStyle w:val="Heading1"/>
         <w:rPr>
           <w:color w:val="156082" w:themeColor="accent1"/>
         </w:rPr>
       </w:pPr>
-      <w:bookmarkStart w:id="6" w:name="_Toc187005639"/>
+      <w:bookmarkStart w:id="10" w:name="_Toc187026611"/>
       <w:r>
         <w:rPr>
           <w:color w:val="156082" w:themeColor="accent1"/>
         </w:rPr>
-        <w:lastRenderedPageBreak/>
         <w:t>Question</w:t>
       </w:r>
       <w:r>
@@ -4559,7 +5035,7 @@
         </w:rPr>
         <w:t>Conquest</w:t>
       </w:r>
-      <w:bookmarkEnd w:id="6"/>
+      <w:bookmarkEnd w:id="10"/>
     </w:p>
     <w:p>
       <w:pPr>
@@ -4573,7 +5049,7 @@
           <w:szCs w:val="28"/>
         </w:rPr>
       </w:pPr>
-      <w:bookmarkStart w:id="7" w:name="_Toc187005640"/>
+      <w:bookmarkStart w:id="11" w:name="_Toc187026612"/>
       <w:r>
         <w:rPr>
           <w:color w:val="156082" w:themeColor="accent1"/>
@@ -4597,7 +5073,7 @@
         </w:rPr>
         <w:t>Be the first player to reach opponents home (square box in the board) to conquest and win.</w:t>
       </w:r>
-      <w:bookmarkEnd w:id="7"/>
+      <w:bookmarkEnd w:id="11"/>
       <w:r>
         <w:rPr>
           <w:rFonts w:eastAsiaTheme="minorHAnsi" w:cstheme="minorBidi"/>
@@ -4617,7 +5093,7 @@
           <w:color w:val="156082" w:themeColor="accent1"/>
         </w:rPr>
       </w:pPr>
-      <w:bookmarkStart w:id="8" w:name="_Toc187005641"/>
+      <w:bookmarkStart w:id="12" w:name="_Toc187026613"/>
       <w:r>
         <w:rPr>
           <w:color w:val="156082" w:themeColor="accent1"/>
@@ -4630,7 +5106,7 @@
         </w:rPr>
         <w:t>:</w:t>
       </w:r>
-      <w:bookmarkEnd w:id="8"/>
+      <w:bookmarkEnd w:id="12"/>
       <w:r>
         <w:rPr>
           <w:color w:val="156082" w:themeColor="accent1"/>
@@ -4850,7 +5326,15 @@
           <w:sz w:val="28"/>
           <w:szCs w:val="28"/>
         </w:rPr>
-        <w:t xml:space="preserve"> In the immediate row below, </w:t>
+        <w:t xml:space="preserve"> In </w:t>
+      </w:r>
+      <w:r>
+        <w:rPr>
+          <w:sz w:val="28"/>
+          <w:szCs w:val="28"/>
+        </w:rPr>
+        <w:lastRenderedPageBreak/>
+        <w:t xml:space="preserve">the immediate row below, </w:t>
       </w:r>
       <w:r>
         <w:rPr>
@@ -4902,7 +5386,7 @@
           <w:color w:val="156082" w:themeColor="accent1"/>
         </w:rPr>
       </w:pPr>
-      <w:bookmarkStart w:id="9" w:name="_Toc187005642"/>
+      <w:bookmarkStart w:id="13" w:name="_Toc187026614"/>
       <w:r>
         <w:rPr>
           <w:color w:val="156082" w:themeColor="accent1"/>
@@ -4915,7 +5399,7 @@
         </w:rPr>
         <w:t>Action:</w:t>
       </w:r>
-      <w:bookmarkEnd w:id="9"/>
+      <w:bookmarkEnd w:id="13"/>
     </w:p>
     <w:p>
       <w:pPr>
@@ -5032,14 +5516,14 @@
           <w:color w:val="156082" w:themeColor="accent1"/>
         </w:rPr>
       </w:pPr>
-      <w:bookmarkStart w:id="10" w:name="_Toc187005643"/>
+      <w:bookmarkStart w:id="14" w:name="_Toc187026615"/>
       <w:r>
         <w:rPr>
           <w:color w:val="156082" w:themeColor="accent1"/>
         </w:rPr>
         <w:t>Constraints/Rules:</w:t>
       </w:r>
-      <w:bookmarkEnd w:id="10"/>
+      <w:bookmarkEnd w:id="14"/>
     </w:p>
     <w:p>
       <w:pPr>
@@ -5192,14 +5676,14 @@
           <w:color w:val="156082" w:themeColor="accent1"/>
         </w:rPr>
       </w:pPr>
-      <w:bookmarkStart w:id="11" w:name="_Toc187005644"/>
+      <w:bookmarkStart w:id="15" w:name="_Toc187026616"/>
       <w:r>
         <w:rPr>
           <w:color w:val="156082" w:themeColor="accent1"/>
         </w:rPr>
         <w:t>Justifications:</w:t>
       </w:r>
-      <w:bookmarkEnd w:id="11"/>
+      <w:bookmarkEnd w:id="15"/>
     </w:p>
     <w:p>
       <w:pPr>
@@ -5285,7 +5769,6 @@
           <w:sz w:val="28"/>
           <w:szCs w:val="28"/>
         </w:rPr>
-        <w:lastRenderedPageBreak/>
         <w:t>Participants must assess the existing board situation, predict their opponent's actions, and develop a comprehensive strategy aimed at fulfilling their goals.</w:t>
       </w:r>
     </w:p>
@@ -5432,6 +5915,7 @@
           <w:sz w:val="28"/>
           <w:szCs w:val="28"/>
         </w:rPr>
+        <w:lastRenderedPageBreak/>
         <w:t xml:space="preserve">agent </w:t>
       </w:r>
       <w:r>
@@ -5603,126 +6087,14 @@
           <w:color w:val="156082" w:themeColor="accent1"/>
         </w:rPr>
       </w:pPr>
-      <w:bookmarkStart w:id="12" w:name="_Toc187005645"/>
+      <w:bookmarkStart w:id="16" w:name="_Toc187026618"/>
       <w:r>
         <w:rPr>
           <w:color w:val="156082" w:themeColor="accent1"/>
         </w:rPr>
-        <w:t>References</w:t>
-      </w:r>
-      <w:bookmarkEnd w:id="12"/>
-    </w:p>
-    <w:p/>
-    <w:p>
-      <w:pPr>
-        <w:spacing w:after="0" w:line="240" w:lineRule="auto"/>
-        <w:rPr>
-          <w:rFonts w:ascii="Times New Roman" w:eastAsia="Times New Roman" w:hAnsi="Times New Roman" w:cs="Times New Roman"/>
-          <w:kern w:val="0"/>
-          <w:sz w:val="24"/>
-          <w:szCs w:val="24"/>
-          <w:lang w:eastAsia="en-IE"/>
-          <w14:ligatures w14:val="none"/>
-        </w:rPr>
-      </w:pPr>
-      <w:r>
-        <w:rPr>
-          <w:rFonts w:ascii="Times New Roman" w:eastAsia="Times New Roman" w:hAnsi="Times New Roman" w:cs="Times New Roman"/>
-          <w:kern w:val="0"/>
-          <w:sz w:val="24"/>
-          <w:szCs w:val="24"/>
-          <w:lang w:eastAsia="en-IE"/>
-          <w14:ligatures w14:val="none"/>
-        </w:rPr>
-        <w:t>(Saxena)</w:t>
-      </w:r>
-    </w:p>
-    <w:p>
-      <w:pPr>
-        <w:pStyle w:val="NormalWeb"/>
-        <w:spacing w:before="0" w:beforeAutospacing="0" w:after="0" w:afterAutospacing="0" w:line="480" w:lineRule="auto"/>
-        <w:ind w:left="720" w:hanging="720"/>
-      </w:pPr>
-      <w:r>
-        <w:lastRenderedPageBreak/>
-        <w:t xml:space="preserve">Saxena, Abhimanyu. “Alpha Beta Pruning in Artificial Intelligence.” </w:t>
-      </w:r>
-      <w:r>
-        <w:rPr>
-          <w:i/>
-          <w:iCs/>
-        </w:rPr>
-        <w:t>Applied AI Blog</w:t>
-      </w:r>
-      <w:r>
-        <w:t>, 25 Sept. 2024, www.appliedaicourse.com/blog/alpha-beta-pruning-in-artificial-intelligence/. Accessed 9 Nov. 2024.</w:t>
-      </w:r>
-    </w:p>
-    <w:p>
-      <w:pPr>
-        <w:rPr>
-          <w:color w:val="156082" w:themeColor="accent1"/>
-          <w:sz w:val="24"/>
-          <w:szCs w:val="24"/>
-          <w:u w:val="single"/>
-        </w:rPr>
-      </w:pPr>
-      <w:r>
-        <w:rPr>
-          <w:sz w:val="28"/>
-          <w:szCs w:val="28"/>
-        </w:rPr>
-        <w:t>Available at:</w:t>
-      </w:r>
-      <w:r>
-        <w:rPr>
-          <w:sz w:val="24"/>
-          <w:szCs w:val="24"/>
-        </w:rPr>
-        <w:t xml:space="preserve"> </w:t>
-      </w:r>
-      <w:r>
-        <w:rPr>
-          <w:sz w:val="24"/>
-          <w:szCs w:val="24"/>
-        </w:rPr>
-        <w:br/>
-      </w:r>
-      <w:hyperlink r:id="rId16" w:history="1">
-        <w:r>
-          <w:rPr>
-            <w:rStyle w:val="Hyperlink"/>
-            <w:sz w:val="24"/>
-            <w:szCs w:val="24"/>
-          </w:rPr>
-          <w:t>https://www.appliedaicourse.com/blog/alpha-beta-pruning-in-artificial-intelligence/</w:t>
-        </w:r>
-      </w:hyperlink>
-    </w:p>
-    <w:p>
-      <w:pPr>
-        <w:rPr>
-          <w:rStyle w:val="Hyperlink"/>
-          <w:sz w:val="28"/>
-          <w:szCs w:val="28"/>
-        </w:rPr>
-      </w:pPr>
-    </w:p>
-    <w:p>
-      <w:pPr>
-        <w:pStyle w:val="Heading1"/>
-        <w:rPr>
-          <w:color w:val="156082" w:themeColor="accent1"/>
-        </w:rPr>
-      </w:pPr>
-      <w:bookmarkStart w:id="13" w:name="_Toc187005646"/>
-      <w:r>
-        <w:rPr>
-          <w:color w:val="156082" w:themeColor="accent1"/>
-        </w:rPr>
         <w:t>GitHub Link</w:t>
       </w:r>
-      <w:bookmarkEnd w:id="13"/>
+      <w:bookmarkEnd w:id="16"/>
     </w:p>
     <w:p/>
     <w:p>

</xml_diff>